<commit_message>
Sửa lại các page đầu tiên
</commit_message>
<xml_diff>
--- a/UIT_KhoaLuanNguyen.docx
+++ b/UIT_KhoaLuanNguyen.docx
@@ -4,10 +4,7 @@
   <w:body>
     <w:p>
       <w:pPr>
-        <w:rPr>
-          <w:sz w:val="34"/>
-          <w:szCs w:val="26"/>
-        </w:rPr>
+        <w:pStyle w:val="Style1"/>
       </w:pPr>
       <w:r>
         <w:t>ĐẠI HỌC QUỐC GIA TP. HỒ CHÍ MINH</w:t>
@@ -15,116 +12,225 @@
     </w:p>
     <w:p>
       <w:pPr>
-        <w:rPr>
-          <w:szCs w:val="26"/>
-        </w:rPr>
-      </w:pPr>
-      <w:r>
+        <w:pStyle w:val="Style1"/>
+        <w:rPr>
+          <w:sz w:val="32"/>
+          <w:szCs w:val="32"/>
+        </w:rPr>
+      </w:pPr>
+      <w:r>
+        <w:rPr>
+          <w:sz w:val="32"/>
+          <w:szCs w:val="32"/>
+        </w:rPr>
         <w:t>TRƯỜNG ĐẠI HỌC CÔNG NGHỆ THÔNG TIN</w:t>
       </w:r>
     </w:p>
     <w:p>
-      <w:r>
+      <w:pPr>
+        <w:pStyle w:val="Style1"/>
+        <w:rPr>
+          <w:sz w:val="32"/>
+          <w:szCs w:val="32"/>
+        </w:rPr>
+      </w:pPr>
+      <w:r>
+        <w:rPr>
+          <w:sz w:val="32"/>
+          <w:szCs w:val="32"/>
+        </w:rPr>
+        <w:tab/>
+        <w:t>KHOA KHOA HỌC MÁY TINH</w:t>
+      </w:r>
+      <w:r>
+        <w:rPr>
+          <w:sz w:val="32"/>
+          <w:szCs w:val="32"/>
+        </w:rPr>
+        <w:tab/>
+      </w:r>
+    </w:p>
+    <w:p>
+      <w:pPr>
+        <w:pStyle w:val="Style1"/>
+      </w:pPr>
+    </w:p>
+    <w:p>
+      <w:pPr>
+        <w:pStyle w:val="Style1"/>
+      </w:pPr>
+    </w:p>
+    <w:p>
+      <w:pPr>
+        <w:pStyle w:val="Style1"/>
+        <w:rPr>
+          <w:sz w:val="28"/>
+          <w:szCs w:val="28"/>
+        </w:rPr>
+      </w:pPr>
+    </w:p>
+    <w:p>
+      <w:pPr>
+        <w:pStyle w:val="Style1"/>
+        <w:rPr>
+          <w:sz w:val="28"/>
+          <w:szCs w:val="28"/>
+        </w:rPr>
+      </w:pPr>
+      <w:r>
+        <w:rPr>
+          <w:sz w:val="28"/>
+          <w:szCs w:val="28"/>
+        </w:rPr>
+        <w:t>PHAN KHÔI NGUYÊN</w:t>
+      </w:r>
+    </w:p>
+    <w:p>
+      <w:pPr>
+        <w:pStyle w:val="Style1"/>
+      </w:pPr>
+    </w:p>
+    <w:p>
+      <w:pPr>
+        <w:pStyle w:val="Style1"/>
+      </w:pPr>
+    </w:p>
+    <w:p>
+      <w:pPr>
+        <w:pStyle w:val="Style1"/>
+      </w:pPr>
+    </w:p>
+    <w:p>
+      <w:pPr>
+        <w:pStyle w:val="Style1"/>
+      </w:pPr>
+      <w:r>
+        <w:t>KHÓA LUẬN TỐT NGHIỆP</w:t>
+      </w:r>
+    </w:p>
+    <w:p>
+      <w:pPr>
+        <w:pStyle w:val="Style1"/>
+        <w:rPr>
+          <w:rFonts w:asciiTheme="majorHAnsi" w:hAnsiTheme="majorHAnsi"/>
+          <w:sz w:val="36"/>
+          <w:szCs w:val="36"/>
+        </w:rPr>
+      </w:pPr>
+      <w:r>
+        <w:rPr>
+          <w:rFonts w:asciiTheme="majorHAnsi" w:hAnsiTheme="majorHAnsi"/>
+          <w:sz w:val="36"/>
+          <w:szCs w:val="36"/>
+        </w:rPr>
+        <w:t>XÂY DỰNG HỆ THỐNG TỰ ĐỘNG TRẢ LỜI CÂU HỎI TIẾNG ANH DẠNG ĐIỀN KHUYẾT</w:t>
+      </w:r>
+    </w:p>
+    <w:p>
+      <w:pPr>
+        <w:pStyle w:val="Style1"/>
+      </w:pPr>
+    </w:p>
+    <w:p>
+      <w:pPr>
+        <w:pStyle w:val="Style1"/>
+      </w:pPr>
+    </w:p>
+    <w:p>
+      <w:pPr>
+        <w:pStyle w:val="Style1"/>
+        <w:rPr>
+          <w:sz w:val="28"/>
+          <w:szCs w:val="28"/>
+        </w:rPr>
+      </w:pPr>
+      <w:r>
+        <w:rPr>
+          <w:sz w:val="28"/>
+          <w:szCs w:val="28"/>
+        </w:rPr>
+        <w:t>CỬ NHÂN NGÀNH KHOA HỌC MÁY TÍNH</w:t>
+      </w:r>
+    </w:p>
+    <w:p>
+      <w:pPr>
+        <w:pStyle w:val="Style1"/>
+      </w:pPr>
+    </w:p>
+    <w:p>
+      <w:pPr>
+        <w:pStyle w:val="Style1"/>
+      </w:pPr>
+    </w:p>
+    <w:p>
+      <w:pPr>
+        <w:ind w:left="1440" w:firstLine="720"/>
+        <w:jc w:val="center"/>
         <w:rPr>
           <w:rFonts w:cstheme="majorHAnsi"/>
-        </w:rPr>
-        <w:tab/>
-      </w:r>
-      <w:r>
-        <w:t>KHOA</w:t>
-      </w:r>
-      <w:r>
-        <w:rPr>
-          <w:lang w:val="en-US"/>
-        </w:rPr>
-        <w:t xml:space="preserve"> KHOA HỌC MÁY TINH</w:t>
-      </w:r>
-      <w:r>
-        <w:tab/>
-      </w:r>
-    </w:p>
-    <w:p/>
-    <w:p/>
-    <w:p/>
-    <w:p>
-      <w:pPr>
-        <w:rPr>
-          <w:lang w:val="en-US"/>
-        </w:rPr>
-      </w:pPr>
-      <w:r>
-        <w:rPr>
-          <w:lang w:val="en-US"/>
-        </w:rPr>
-        <w:t>PHAN KHÔI NGUYÊN</w:t>
-      </w:r>
-    </w:p>
-    <w:p/>
-    <w:p/>
-    <w:p/>
-    <w:p>
-      <w:pPr>
-        <w:rPr>
           <w:sz w:val="28"/>
         </w:rPr>
       </w:pPr>
-      <w:r>
-        <w:t>KHÓA LUẬN TỐT NGHIỆP</w:t>
-      </w:r>
-    </w:p>
-    <w:p>
-      <w:pPr>
-        <w:rPr>
-          <w:lang w:val="en-US"/>
-        </w:rPr>
-      </w:pPr>
-      <w:r>
-        <w:rPr>
-          <w:lang w:val="en-US"/>
-        </w:rPr>
-        <w:t>XÂY DỰNG HỆ THỐNG TỰ ĐỘNG TRẢ LỜI CÂU HỎI TIẾNG ANH DẠNG ĐIỀN KHUYẾT</w:t>
-      </w:r>
-    </w:p>
-    <w:p/>
-    <w:p/>
-    <w:p>
-      <w:pPr>
-        <w:rPr>
-          <w:lang w:val="en-US"/>
-        </w:rPr>
-      </w:pPr>
-      <w:r>
-        <w:t>CỬ</w:t>
-      </w:r>
-      <w:r>
-        <w:t xml:space="preserve"> NHÂN NGÀNH </w:t>
-      </w:r>
-      <w:r>
-        <w:rPr>
-          <w:lang w:val="en-US"/>
-        </w:rPr>
-        <w:t>KHOA HỌC MÁY TÍNH</w:t>
-      </w:r>
-    </w:p>
-    <w:p/>
-    <w:p/>
-    <w:p/>
-    <w:p/>
-    <w:p/>
-    <w:p/>
-    <w:p/>
-    <w:p/>
-    <w:p>
-      <w:pPr>
-        <w:rPr>
-          <w:lang w:val="en-US"/>
-        </w:rPr>
-      </w:pPr>
-      <w:r>
+    </w:p>
+    <w:p>
+      <w:pPr>
+        <w:rPr>
+          <w:rFonts w:cstheme="majorHAnsi"/>
+          <w:sz w:val="28"/>
+        </w:rPr>
+      </w:pPr>
+    </w:p>
+    <w:p>
+      <w:pPr>
+        <w:rPr>
+          <w:rFonts w:cstheme="majorHAnsi"/>
+          <w:sz w:val="28"/>
+        </w:rPr>
+      </w:pPr>
+    </w:p>
+    <w:p>
+      <w:pPr>
+        <w:pStyle w:val="Style1"/>
+      </w:pPr>
+    </w:p>
+    <w:p>
+      <w:pPr>
+        <w:spacing w:after="200" w:line="276" w:lineRule="auto"/>
+        <w:jc w:val="left"/>
+        <w:rPr>
+          <w:rFonts w:ascii="Times New Roman" w:hAnsi="Times New Roman" w:cs="Times New Roman"/>
+          <w:b/>
+        </w:rPr>
+      </w:pPr>
+      <w:r>
+        <w:rPr>
+          <w:rFonts w:ascii="Times New Roman" w:hAnsi="Times New Roman" w:cs="Times New Roman"/>
+          <w:b/>
+        </w:rPr>
+        <w:br w:type="page"/>
+      </w:r>
+    </w:p>
+    <w:p>
+      <w:pPr>
+        <w:jc w:val="center"/>
+        <w:rPr>
+          <w:rFonts w:ascii="Times New Roman" w:hAnsi="Times New Roman" w:cs="Times New Roman"/>
+          <w:b/>
+          <w:lang w:val="en-US"/>
+        </w:rPr>
+      </w:pPr>
+      <w:r>
+        <w:rPr>
+          <w:rFonts w:ascii="Times New Roman" w:hAnsi="Times New Roman" w:cs="Times New Roman"/>
+          <w:b/>
+        </w:rPr>
+        <w:lastRenderedPageBreak/>
         <w:t xml:space="preserve">TP. HỒ CHÍ MINH, </w:t>
       </w:r>
       <w:r>
         <w:rPr>
+          <w:rFonts w:ascii="Times New Roman" w:hAnsi="Times New Roman" w:cs="Times New Roman"/>
+          <w:b/>
           <w:lang w:val="en-US"/>
         </w:rPr>
         <w:t>2017</w:t>
@@ -132,146 +238,373 @@
     </w:p>
     <w:p>
       <w:pPr>
-        <w:sectPr>
-          <w:pgSz w:w="11906" w:h="16838"/>
-          <w:pgMar w:top="1135" w:right="1133" w:bottom="851" w:left="1440" w:header="708" w:footer="708" w:gutter="0"/>
-          <w:pgBorders w:display="firstPage" w:offsetFrom="page">
-            <w:top w:val="thinThickSmallGap" w:sz="24" w:space="24" w:color="auto"/>
-            <w:left w:val="thinThickSmallGap" w:sz="24" w:space="24" w:color="auto"/>
-            <w:bottom w:val="thickThinSmallGap" w:sz="24" w:space="24" w:color="auto"/>
-            <w:right w:val="thickThinSmallGap" w:sz="24" w:space="24" w:color="auto"/>
-          </w:pgBorders>
-          <w:cols w:space="708"/>
-          <w:docGrid w:linePitch="360"/>
-        </w:sectPr>
-      </w:pPr>
-    </w:p>
-    <w:p>
-      <w:r>
+        <w:jc w:val="center"/>
+        <w:rPr>
+          <w:rFonts w:ascii="Times New Roman" w:hAnsi="Times New Roman" w:cs="Times New Roman"/>
+          <w:b/>
+          <w:lang w:val="en-US"/>
+        </w:rPr>
+      </w:pPr>
+    </w:p>
+    <w:p>
+      <w:pPr>
+        <w:spacing w:after="200" w:line="276" w:lineRule="auto"/>
+        <w:jc w:val="left"/>
+        <w:rPr>
+          <w:rFonts w:ascii="Times New Roman" w:hAnsi="Times New Roman" w:cs="Times New Roman"/>
+          <w:b/>
+          <w:lang w:val="en-US"/>
+        </w:rPr>
+      </w:pPr>
+      <w:r>
+        <w:rPr>
+          <w:rFonts w:ascii="Times New Roman" w:hAnsi="Times New Roman" w:cs="Times New Roman"/>
+          <w:b/>
+          <w:lang w:val="en-US"/>
+        </w:rPr>
+        <w:br w:type="page"/>
+      </w:r>
+    </w:p>
+    <w:p>
+      <w:pPr>
+        <w:spacing w:after="200" w:line="276" w:lineRule="auto"/>
+        <w:jc w:val="left"/>
+        <w:rPr>
+          <w:rFonts w:ascii="Times New Roman" w:hAnsi="Times New Roman" w:cs="Times New Roman"/>
+          <w:b/>
+          <w:lang w:val="en-US"/>
+        </w:rPr>
+      </w:pPr>
+      <w:r>
+        <w:rPr>
+          <w:rFonts w:ascii="Times New Roman" w:hAnsi="Times New Roman" w:cs="Times New Roman"/>
+          <w:b/>
+          <w:lang w:val="en-US"/>
+        </w:rPr>
+        <w:lastRenderedPageBreak/>
+        <w:br w:type="page"/>
+      </w:r>
+    </w:p>
+    <w:p>
+      <w:pPr>
+        <w:pStyle w:val="Style1"/>
+        <w:rPr>
+          <w:sz w:val="28"/>
+          <w:szCs w:val="28"/>
+        </w:rPr>
+      </w:pPr>
+      <w:r>
+        <w:rPr>
+          <w:sz w:val="28"/>
+          <w:szCs w:val="28"/>
+        </w:rPr>
         <w:lastRenderedPageBreak/>
         <w:t>ĐẠI HỌC QUỐC GIA TP. HỒ CHÍ MINH</w:t>
       </w:r>
     </w:p>
     <w:p>
       <w:pPr>
+        <w:pStyle w:val="Style1"/>
+        <w:rPr>
+          <w:sz w:val="32"/>
+          <w:szCs w:val="32"/>
+        </w:rPr>
+      </w:pPr>
+      <w:r>
+        <w:rPr>
+          <w:sz w:val="32"/>
+          <w:szCs w:val="32"/>
+        </w:rPr>
+        <w:t>TRƯỜNG ĐẠI HỌC CÔNG NGHỆ THÔNG TIN</w:t>
+      </w:r>
+    </w:p>
+    <w:p>
+      <w:pPr>
+        <w:pStyle w:val="Style1"/>
+        <w:rPr>
+          <w:sz w:val="32"/>
+          <w:szCs w:val="32"/>
+          <w:lang w:val="en-US"/>
+        </w:rPr>
+      </w:pPr>
+      <w:r>
+        <w:rPr>
+          <w:sz w:val="32"/>
+          <w:szCs w:val="32"/>
+        </w:rPr>
+        <w:t>KHOA</w:t>
+      </w:r>
+      <w:r>
+        <w:rPr>
+          <w:sz w:val="32"/>
+          <w:szCs w:val="32"/>
+          <w:lang w:val="en-US"/>
+        </w:rPr>
+        <w:t xml:space="preserve"> KHOA HỌC MÁY TÍNH</w:t>
+      </w:r>
+    </w:p>
+    <w:p>
+      <w:pPr>
+        <w:jc w:val="center"/>
+        <w:rPr>
+          <w:rFonts w:ascii="Times New Roman" w:hAnsi="Times New Roman" w:cs="Times New Roman"/>
+          <w:sz w:val="28"/>
+        </w:rPr>
+      </w:pPr>
+    </w:p>
+    <w:p>
+      <w:pPr>
+        <w:jc w:val="center"/>
+        <w:rPr>
+          <w:rFonts w:ascii="Times New Roman" w:hAnsi="Times New Roman" w:cs="Times New Roman"/>
+          <w:sz w:val="28"/>
+        </w:rPr>
+      </w:pPr>
+    </w:p>
+    <w:p>
+      <w:pPr>
+        <w:pStyle w:val="Style1"/>
         <w:rPr>
           <w:sz w:val="28"/>
           <w:szCs w:val="28"/>
         </w:rPr>
       </w:pPr>
-      <w:r>
-        <w:t>TRƯỜNG ĐẠI HỌC CÔNG NGHỆ THÔNG TIN</w:t>
-      </w:r>
-    </w:p>
-    <w:p>
-      <w:pPr>
+    </w:p>
+    <w:p>
+      <w:pPr>
+        <w:pStyle w:val="Style1"/>
+        <w:rPr>
+          <w:sz w:val="28"/>
+          <w:szCs w:val="28"/>
+          <w:lang w:val="en-US"/>
+        </w:rPr>
+      </w:pPr>
+      <w:r>
+        <w:rPr>
+          <w:sz w:val="28"/>
+          <w:szCs w:val="28"/>
+          <w:lang w:val="en-US"/>
+        </w:rPr>
+        <w:t>PHAN KHÔI NGUYÊN</w:t>
+      </w:r>
+      <w:r>
+        <w:rPr>
+          <w:sz w:val="28"/>
+          <w:szCs w:val="28"/>
+        </w:rPr>
+        <w:t xml:space="preserve"> – </w:t>
+      </w:r>
+      <w:r>
+        <w:rPr>
+          <w:sz w:val="28"/>
+          <w:szCs w:val="28"/>
+          <w:lang w:val="en-US"/>
+        </w:rPr>
+        <w:t>13520564</w:t>
+      </w:r>
+    </w:p>
+    <w:p>
+      <w:pPr>
+        <w:jc w:val="center"/>
+        <w:rPr>
+          <w:rFonts w:ascii="Times New Roman" w:hAnsi="Times New Roman" w:cs="Times New Roman"/>
+          <w:sz w:val="28"/>
+        </w:rPr>
+      </w:pPr>
+    </w:p>
+    <w:p>
+      <w:pPr>
+        <w:jc w:val="center"/>
+        <w:rPr>
+          <w:rFonts w:ascii="Times New Roman" w:hAnsi="Times New Roman" w:cs="Times New Roman"/>
+          <w:sz w:val="28"/>
+        </w:rPr>
+      </w:pPr>
+    </w:p>
+    <w:p>
+      <w:pPr>
+        <w:jc w:val="center"/>
+        <w:rPr>
+          <w:rFonts w:ascii="Times New Roman" w:hAnsi="Times New Roman" w:cs="Times New Roman"/>
+          <w:sz w:val="28"/>
+        </w:rPr>
+      </w:pPr>
+    </w:p>
+    <w:p>
+      <w:pPr>
+        <w:pStyle w:val="Style1"/>
+        <w:rPr>
+          <w:sz w:val="28"/>
+          <w:szCs w:val="28"/>
+        </w:rPr>
+      </w:pPr>
+      <w:r>
+        <w:rPr>
+          <w:sz w:val="28"/>
+          <w:szCs w:val="28"/>
+        </w:rPr>
+        <w:t>KHÓA LUẬN TỐT NGHIỆP</w:t>
+      </w:r>
+    </w:p>
+    <w:p>
+      <w:pPr>
+        <w:pStyle w:val="Style1"/>
         <w:rPr>
           <w:sz w:val="36"/>
+          <w:szCs w:val="36"/>
+          <w:lang w:val="en-US"/>
+        </w:rPr>
+      </w:pPr>
+      <w:r>
+        <w:rPr>
+          <w:sz w:val="36"/>
+          <w:szCs w:val="36"/>
+          <w:lang w:val="en-US"/>
+        </w:rPr>
+        <w:t>XÂY DỰNG HỆ THỐNG TỰ ĐỘNG TRẢ LỜI CÂU HỎI TIẾNG ANH DẠNG ĐIỀN KHUYẾT</w:t>
+      </w:r>
+    </w:p>
+    <w:p>
+      <w:pPr>
+        <w:rPr>
+          <w:rFonts w:ascii="Times New Roman" w:hAnsi="Times New Roman" w:cs="Times New Roman"/>
+          <w:sz w:val="28"/>
+        </w:rPr>
+      </w:pPr>
+    </w:p>
+    <w:p>
+      <w:pPr>
+        <w:rPr>
+          <w:rFonts w:ascii="Times New Roman" w:hAnsi="Times New Roman" w:cs="Times New Roman"/>
+          <w:sz w:val="28"/>
+        </w:rPr>
+      </w:pPr>
+    </w:p>
+    <w:p>
+      <w:pPr>
+        <w:pStyle w:val="Style1"/>
+        <w:rPr>
+          <w:sz w:val="28"/>
+          <w:szCs w:val="28"/>
+          <w:lang w:val="en-US"/>
+        </w:rPr>
+      </w:pPr>
+      <w:r>
+        <w:rPr>
+          <w:sz w:val="28"/>
+          <w:szCs w:val="28"/>
+        </w:rPr>
+        <w:t xml:space="preserve">CỬ NHÂNNGÀNH </w:t>
+      </w:r>
+      <w:r>
+        <w:rPr>
+          <w:sz w:val="28"/>
+          <w:szCs w:val="28"/>
+          <w:lang w:val="en-US"/>
+        </w:rPr>
+        <w:t>KHOA HỌC MÁY TÍNH</w:t>
+      </w:r>
+    </w:p>
+    <w:p>
+      <w:pPr>
+        <w:rPr>
+          <w:rFonts w:ascii="Times New Roman" w:hAnsi="Times New Roman" w:cs="Times New Roman"/>
+          <w:sz w:val="28"/>
+        </w:rPr>
+      </w:pPr>
+    </w:p>
+    <w:p>
+      <w:pPr>
+        <w:rPr>
+          <w:rFonts w:ascii="Times New Roman" w:hAnsi="Times New Roman" w:cs="Times New Roman"/>
+          <w:sz w:val="28"/>
+        </w:rPr>
+      </w:pPr>
+    </w:p>
+    <w:p>
+      <w:pPr>
+        <w:pStyle w:val="Style1"/>
+        <w:rPr>
+          <w:sz w:val="28"/>
+          <w:szCs w:val="28"/>
+        </w:rPr>
+      </w:pPr>
+      <w:r>
+        <w:rPr>
+          <w:sz w:val="28"/>
+          <w:szCs w:val="28"/>
+        </w:rPr>
+        <w:t>GIẢNG VIÊN HƯỚNG DẪN</w:t>
+      </w:r>
+    </w:p>
+    <w:p>
+      <w:pPr>
+        <w:pStyle w:val="Style1"/>
+        <w:rPr>
+          <w:sz w:val="28"/>
+          <w:szCs w:val="28"/>
+          <w:lang w:val="en-US"/>
+        </w:rPr>
+      </w:pPr>
+      <w:r>
+        <w:rPr>
+          <w:sz w:val="28"/>
+          <w:szCs w:val="28"/>
+          <w:lang w:val="en-US"/>
+        </w:rPr>
+        <w:t>NGUYỄN VĂN TOÀN</w:t>
+      </w:r>
+    </w:p>
+    <w:p>
+      <w:pPr>
+        <w:jc w:val="center"/>
+        <w:rPr>
+          <w:rFonts w:ascii="Times New Roman" w:hAnsi="Times New Roman" w:cs="Times New Roman"/>
+          <w:sz w:val="28"/>
+        </w:rPr>
+      </w:pPr>
+    </w:p>
+    <w:p>
+      <w:pPr>
+        <w:rPr>
+          <w:rFonts w:ascii="Times New Roman" w:hAnsi="Times New Roman" w:cs="Times New Roman"/>
+          <w:sz w:val="28"/>
+        </w:rPr>
+      </w:pPr>
+    </w:p>
+    <w:p>
+      <w:pPr>
+        <w:rPr>
+          <w:rFonts w:ascii="Times New Roman" w:hAnsi="Times New Roman" w:cs="Times New Roman"/>
+          <w:sz w:val="28"/>
+        </w:rPr>
+      </w:pPr>
+    </w:p>
+    <w:p>
+      <w:pPr>
+        <w:spacing w:after="200" w:line="276" w:lineRule="auto"/>
+        <w:jc w:val="left"/>
+        <w:rPr>
+          <w:rFonts w:ascii="Times New Roman" w:hAnsi="Times New Roman" w:cs="Times New Roman"/>
+          <w:b/>
+          <w:lang w:val="en-US"/>
+        </w:rPr>
+      </w:pPr>
+      <w:r>
+        <w:rPr>
+          <w:rFonts w:ascii="Times New Roman" w:hAnsi="Times New Roman" w:cs="Times New Roman"/>
+          <w:b/>
+          <w:lang w:val="en-US"/>
+        </w:rPr>
+        <w:br w:type="page"/>
+      </w:r>
+    </w:p>
+    <w:p>
+      <w:pPr>
+        <w:pStyle w:val="Style1"/>
+        <w:rPr>
+          <w:sz w:val="26"/>
           <w:szCs w:val="26"/>
-          <w:lang w:val="en-US"/>
-        </w:rPr>
-      </w:pPr>
-      <w:r>
-        <w:t>KHOA</w:t>
-      </w:r>
-      <w:r>
-        <w:rPr>
-          <w:lang w:val="en-US"/>
-        </w:rPr>
-        <w:t xml:space="preserve"> KHOA HỌC MÁY TÍNH</w:t>
-      </w:r>
-    </w:p>
-    <w:p/>
-    <w:p/>
-    <w:p/>
-    <w:p>
-      <w:pPr>
-        <w:rPr>
-          <w:lang w:val="en-US"/>
-        </w:rPr>
-      </w:pPr>
-      <w:r>
-        <w:rPr>
-          <w:lang w:val="en-US"/>
-        </w:rPr>
-        <w:t>PHAN KHÔI NGUYÊN</w:t>
-      </w:r>
-      <w:r>
-        <w:t xml:space="preserve"> – </w:t>
-      </w:r>
-      <w:r>
-        <w:rPr>
-          <w:lang w:val="en-US"/>
-        </w:rPr>
-        <w:t>13520564</w:t>
-      </w:r>
-    </w:p>
-    <w:p/>
-    <w:p/>
-    <w:p/>
-    <w:p>
-      <w:r>
-        <w:t>KHÓA LUẬN TỐT NGHIỆP</w:t>
-      </w:r>
-    </w:p>
-    <w:p>
-      <w:pPr>
-        <w:rPr>
-          <w:lang w:val="en-US"/>
-        </w:rPr>
-      </w:pPr>
-      <w:r>
-        <w:rPr>
-          <w:lang w:val="en-US"/>
-        </w:rPr>
-        <w:t>XÂY DỰNG HỆ THỐNG TỰ ĐỘNG TRẢ LỜI CÂU HỎI TIẾNG ANH DẠNG ĐIỀN KHUYẾT</w:t>
-      </w:r>
-    </w:p>
-    <w:p/>
-    <w:p/>
-    <w:p>
-      <w:pPr>
-        <w:rPr>
-          <w:lang w:val="en-US"/>
-        </w:rPr>
-      </w:pPr>
-      <w:r>
-        <w:t xml:space="preserve">CỬ NHÂNNGÀNH </w:t>
-      </w:r>
-      <w:r>
-        <w:rPr>
-          <w:lang w:val="en-US"/>
-        </w:rPr>
-        <w:t>KHOA HỌC MÁY TÍNH</w:t>
-      </w:r>
-    </w:p>
-    <w:p/>
-    <w:p/>
-    <w:p>
-      <w:r>
-        <w:t>GIẢNG VIÊN HƯỚNG DẪN</w:t>
-      </w:r>
-    </w:p>
-    <w:p>
-      <w:pPr>
-        <w:rPr>
-          <w:lang w:val="en-US"/>
-        </w:rPr>
-      </w:pPr>
-      <w:r>
-        <w:rPr>
-          <w:lang w:val="en-US"/>
-        </w:rPr>
-        <w:t>NGUYỄN VĂN TOÀN</w:t>
-      </w:r>
-    </w:p>
-    <w:p/>
-    <w:p/>
-    <w:p/>
-    <w:p/>
-    <w:p>
-      <w:pPr>
-        <w:rPr>
           <w:lang w:val="en-US"/>
         </w:rPr>
         <w:sectPr>
@@ -288,10 +621,17 @@
         </w:sectPr>
       </w:pPr>
       <w:r>
+        <w:rPr>
+          <w:sz w:val="26"/>
+          <w:szCs w:val="26"/>
+        </w:rPr>
+        <w:lastRenderedPageBreak/>
         <w:t xml:space="preserve">TP. HỒ CHÍ MINH, </w:t>
       </w:r>
       <w:r>
         <w:rPr>
+          <w:sz w:val="26"/>
+          <w:szCs w:val="26"/>
           <w:lang w:val="en-US"/>
         </w:rPr>
         <w:t>2017</w:t>
@@ -388,6 +728,10 @@
     <w:p>
       <w:pPr>
         <w:pStyle w:val="TOC2"/>
+        <w:tabs>
+          <w:tab w:val="left" w:pos="880"/>
+          <w:tab w:val="right" w:leader="dot" w:pos="8777"/>
+        </w:tabs>
         <w:rPr>
           <w:rFonts w:asciiTheme="minorHAnsi" w:eastAsiaTheme="minorEastAsia" w:hAnsiTheme="minorHAnsi"/>
           <w:noProof/>
@@ -422,11 +766,11 @@
         </w:rPr>
         <w:fldChar w:fldCharType="separate"/>
       </w:r>
-      <w:hyperlink w:anchor="_Toc486930764" w:history="1">
+      <w:hyperlink w:anchor="_Toc487148382" w:history="1">
         <w:r>
           <w:rPr>
             <w:rStyle w:val="Hyperlink"/>
-            <w:rFonts w:ascii="Times New Roman" w:eastAsia="Times New Roman" w:hAnsi="Times New Roman" w:cs="Times New Roman"/>
+            <w:rFonts w:eastAsia="Times New Roman"/>
             <w:noProof/>
             <w:lang w:val="en-US"/>
           </w:rPr>
@@ -444,7 +788,7 @@
         <w:r>
           <w:rPr>
             <w:rStyle w:val="Hyperlink"/>
-            <w:rFonts w:ascii="Times New Roman" w:eastAsia="Times New Roman" w:hAnsi="Times New Roman" w:cs="Times New Roman"/>
+            <w:rFonts w:eastAsia="Times New Roman"/>
             <w:noProof/>
             <w:lang w:val="en-US"/>
           </w:rPr>
@@ -469,7 +813,7 @@
             <w:noProof/>
             <w:webHidden/>
           </w:rPr>
-          <w:instrText xml:space="preserve"> PAGEREF _Toc486930764 \h </w:instrText>
+          <w:instrText xml:space="preserve"> PAGEREF _Toc487148382 \h </w:instrText>
         </w:r>
         <w:r>
           <w:rPr>
@@ -489,7 +833,7 @@
             <w:noProof/>
             <w:webHidden/>
           </w:rPr>
-          <w:t>2</w:t>
+          <w:t>3</w:t>
         </w:r>
         <w:r>
           <w:rPr>
@@ -502,7 +846,11 @@
     </w:p>
     <w:p>
       <w:pPr>
-        <w:pStyle w:val="TOC3"/>
+        <w:pStyle w:val="TOC2"/>
+        <w:tabs>
+          <w:tab w:val="left" w:pos="880"/>
+          <w:tab w:val="right" w:leader="dot" w:pos="8777"/>
+        </w:tabs>
         <w:rPr>
           <w:rFonts w:asciiTheme="minorHAnsi" w:eastAsiaTheme="minorEastAsia" w:hAnsiTheme="minorHAnsi"/>
           <w:noProof/>
@@ -510,15 +858,15 @@
           <w:lang w:val="en-US"/>
         </w:rPr>
       </w:pPr>
-      <w:hyperlink w:anchor="_Toc486930765" w:history="1">
+      <w:hyperlink w:anchor="_Toc487148383" w:history="1">
         <w:r>
           <w:rPr>
             <w:rStyle w:val="Hyperlink"/>
-            <w:rFonts w:ascii="Times New Roman" w:eastAsia="Times New Roman" w:hAnsi="Times New Roman" w:cs="Times New Roman"/>
+            <w:rFonts w:eastAsia="Times New Roman"/>
             <w:noProof/>
             <w:lang w:val="en-US"/>
           </w:rPr>
-          <w:t>1.1.1.</w:t>
+          <w:t>1.2.</w:t>
         </w:r>
         <w:r>
           <w:rPr>
@@ -532,11 +880,11 @@
         <w:r>
           <w:rPr>
             <w:rStyle w:val="Hyperlink"/>
-            <w:rFonts w:ascii="Times New Roman" w:eastAsia="Times New Roman" w:hAnsi="Times New Roman" w:cs="Times New Roman"/>
+            <w:rFonts w:eastAsia="Times New Roman"/>
             <w:noProof/>
             <w:lang w:val="en-US"/>
           </w:rPr>
-          <w:t>Chủ đề cấp độ 3</w:t>
+          <w:t>Phát biểu bài toán</w:t>
         </w:r>
         <w:r>
           <w:rPr>
@@ -557,7 +905,7 @@
             <w:noProof/>
             <w:webHidden/>
           </w:rPr>
-          <w:instrText xml:space="preserve"> PAGEREF _Toc486930765 \h </w:instrText>
+          <w:instrText xml:space="preserve"> PAGEREF _Toc487148383 \h </w:instrText>
         </w:r>
         <w:r>
           <w:rPr>
@@ -577,7 +925,7 @@
             <w:noProof/>
             <w:webHidden/>
           </w:rPr>
-          <w:t>2</w:t>
+          <w:t>3</w:t>
         </w:r>
         <w:r>
           <w:rPr>
@@ -590,7 +938,11 @@
     </w:p>
     <w:p>
       <w:pPr>
-        <w:pStyle w:val="TOC3"/>
+        <w:pStyle w:val="TOC2"/>
+        <w:tabs>
+          <w:tab w:val="left" w:pos="880"/>
+          <w:tab w:val="right" w:leader="dot" w:pos="8777"/>
+        </w:tabs>
         <w:rPr>
           <w:rFonts w:asciiTheme="minorHAnsi" w:eastAsiaTheme="minorEastAsia" w:hAnsiTheme="minorHAnsi"/>
           <w:noProof/>
@@ -598,14 +950,15 @@
           <w:lang w:val="en-US"/>
         </w:rPr>
       </w:pPr>
-      <w:hyperlink w:anchor="_Toc486930766" w:history="1">
+      <w:hyperlink w:anchor="_Toc487148384" w:history="1">
         <w:r>
           <w:rPr>
             <w:rStyle w:val="Hyperlink"/>
-            <w:rFonts w:ascii="Times New Roman" w:eastAsia="Times New Roman" w:hAnsi="Times New Roman" w:cs="Times New Roman"/>
-            <w:noProof/>
-          </w:rPr>
-          <w:t>1.1.2.</w:t>
+            <w:rFonts w:eastAsia="Times New Roman"/>
+            <w:noProof/>
+            <w:lang w:val="en-US"/>
+          </w:rPr>
+          <w:t>1.3.</w:t>
         </w:r>
         <w:r>
           <w:rPr>
@@ -619,11 +972,11 @@
         <w:r>
           <w:rPr>
             <w:rStyle w:val="Hyperlink"/>
-            <w:rFonts w:ascii="Times New Roman" w:eastAsia="Times New Roman" w:hAnsi="Times New Roman" w:cs="Times New Roman"/>
+            <w:rFonts w:eastAsia="Times New Roman"/>
             <w:noProof/>
             <w:lang w:val="en-US"/>
           </w:rPr>
-          <w:t>Chủ đề cấp độ 3</w:t>
+          <w:t>Đối tượng và phạm vi nghiên cứu</w:t>
         </w:r>
         <w:r>
           <w:rPr>
@@ -644,7 +997,7 @@
             <w:noProof/>
             <w:webHidden/>
           </w:rPr>
-          <w:instrText xml:space="preserve"> PAGEREF _Toc486930766 \h </w:instrText>
+          <w:instrText xml:space="preserve"> PAGEREF _Toc487148384 \h </w:instrText>
         </w:r>
         <w:r>
           <w:rPr>
@@ -664,7 +1017,7 @@
             <w:noProof/>
             <w:webHidden/>
           </w:rPr>
-          <w:t>2</w:t>
+          <w:t>4</w:t>
         </w:r>
         <w:r>
           <w:rPr>
@@ -677,7 +1030,11 @@
     </w:p>
     <w:p>
       <w:pPr>
-        <w:pStyle w:val="TOC4"/>
+        <w:pStyle w:val="TOC1"/>
+        <w:tabs>
+          <w:tab w:val="left" w:pos="1320"/>
+          <w:tab w:val="right" w:leader="dot" w:pos="8777"/>
+        </w:tabs>
         <w:rPr>
           <w:rFonts w:asciiTheme="minorHAnsi" w:eastAsiaTheme="minorEastAsia" w:hAnsiTheme="minorHAnsi"/>
           <w:noProof/>
@@ -685,15 +1042,13 @@
           <w:lang w:val="en-US"/>
         </w:rPr>
       </w:pPr>
-      <w:hyperlink w:anchor="_Toc486930767" w:history="1">
+      <w:hyperlink w:anchor="_Toc487148385" w:history="1">
         <w:r>
           <w:rPr>
             <w:rStyle w:val="Hyperlink"/>
-            <w:rFonts w:ascii="Times New Roman" w:hAnsi="Times New Roman" w:cs="Times New Roman"/>
-            <w:noProof/>
-            <w:lang w:val="en-US"/>
-          </w:rPr>
-          <w:t>1.1.2.1.</w:t>
+            <w:noProof/>
+          </w:rPr>
+          <w:t>Chương 2.</w:t>
         </w:r>
         <w:r>
           <w:rPr>
@@ -707,11 +1062,9 @@
         <w:r>
           <w:rPr>
             <w:rStyle w:val="Hyperlink"/>
-            <w:rFonts w:ascii="Times New Roman" w:hAnsi="Times New Roman" w:cs="Times New Roman"/>
-            <w:noProof/>
-            <w:lang w:val="en-US"/>
-          </w:rPr>
-          <w:t>Chủ đề cấp độ 4</w:t>
+            <w:noProof/>
+          </w:rPr>
+          <w:t>TỔNG QUAN</w:t>
         </w:r>
         <w:r>
           <w:rPr>
@@ -732,7 +1085,7 @@
             <w:noProof/>
             <w:webHidden/>
           </w:rPr>
-          <w:instrText xml:space="preserve"> PAGEREF _Toc486930767 \h </w:instrText>
+          <w:instrText xml:space="preserve"> PAGEREF _Toc487148385 \h </w:instrText>
         </w:r>
         <w:r>
           <w:rPr>
@@ -752,7 +1105,7 @@
             <w:noProof/>
             <w:webHidden/>
           </w:rPr>
-          <w:t>2</w:t>
+          <w:t>5</w:t>
         </w:r>
         <w:r>
           <w:rPr>
@@ -766,6 +1119,10 @@
     <w:p>
       <w:pPr>
         <w:pStyle w:val="TOC2"/>
+        <w:tabs>
+          <w:tab w:val="left" w:pos="880"/>
+          <w:tab w:val="right" w:leader="dot" w:pos="8777"/>
+        </w:tabs>
         <w:rPr>
           <w:rFonts w:asciiTheme="minorHAnsi" w:eastAsiaTheme="minorEastAsia" w:hAnsiTheme="minorHAnsi"/>
           <w:noProof/>
@@ -773,15 +1130,15 @@
           <w:lang w:val="en-US"/>
         </w:rPr>
       </w:pPr>
-      <w:hyperlink w:anchor="_Toc486930768" w:history="1">
+      <w:hyperlink w:anchor="_Toc487148386" w:history="1">
         <w:r>
           <w:rPr>
             <w:rStyle w:val="Hyperlink"/>
-            <w:rFonts w:ascii="Times New Roman" w:eastAsia="Times New Roman" w:hAnsi="Times New Roman" w:cs="Times New Roman"/>
+            <w:rFonts w:eastAsia="Times New Roman"/>
             <w:noProof/>
             <w:lang w:val="en-US"/>
           </w:rPr>
-          <w:t>1.2.</w:t>
+          <w:t>2.1.</w:t>
         </w:r>
         <w:r>
           <w:rPr>
@@ -795,11 +1152,11 @@
         <w:r>
           <w:rPr>
             <w:rStyle w:val="Hyperlink"/>
-            <w:rFonts w:ascii="Times New Roman" w:eastAsia="Times New Roman" w:hAnsi="Times New Roman" w:cs="Times New Roman"/>
+            <w:rFonts w:eastAsia="Times New Roman"/>
             <w:noProof/>
             <w:lang w:val="en-US"/>
           </w:rPr>
-          <w:t>Phát biểu bài toán</w:t>
+          <w:t>Giới thiệu vấn đề</w:t>
         </w:r>
         <w:r>
           <w:rPr>
@@ -820,7 +1177,7 @@
             <w:noProof/>
             <w:webHidden/>
           </w:rPr>
-          <w:instrText xml:space="preserve"> PAGEREF _Toc486930768 \h </w:instrText>
+          <w:instrText xml:space="preserve"> PAGEREF _Toc487148386 \h </w:instrText>
         </w:r>
         <w:r>
           <w:rPr>
@@ -840,7 +1197,7 @@
             <w:noProof/>
             <w:webHidden/>
           </w:rPr>
-          <w:t>2</w:t>
+          <w:t>5</w:t>
         </w:r>
         <w:r>
           <w:rPr>
@@ -853,7 +1210,11 @@
     </w:p>
     <w:p>
       <w:pPr>
-        <w:pStyle w:val="TOC2"/>
+        <w:pStyle w:val="TOC3"/>
+        <w:tabs>
+          <w:tab w:val="left" w:pos="1540"/>
+          <w:tab w:val="right" w:leader="dot" w:pos="8777"/>
+        </w:tabs>
         <w:rPr>
           <w:rFonts w:asciiTheme="minorHAnsi" w:eastAsiaTheme="minorEastAsia" w:hAnsiTheme="minorHAnsi"/>
           <w:noProof/>
@@ -861,15 +1222,15 @@
           <w:lang w:val="en-US"/>
         </w:rPr>
       </w:pPr>
-      <w:hyperlink w:anchor="_Toc486930769" w:history="1">
+      <w:hyperlink w:anchor="_Toc487148387" w:history="1">
         <w:r>
           <w:rPr>
             <w:rStyle w:val="Hyperlink"/>
-            <w:rFonts w:ascii="Times New Roman" w:eastAsia="Times New Roman" w:hAnsi="Times New Roman" w:cs="Times New Roman"/>
+            <w:rFonts w:eastAsia="Times New Roman"/>
             <w:noProof/>
             <w:lang w:val="en-US"/>
           </w:rPr>
-          <w:t>1.3.</w:t>
+          <w:t>2.1.1.</w:t>
         </w:r>
         <w:r>
           <w:rPr>
@@ -883,11 +1244,11 @@
         <w:r>
           <w:rPr>
             <w:rStyle w:val="Hyperlink"/>
-            <w:rFonts w:ascii="Times New Roman" w:eastAsia="Times New Roman" w:hAnsi="Times New Roman" w:cs="Times New Roman"/>
+            <w:rFonts w:eastAsia="Times New Roman"/>
             <w:noProof/>
             <w:lang w:val="en-US"/>
           </w:rPr>
-          <w:t>Đối tượng và phạm vi nghiên cứu</w:t>
+          <w:t>Các hướng tiếp cận</w:t>
         </w:r>
         <w:r>
           <w:rPr>
@@ -908,7 +1269,7 @@
             <w:noProof/>
             <w:webHidden/>
           </w:rPr>
-          <w:instrText xml:space="preserve"> PAGEREF _Toc486930769 \h </w:instrText>
+          <w:instrText xml:space="preserve"> PAGEREF _Toc487148387 \h </w:instrText>
         </w:r>
         <w:r>
           <w:rPr>
@@ -928,7 +1289,7 @@
             <w:noProof/>
             <w:webHidden/>
           </w:rPr>
-          <w:t>2</w:t>
+          <w:t>5</w:t>
         </w:r>
         <w:r>
           <w:rPr>
@@ -941,7 +1302,11 @@
     </w:p>
     <w:p>
       <w:pPr>
-        <w:pStyle w:val="TOC1"/>
+        <w:pStyle w:val="TOC4"/>
+        <w:tabs>
+          <w:tab w:val="left" w:pos="1782"/>
+          <w:tab w:val="right" w:leader="dot" w:pos="8777"/>
+        </w:tabs>
         <w:rPr>
           <w:rFonts w:asciiTheme="minorHAnsi" w:eastAsiaTheme="minorEastAsia" w:hAnsiTheme="minorHAnsi"/>
           <w:noProof/>
@@ -949,13 +1314,15 @@
           <w:lang w:val="en-US"/>
         </w:rPr>
       </w:pPr>
-      <w:hyperlink w:anchor="_Toc486930770" w:history="1">
+      <w:hyperlink w:anchor="_Toc487148388" w:history="1">
         <w:r>
           <w:rPr>
             <w:rStyle w:val="Hyperlink"/>
-            <w:noProof/>
-          </w:rPr>
-          <w:t>Chương 2.</w:t>
+            <w:rFonts w:eastAsia="Times New Roman"/>
+            <w:noProof/>
+            <w:lang w:val="en-US"/>
+          </w:rPr>
+          <w:t>2.1.1.1.</w:t>
         </w:r>
         <w:r>
           <w:rPr>
@@ -969,9 +1336,11 @@
         <w:r>
           <w:rPr>
             <w:rStyle w:val="Hyperlink"/>
-            <w:noProof/>
-          </w:rPr>
-          <w:t>TỔNG QUAN</w:t>
+            <w:rFonts w:eastAsia="Times New Roman"/>
+            <w:noProof/>
+            <w:lang w:val="en-US"/>
+          </w:rPr>
+          <w:t>Hướng tiếp cận theo grammar check</w:t>
         </w:r>
         <w:r>
           <w:rPr>
@@ -992,7 +1361,7 @@
             <w:noProof/>
             <w:webHidden/>
           </w:rPr>
-          <w:instrText xml:space="preserve"> PAGEREF _Toc486930770 \h </w:instrText>
+          <w:instrText xml:space="preserve"> PAGEREF _Toc487148388 \h </w:instrText>
         </w:r>
         <w:r>
           <w:rPr>
@@ -1012,7 +1381,7 @@
             <w:noProof/>
             <w:webHidden/>
           </w:rPr>
-          <w:t>3</w:t>
+          <w:t>5</w:t>
         </w:r>
         <w:r>
           <w:rPr>
@@ -1025,7 +1394,11 @@
     </w:p>
     <w:p>
       <w:pPr>
-        <w:pStyle w:val="TOC2"/>
+        <w:pStyle w:val="TOC4"/>
+        <w:tabs>
+          <w:tab w:val="left" w:pos="1782"/>
+          <w:tab w:val="right" w:leader="dot" w:pos="8777"/>
+        </w:tabs>
         <w:rPr>
           <w:rFonts w:asciiTheme="minorHAnsi" w:eastAsiaTheme="minorEastAsia" w:hAnsiTheme="minorHAnsi"/>
           <w:noProof/>
@@ -1033,15 +1406,15 @@
           <w:lang w:val="en-US"/>
         </w:rPr>
       </w:pPr>
-      <w:hyperlink w:anchor="_Toc486930771" w:history="1">
+      <w:hyperlink w:anchor="_Toc487148389" w:history="1">
         <w:r>
           <w:rPr>
             <w:rStyle w:val="Hyperlink"/>
-            <w:rFonts w:ascii="Times New Roman" w:eastAsia="Times New Roman" w:hAnsi="Times New Roman" w:cs="Times New Roman"/>
+            <w:rFonts w:eastAsia="Times New Roman"/>
             <w:noProof/>
             <w:lang w:val="en-US"/>
           </w:rPr>
-          <w:t>2.1.</w:t>
+          <w:t>2.1.1.2.</w:t>
         </w:r>
         <w:r>
           <w:rPr>
@@ -1055,11 +1428,11 @@
         <w:r>
           <w:rPr>
             <w:rStyle w:val="Hyperlink"/>
-            <w:rFonts w:ascii="Times New Roman" w:eastAsia="Times New Roman" w:hAnsi="Times New Roman" w:cs="Times New Roman"/>
+            <w:rFonts w:eastAsia="Times New Roman"/>
             <w:noProof/>
             <w:lang w:val="en-US"/>
           </w:rPr>
-          <w:t>Giới thiệu vấn đề</w:t>
+          <w:t>Mô hình n-gram</w:t>
         </w:r>
         <w:r>
           <w:rPr>
@@ -1080,7 +1453,7 @@
             <w:noProof/>
             <w:webHidden/>
           </w:rPr>
-          <w:instrText xml:space="preserve"> PAGEREF _Toc486930771 \h </w:instrText>
+          <w:instrText xml:space="preserve"> PAGEREF _Toc487148389 \h </w:instrText>
         </w:r>
         <w:r>
           <w:rPr>
@@ -1100,7 +1473,7 @@
             <w:noProof/>
             <w:webHidden/>
           </w:rPr>
-          <w:t>3</w:t>
+          <w:t>5</w:t>
         </w:r>
         <w:r>
           <w:rPr>
@@ -1113,7 +1486,11 @@
     </w:p>
     <w:p>
       <w:pPr>
-        <w:pStyle w:val="TOC3"/>
+        <w:pStyle w:val="TOC4"/>
+        <w:tabs>
+          <w:tab w:val="left" w:pos="1780"/>
+          <w:tab w:val="right" w:leader="dot" w:pos="8777"/>
+        </w:tabs>
         <w:rPr>
           <w:rFonts w:asciiTheme="minorHAnsi" w:eastAsiaTheme="minorEastAsia" w:hAnsiTheme="minorHAnsi"/>
           <w:noProof/>
@@ -1121,15 +1498,15 @@
           <w:lang w:val="en-US"/>
         </w:rPr>
       </w:pPr>
-      <w:hyperlink w:anchor="_Toc486930772" w:history="1">
+      <w:hyperlink w:anchor="_Toc487148390" w:history="1">
         <w:r>
           <w:rPr>
             <w:rStyle w:val="Hyperlink"/>
-            <w:rFonts w:ascii="Times New Roman" w:eastAsia="Times New Roman" w:hAnsi="Times New Roman" w:cs="Times New Roman"/>
+            <w:rFonts w:ascii="Times New Roman" w:hAnsi="Times New Roman" w:cs="Times New Roman"/>
             <w:noProof/>
             <w:lang w:val="en-US"/>
           </w:rPr>
-          <w:t>2.1.1.</w:t>
+          <w:t>2.1.1.3.</w:t>
         </w:r>
         <w:r>
           <w:rPr>
@@ -1143,11 +1520,25 @@
         <w:r>
           <w:rPr>
             <w:rStyle w:val="Hyperlink"/>
-            <w:rFonts w:ascii="Times New Roman" w:eastAsia="Times New Roman" w:hAnsi="Times New Roman" w:cs="Times New Roman"/>
             <w:noProof/>
             <w:lang w:val="en-US"/>
           </w:rPr>
-          <w:t>Chủ đề cấp độ 3</w:t>
+          <w:t>Mô hình cây phụ thuộc (</w:t>
+        </w:r>
+        <w:r>
+          <w:rPr>
+            <w:rStyle w:val="Hyperlink"/>
+            <w:noProof/>
+          </w:rPr>
+          <w:t>Dependency models</w:t>
+        </w:r>
+        <w:r>
+          <w:rPr>
+            <w:rStyle w:val="Hyperlink"/>
+            <w:noProof/>
+            <w:lang w:val="en-US"/>
+          </w:rPr>
+          <w:t>)</w:t>
         </w:r>
         <w:r>
           <w:rPr>
@@ -1168,7 +1559,7 @@
             <w:noProof/>
             <w:webHidden/>
           </w:rPr>
-          <w:instrText xml:space="preserve"> PAGEREF _Toc486930772 \h </w:instrText>
+          <w:instrText xml:space="preserve"> PAGEREF _Toc487148390 \h </w:instrText>
         </w:r>
         <w:r>
           <w:rPr>
@@ -1188,7 +1579,7 @@
             <w:noProof/>
             <w:webHidden/>
           </w:rPr>
-          <w:t>3</w:t>
+          <w:t>6</w:t>
         </w:r>
         <w:r>
           <w:rPr>
@@ -1201,7 +1592,11 @@
     </w:p>
     <w:p>
       <w:pPr>
-        <w:pStyle w:val="TOC3"/>
+        <w:pStyle w:val="TOC4"/>
+        <w:tabs>
+          <w:tab w:val="left" w:pos="1782"/>
+          <w:tab w:val="right" w:leader="dot" w:pos="8777"/>
+        </w:tabs>
         <w:rPr>
           <w:rFonts w:asciiTheme="minorHAnsi" w:eastAsiaTheme="minorEastAsia" w:hAnsiTheme="minorHAnsi"/>
           <w:noProof/>
@@ -1209,14 +1604,13 @@
           <w:lang w:val="en-US"/>
         </w:rPr>
       </w:pPr>
-      <w:hyperlink w:anchor="_Toc486930773" w:history="1">
+      <w:hyperlink w:anchor="_Toc487148391" w:history="1">
         <w:r>
           <w:rPr>
             <w:rStyle w:val="Hyperlink"/>
-            <w:rFonts w:ascii="Times New Roman" w:eastAsia="Times New Roman" w:hAnsi="Times New Roman" w:cs="Times New Roman"/>
-            <w:noProof/>
-          </w:rPr>
-          <w:t>2.1.2.</w:t>
+            <w:noProof/>
+          </w:rPr>
+          <w:t>2.1.1.4.</w:t>
         </w:r>
         <w:r>
           <w:rPr>
@@ -1230,11 +1624,9 @@
         <w:r>
           <w:rPr>
             <w:rStyle w:val="Hyperlink"/>
-            <w:rFonts w:ascii="Times New Roman" w:eastAsia="Times New Roman" w:hAnsi="Times New Roman" w:cs="Times New Roman"/>
-            <w:noProof/>
-            <w:lang w:val="en-US"/>
-          </w:rPr>
-          <w:t>Chủ đề cấp độ 3</w:t>
+            <w:noProof/>
+          </w:rPr>
+          <w:t xml:space="preserve"> Continuous Space Models</w:t>
         </w:r>
         <w:r>
           <w:rPr>
@@ -1255,7 +1647,7 @@
             <w:noProof/>
             <w:webHidden/>
           </w:rPr>
-          <w:instrText xml:space="preserve"> PAGEREF _Toc486930773 \h </w:instrText>
+          <w:instrText xml:space="preserve"> PAGEREF _Toc487148391 \h </w:instrText>
         </w:r>
         <w:r>
           <w:rPr>
@@ -1275,7 +1667,7 @@
             <w:noProof/>
             <w:webHidden/>
           </w:rPr>
-          <w:t>3</w:t>
+          <w:t>6</w:t>
         </w:r>
         <w:r>
           <w:rPr>
@@ -1289,6 +1681,10 @@
     <w:p>
       <w:pPr>
         <w:pStyle w:val="TOC4"/>
+        <w:tabs>
+          <w:tab w:val="left" w:pos="1782"/>
+          <w:tab w:val="right" w:leader="dot" w:pos="8777"/>
+        </w:tabs>
         <w:rPr>
           <w:rFonts w:asciiTheme="minorHAnsi" w:eastAsiaTheme="minorEastAsia" w:hAnsiTheme="minorHAnsi"/>
           <w:noProof/>
@@ -1296,15 +1692,14 @@
           <w:lang w:val="en-US"/>
         </w:rPr>
       </w:pPr>
-      <w:hyperlink w:anchor="_Toc486930774" w:history="1">
+      <w:hyperlink w:anchor="_Toc487148392" w:history="1">
         <w:r>
           <w:rPr>
             <w:rStyle w:val="Hyperlink"/>
-            <w:rFonts w:ascii="Times New Roman" w:hAnsi="Times New Roman" w:cs="Times New Roman"/>
             <w:noProof/>
             <w:lang w:val="en-US"/>
           </w:rPr>
-          <w:t>2.1.2.1.</w:t>
+          <w:t>2.1.1.5.</w:t>
         </w:r>
         <w:r>
           <w:rPr>
@@ -1318,11 +1713,10 @@
         <w:r>
           <w:rPr>
             <w:rStyle w:val="Hyperlink"/>
-            <w:rFonts w:ascii="Times New Roman" w:hAnsi="Times New Roman" w:cs="Times New Roman"/>
             <w:noProof/>
             <w:lang w:val="en-US"/>
           </w:rPr>
-          <w:t>Chủ đề cấp độ 4</w:t>
+          <w:t>PMI Model</w:t>
         </w:r>
         <w:r>
           <w:rPr>
@@ -1343,7 +1737,7 @@
             <w:noProof/>
             <w:webHidden/>
           </w:rPr>
-          <w:instrText xml:space="preserve"> PAGEREF _Toc486930774 \h </w:instrText>
+          <w:instrText xml:space="preserve"> PAGEREF _Toc487148392 \h </w:instrText>
         </w:r>
         <w:r>
           <w:rPr>
@@ -1363,7 +1757,7 @@
             <w:noProof/>
             <w:webHidden/>
           </w:rPr>
-          <w:t>3</w:t>
+          <w:t>7</w:t>
         </w:r>
         <w:r>
           <w:rPr>
@@ -1376,7 +1770,11 @@
     </w:p>
     <w:p>
       <w:pPr>
-        <w:pStyle w:val="TOC1"/>
+        <w:pStyle w:val="TOC3"/>
+        <w:tabs>
+          <w:tab w:val="left" w:pos="1540"/>
+          <w:tab w:val="right" w:leader="dot" w:pos="8777"/>
+        </w:tabs>
         <w:rPr>
           <w:rFonts w:asciiTheme="minorHAnsi" w:eastAsiaTheme="minorEastAsia" w:hAnsiTheme="minorHAnsi"/>
           <w:noProof/>
@@ -1384,13 +1782,14 @@
           <w:lang w:val="en-US"/>
         </w:rPr>
       </w:pPr>
-      <w:hyperlink w:anchor="_Toc486930775" w:history="1">
+      <w:hyperlink w:anchor="_Toc487148393" w:history="1">
         <w:r>
           <w:rPr>
             <w:rStyle w:val="Hyperlink"/>
             <w:noProof/>
-          </w:rPr>
-          <w:t>Chương 3.</w:t>
+            <w:lang w:val="en-US"/>
+          </w:rPr>
+          <w:t>2.1.2.</w:t>
         </w:r>
         <w:r>
           <w:rPr>
@@ -1405,8 +1804,9 @@
           <w:rPr>
             <w:rStyle w:val="Hyperlink"/>
             <w:noProof/>
-          </w:rPr>
-          <w:t>MÔ HÌNH</w:t>
+            <w:lang w:val="en-US"/>
+          </w:rPr>
+          <w:t>Các cách tiếp cận trước</w:t>
         </w:r>
         <w:r>
           <w:rPr>
@@ -1427,7 +1827,7 @@
             <w:noProof/>
             <w:webHidden/>
           </w:rPr>
-          <w:instrText xml:space="preserve"> PAGEREF _Toc486930775 \h </w:instrText>
+          <w:instrText xml:space="preserve"> PAGEREF _Toc487148393 \h </w:instrText>
         </w:r>
         <w:r>
           <w:rPr>
@@ -1447,7 +1847,7 @@
             <w:noProof/>
             <w:webHidden/>
           </w:rPr>
-          <w:t>4</w:t>
+          <w:t>8</w:t>
         </w:r>
         <w:r>
           <w:rPr>
@@ -1460,7 +1860,11 @@
     </w:p>
     <w:p>
       <w:pPr>
-        <w:pStyle w:val="TOC2"/>
+        <w:pStyle w:val="TOC4"/>
+        <w:tabs>
+          <w:tab w:val="left" w:pos="1782"/>
+          <w:tab w:val="right" w:leader="dot" w:pos="8777"/>
+        </w:tabs>
         <w:rPr>
           <w:rFonts w:asciiTheme="minorHAnsi" w:eastAsiaTheme="minorEastAsia" w:hAnsiTheme="minorHAnsi"/>
           <w:noProof/>
@@ -1468,15 +1872,14 @@
           <w:lang w:val="en-US"/>
         </w:rPr>
       </w:pPr>
-      <w:hyperlink w:anchor="_Toc486930776" w:history="1">
+      <w:hyperlink w:anchor="_Toc487148394" w:history="1">
         <w:r>
           <w:rPr>
             <w:rStyle w:val="Hyperlink"/>
-            <w:rFonts w:ascii="Times New Roman" w:eastAsia="Times New Roman" w:hAnsi="Times New Roman" w:cs="Times New Roman"/>
             <w:noProof/>
             <w:lang w:val="en-US"/>
           </w:rPr>
-          <w:t>3.1.</w:t>
+          <w:t>2.1.2.1.</w:t>
         </w:r>
         <w:r>
           <w:rPr>
@@ -1490,11 +1893,10 @@
         <w:r>
           <w:rPr>
             <w:rStyle w:val="Hyperlink"/>
-            <w:rFonts w:ascii="Times New Roman" w:eastAsia="Times New Roman" w:hAnsi="Times New Roman" w:cs="Times New Roman"/>
             <w:noProof/>
             <w:lang w:val="en-US"/>
           </w:rPr>
-          <w:t>Chủ đề cấp độ 2</w:t>
+          <w:t>Hướng tiếp cận cận theo grammar check</w:t>
         </w:r>
         <w:r>
           <w:rPr>
@@ -1515,7 +1917,7 @@
             <w:noProof/>
             <w:webHidden/>
           </w:rPr>
-          <w:instrText xml:space="preserve"> PAGEREF _Toc486930776 \h </w:instrText>
+          <w:instrText xml:space="preserve"> PAGEREF _Toc487148394 \h </w:instrText>
         </w:r>
         <w:r>
           <w:rPr>
@@ -1535,7 +1937,7 @@
             <w:noProof/>
             <w:webHidden/>
           </w:rPr>
-          <w:t>4</w:t>
+          <w:t>8</w:t>
         </w:r>
         <w:r>
           <w:rPr>
@@ -1548,7 +1950,11 @@
     </w:p>
     <w:p>
       <w:pPr>
-        <w:pStyle w:val="TOC3"/>
+        <w:pStyle w:val="TOC4"/>
+        <w:tabs>
+          <w:tab w:val="left" w:pos="1782"/>
+          <w:tab w:val="right" w:leader="dot" w:pos="8777"/>
+        </w:tabs>
         <w:rPr>
           <w:rFonts w:asciiTheme="minorHAnsi" w:eastAsiaTheme="minorEastAsia" w:hAnsiTheme="minorHAnsi"/>
           <w:noProof/>
@@ -1556,15 +1962,14 @@
           <w:lang w:val="en-US"/>
         </w:rPr>
       </w:pPr>
-      <w:hyperlink w:anchor="_Toc486930777" w:history="1">
+      <w:hyperlink w:anchor="_Toc487148395" w:history="1">
         <w:r>
           <w:rPr>
             <w:rStyle w:val="Hyperlink"/>
-            <w:rFonts w:ascii="Times New Roman" w:hAnsi="Times New Roman" w:cs="Times New Roman"/>
             <w:noProof/>
             <w:lang w:val="en-US"/>
           </w:rPr>
-          <w:t>3.1.1.</w:t>
+          <w:t>2.1.2.2.</w:t>
         </w:r>
         <w:r>
           <w:rPr>
@@ -1578,11 +1983,10 @@
         <w:r>
           <w:rPr>
             <w:rStyle w:val="Hyperlink"/>
-            <w:rFonts w:ascii="Times New Roman" w:hAnsi="Times New Roman" w:cs="Times New Roman"/>
             <w:noProof/>
             <w:lang w:val="en-US"/>
           </w:rPr>
-          <w:t>Chủ đề cấp độ 3</w:t>
+          <w:t>Hướng tiếp cận theo mô hình n-gram</w:t>
         </w:r>
         <w:r>
           <w:rPr>
@@ -1603,7 +2007,7 @@
             <w:noProof/>
             <w:webHidden/>
           </w:rPr>
-          <w:instrText xml:space="preserve"> PAGEREF _Toc486930777 \h </w:instrText>
+          <w:instrText xml:space="preserve"> PAGEREF _Toc487148395 \h </w:instrText>
         </w:r>
         <w:r>
           <w:rPr>
@@ -1623,7 +2027,7 @@
             <w:noProof/>
             <w:webHidden/>
           </w:rPr>
-          <w:t>4</w:t>
+          <w:t>8</w:t>
         </w:r>
         <w:r>
           <w:rPr>
@@ -1637,6 +2041,10 @@
     <w:p>
       <w:pPr>
         <w:pStyle w:val="TOC4"/>
+        <w:tabs>
+          <w:tab w:val="left" w:pos="1782"/>
+          <w:tab w:val="right" w:leader="dot" w:pos="8777"/>
+        </w:tabs>
         <w:rPr>
           <w:rFonts w:asciiTheme="minorHAnsi" w:eastAsiaTheme="minorEastAsia" w:hAnsiTheme="minorHAnsi"/>
           <w:noProof/>
@@ -1644,15 +2052,14 @@
           <w:lang w:val="en-US"/>
         </w:rPr>
       </w:pPr>
-      <w:hyperlink w:anchor="_Toc486930778" w:history="1">
+      <w:hyperlink w:anchor="_Toc487148396" w:history="1">
         <w:r>
           <w:rPr>
             <w:rStyle w:val="Hyperlink"/>
-            <w:rFonts w:ascii="Times New Roman" w:hAnsi="Times New Roman" w:cs="Times New Roman"/>
             <w:noProof/>
             <w:lang w:val="en-US"/>
           </w:rPr>
-          <w:t>3.1.1.1.</w:t>
+          <w:t>2.1.2.3.</w:t>
         </w:r>
         <w:r>
           <w:rPr>
@@ -1666,11 +2073,10 @@
         <w:r>
           <w:rPr>
             <w:rStyle w:val="Hyperlink"/>
-            <w:rFonts w:ascii="Times New Roman" w:hAnsi="Times New Roman" w:cs="Times New Roman"/>
             <w:noProof/>
             <w:lang w:val="en-US"/>
           </w:rPr>
-          <w:t>Chủ đề cấp độ 4</w:t>
+          <w:t>Kiểm nghiệm độ chính xác giữa các hướng tiếp cận</w:t>
         </w:r>
         <w:r>
           <w:rPr>
@@ -1691,7 +2097,7 @@
             <w:noProof/>
             <w:webHidden/>
           </w:rPr>
-          <w:instrText xml:space="preserve"> PAGEREF _Toc486930778 \h </w:instrText>
+          <w:instrText xml:space="preserve"> PAGEREF _Toc487148396 \h </w:instrText>
         </w:r>
         <w:r>
           <w:rPr>
@@ -1711,7 +2117,7 @@
             <w:noProof/>
             <w:webHidden/>
           </w:rPr>
-          <w:t>4</w:t>
+          <w:t>9</w:t>
         </w:r>
         <w:r>
           <w:rPr>
@@ -1724,7 +2130,11 @@
     </w:p>
     <w:p>
       <w:pPr>
-        <w:pStyle w:val="TOC2"/>
+        <w:pStyle w:val="TOC1"/>
+        <w:tabs>
+          <w:tab w:val="left" w:pos="1320"/>
+          <w:tab w:val="right" w:leader="dot" w:pos="8777"/>
+        </w:tabs>
         <w:rPr>
           <w:rFonts w:asciiTheme="minorHAnsi" w:eastAsiaTheme="minorEastAsia" w:hAnsiTheme="minorHAnsi"/>
           <w:noProof/>
@@ -1732,15 +2142,13 @@
           <w:lang w:val="en-US"/>
         </w:rPr>
       </w:pPr>
-      <w:hyperlink w:anchor="_Toc486930779" w:history="1">
+      <w:hyperlink w:anchor="_Toc487148397" w:history="1">
         <w:r>
           <w:rPr>
             <w:rStyle w:val="Hyperlink"/>
-            <w:rFonts w:ascii="Times New Roman" w:hAnsi="Times New Roman" w:cs="Times New Roman"/>
-            <w:noProof/>
-            <w:lang w:val="en-US"/>
-          </w:rPr>
-          <w:t>3.2.</w:t>
+            <w:noProof/>
+          </w:rPr>
+          <w:t>Chương 3.</w:t>
         </w:r>
         <w:r>
           <w:rPr>
@@ -1754,11 +2162,9 @@
         <w:r>
           <w:rPr>
             <w:rStyle w:val="Hyperlink"/>
-            <w:rFonts w:ascii="Times New Roman" w:hAnsi="Times New Roman" w:cs="Times New Roman"/>
-            <w:noProof/>
-            <w:lang w:val="en-US"/>
-          </w:rPr>
-          <w:t>Chủ đề cấp độ 2</w:t>
+            <w:noProof/>
+          </w:rPr>
+          <w:t>MÔ HÌNH</w:t>
         </w:r>
         <w:r>
           <w:rPr>
@@ -1779,7 +2185,7 @@
             <w:noProof/>
             <w:webHidden/>
           </w:rPr>
-          <w:instrText xml:space="preserve"> PAGEREF _Toc486930779 \h </w:instrText>
+          <w:instrText xml:space="preserve"> PAGEREF _Toc487148397 \h </w:instrText>
         </w:r>
         <w:r>
           <w:rPr>
@@ -1799,7 +2205,7 @@
             <w:noProof/>
             <w:webHidden/>
           </w:rPr>
-          <w:t>4</w:t>
+          <w:t>11</w:t>
         </w:r>
         <w:r>
           <w:rPr>
@@ -1812,7 +2218,11 @@
     </w:p>
     <w:p>
       <w:pPr>
-        <w:pStyle w:val="TOC3"/>
+        <w:pStyle w:val="TOC2"/>
+        <w:tabs>
+          <w:tab w:val="left" w:pos="880"/>
+          <w:tab w:val="right" w:leader="dot" w:pos="8777"/>
+        </w:tabs>
         <w:rPr>
           <w:rFonts w:asciiTheme="minorHAnsi" w:eastAsiaTheme="minorEastAsia" w:hAnsiTheme="minorHAnsi"/>
           <w:noProof/>
@@ -1820,15 +2230,15 @@
           <w:lang w:val="en-US"/>
         </w:rPr>
       </w:pPr>
-      <w:hyperlink w:anchor="_Toc486930780" w:history="1">
+      <w:hyperlink w:anchor="_Toc487148398" w:history="1">
         <w:r>
           <w:rPr>
             <w:rStyle w:val="Hyperlink"/>
-            <w:rFonts w:ascii="Times New Roman" w:hAnsi="Times New Roman" w:cs="Times New Roman"/>
+            <w:rFonts w:eastAsia="Times New Roman"/>
             <w:noProof/>
             <w:lang w:val="en-US"/>
           </w:rPr>
-          <w:t>3.2.1.</w:t>
+          <w:t>3.1.</w:t>
         </w:r>
         <w:r>
           <w:rPr>
@@ -1842,11 +2252,11 @@
         <w:r>
           <w:rPr>
             <w:rStyle w:val="Hyperlink"/>
-            <w:rFonts w:ascii="Times New Roman" w:hAnsi="Times New Roman" w:cs="Times New Roman"/>
+            <w:rFonts w:eastAsia="Times New Roman"/>
             <w:noProof/>
             <w:lang w:val="en-US"/>
           </w:rPr>
-          <w:t>Chủ đề cấp độ 3</w:t>
+          <w:t>Chủ đề cấp độ 2</w:t>
         </w:r>
         <w:r>
           <w:rPr>
@@ -1867,7 +2277,7 @@
             <w:noProof/>
             <w:webHidden/>
           </w:rPr>
-          <w:instrText xml:space="preserve"> PAGEREF _Toc486930780 \h </w:instrText>
+          <w:instrText xml:space="preserve"> PAGEREF _Toc487148398 \h </w:instrText>
         </w:r>
         <w:r>
           <w:rPr>
@@ -1887,7 +2297,7 @@
             <w:noProof/>
             <w:webHidden/>
           </w:rPr>
-          <w:t>4</w:t>
+          <w:t>11</w:t>
         </w:r>
         <w:r>
           <w:rPr>
@@ -1900,7 +2310,11 @@
     </w:p>
     <w:p>
       <w:pPr>
-        <w:pStyle w:val="TOC1"/>
+        <w:pStyle w:val="TOC3"/>
+        <w:tabs>
+          <w:tab w:val="left" w:pos="1540"/>
+          <w:tab w:val="right" w:leader="dot" w:pos="8777"/>
+        </w:tabs>
         <w:rPr>
           <w:rFonts w:asciiTheme="minorHAnsi" w:eastAsiaTheme="minorEastAsia" w:hAnsiTheme="minorHAnsi"/>
           <w:noProof/>
@@ -1908,13 +2322,14 @@
           <w:lang w:val="en-US"/>
         </w:rPr>
       </w:pPr>
-      <w:hyperlink w:anchor="_Toc486930781" w:history="1">
+      <w:hyperlink w:anchor="_Toc487148399" w:history="1">
         <w:r>
           <w:rPr>
             <w:rStyle w:val="Hyperlink"/>
             <w:noProof/>
-          </w:rPr>
-          <w:t>Chương 4.</w:t>
+            <w:lang w:val="en-US"/>
+          </w:rPr>
+          <w:t>3.1.1.</w:t>
         </w:r>
         <w:r>
           <w:rPr>
@@ -1929,8 +2344,9 @@
           <w:rPr>
             <w:rStyle w:val="Hyperlink"/>
             <w:noProof/>
-          </w:rPr>
-          <w:t>CÀI ĐẶT – THỬ NGHIỆM</w:t>
+            <w:lang w:val="en-US"/>
+          </w:rPr>
+          <w:t>Chủ đề cấp độ 3</w:t>
         </w:r>
         <w:r>
           <w:rPr>
@@ -1951,7 +2367,7 @@
             <w:noProof/>
             <w:webHidden/>
           </w:rPr>
-          <w:instrText xml:space="preserve"> PAGEREF _Toc486930781 \h </w:instrText>
+          <w:instrText xml:space="preserve"> PAGEREF _Toc487148399 \h </w:instrText>
         </w:r>
         <w:r>
           <w:rPr>
@@ -1971,7 +2387,7 @@
             <w:noProof/>
             <w:webHidden/>
           </w:rPr>
-          <w:t>5</w:t>
+          <w:t>11</w:t>
         </w:r>
         <w:r>
           <w:rPr>
@@ -1984,7 +2400,11 @@
     </w:p>
     <w:p>
       <w:pPr>
-        <w:pStyle w:val="TOC2"/>
+        <w:pStyle w:val="TOC4"/>
+        <w:tabs>
+          <w:tab w:val="left" w:pos="1782"/>
+          <w:tab w:val="right" w:leader="dot" w:pos="8777"/>
+        </w:tabs>
         <w:rPr>
           <w:rFonts w:asciiTheme="minorHAnsi" w:eastAsiaTheme="minorEastAsia" w:hAnsiTheme="minorHAnsi"/>
           <w:noProof/>
@@ -1992,15 +2412,14 @@
           <w:lang w:val="en-US"/>
         </w:rPr>
       </w:pPr>
-      <w:hyperlink w:anchor="_Toc486930782" w:history="1">
+      <w:hyperlink w:anchor="_Toc487148400" w:history="1">
         <w:r>
           <w:rPr>
             <w:rStyle w:val="Hyperlink"/>
-            <w:rFonts w:ascii="Times New Roman" w:hAnsi="Times New Roman" w:cs="Times New Roman"/>
             <w:noProof/>
             <w:lang w:val="en-US"/>
           </w:rPr>
-          <w:t>4.1.</w:t>
+          <w:t>3.1.1.1.</w:t>
         </w:r>
         <w:r>
           <w:rPr>
@@ -2014,11 +2433,10 @@
         <w:r>
           <w:rPr>
             <w:rStyle w:val="Hyperlink"/>
-            <w:rFonts w:ascii="Times New Roman" w:hAnsi="Times New Roman" w:cs="Times New Roman"/>
             <w:noProof/>
             <w:lang w:val="en-US"/>
           </w:rPr>
-          <w:t>Chủ đề cấp độ 2</w:t>
+          <w:t>Chủ đề cấp độ 4</w:t>
         </w:r>
         <w:r>
           <w:rPr>
@@ -2039,7 +2457,7 @@
             <w:noProof/>
             <w:webHidden/>
           </w:rPr>
-          <w:instrText xml:space="preserve"> PAGEREF _Toc486930782 \h </w:instrText>
+          <w:instrText xml:space="preserve"> PAGEREF _Toc487148400 \h </w:instrText>
         </w:r>
         <w:r>
           <w:rPr>
@@ -2059,7 +2477,7 @@
             <w:noProof/>
             <w:webHidden/>
           </w:rPr>
-          <w:t>5</w:t>
+          <w:t>11</w:t>
         </w:r>
         <w:r>
           <w:rPr>
@@ -2072,7 +2490,11 @@
     </w:p>
     <w:p>
       <w:pPr>
-        <w:pStyle w:val="TOC3"/>
+        <w:pStyle w:val="TOC2"/>
+        <w:tabs>
+          <w:tab w:val="left" w:pos="880"/>
+          <w:tab w:val="right" w:leader="dot" w:pos="8777"/>
+        </w:tabs>
         <w:rPr>
           <w:rFonts w:asciiTheme="minorHAnsi" w:eastAsiaTheme="minorEastAsia" w:hAnsiTheme="minorHAnsi"/>
           <w:noProof/>
@@ -2080,15 +2502,14 @@
           <w:lang w:val="en-US"/>
         </w:rPr>
       </w:pPr>
-      <w:hyperlink w:anchor="_Toc486930783" w:history="1">
+      <w:hyperlink w:anchor="_Toc487148401" w:history="1">
         <w:r>
           <w:rPr>
             <w:rStyle w:val="Hyperlink"/>
-            <w:rFonts w:ascii="Times New Roman" w:hAnsi="Times New Roman" w:cs="Times New Roman"/>
             <w:noProof/>
             <w:lang w:val="en-US"/>
           </w:rPr>
-          <w:t>4.1.1.</w:t>
+          <w:t>3.2.</w:t>
         </w:r>
         <w:r>
           <w:rPr>
@@ -2102,11 +2523,10 @@
         <w:r>
           <w:rPr>
             <w:rStyle w:val="Hyperlink"/>
-            <w:rFonts w:ascii="Times New Roman" w:hAnsi="Times New Roman" w:cs="Times New Roman"/>
             <w:noProof/>
             <w:lang w:val="en-US"/>
           </w:rPr>
-          <w:t>Chủ đề cấp độ 3</w:t>
+          <w:t>Chủ đề cấp độ 2</w:t>
         </w:r>
         <w:r>
           <w:rPr>
@@ -2127,7 +2547,7 @@
             <w:noProof/>
             <w:webHidden/>
           </w:rPr>
-          <w:instrText xml:space="preserve"> PAGEREF _Toc486930783 \h </w:instrText>
+          <w:instrText xml:space="preserve"> PAGEREF _Toc487148401 \h </w:instrText>
         </w:r>
         <w:r>
           <w:rPr>
@@ -2147,7 +2567,7 @@
             <w:noProof/>
             <w:webHidden/>
           </w:rPr>
-          <w:t>5</w:t>
+          <w:t>11</w:t>
         </w:r>
         <w:r>
           <w:rPr>
@@ -2160,7 +2580,11 @@
     </w:p>
     <w:p>
       <w:pPr>
-        <w:pStyle w:val="TOC4"/>
+        <w:pStyle w:val="TOC3"/>
+        <w:tabs>
+          <w:tab w:val="left" w:pos="1540"/>
+          <w:tab w:val="right" w:leader="dot" w:pos="8777"/>
+        </w:tabs>
         <w:rPr>
           <w:rFonts w:asciiTheme="minorHAnsi" w:eastAsiaTheme="minorEastAsia" w:hAnsiTheme="minorHAnsi"/>
           <w:noProof/>
@@ -2168,15 +2592,14 @@
           <w:lang w:val="en-US"/>
         </w:rPr>
       </w:pPr>
-      <w:hyperlink w:anchor="_Toc486930784" w:history="1">
+      <w:hyperlink w:anchor="_Toc487148402" w:history="1">
         <w:r>
           <w:rPr>
             <w:rStyle w:val="Hyperlink"/>
-            <w:rFonts w:ascii="Times New Roman" w:hAnsi="Times New Roman" w:cs="Times New Roman"/>
             <w:noProof/>
             <w:lang w:val="en-US"/>
           </w:rPr>
-          <w:t>4.1.1.1.</w:t>
+          <w:t>3.2.1.</w:t>
         </w:r>
         <w:r>
           <w:rPr>
@@ -2190,11 +2613,10 @@
         <w:r>
           <w:rPr>
             <w:rStyle w:val="Hyperlink"/>
-            <w:rFonts w:ascii="Times New Roman" w:hAnsi="Times New Roman" w:cs="Times New Roman"/>
             <w:noProof/>
             <w:lang w:val="en-US"/>
           </w:rPr>
-          <w:t>Chủ đề cấp độ 4</w:t>
+          <w:t>Chủ đề cấp độ 3</w:t>
         </w:r>
         <w:r>
           <w:rPr>
@@ -2215,7 +2637,7 @@
             <w:noProof/>
             <w:webHidden/>
           </w:rPr>
-          <w:instrText xml:space="preserve"> PAGEREF _Toc486930784 \h </w:instrText>
+          <w:instrText xml:space="preserve"> PAGEREF _Toc487148402 \h </w:instrText>
         </w:r>
         <w:r>
           <w:rPr>
@@ -2235,7 +2657,7 @@
             <w:noProof/>
             <w:webHidden/>
           </w:rPr>
-          <w:t>5</w:t>
+          <w:t>11</w:t>
         </w:r>
         <w:r>
           <w:rPr>
@@ -2248,7 +2670,11 @@
     </w:p>
     <w:p>
       <w:pPr>
-        <w:pStyle w:val="TOC2"/>
+        <w:pStyle w:val="TOC1"/>
+        <w:tabs>
+          <w:tab w:val="left" w:pos="1320"/>
+          <w:tab w:val="right" w:leader="dot" w:pos="8777"/>
+        </w:tabs>
         <w:rPr>
           <w:rFonts w:asciiTheme="minorHAnsi" w:eastAsiaTheme="minorEastAsia" w:hAnsiTheme="minorHAnsi"/>
           <w:noProof/>
@@ -2256,15 +2682,13 @@
           <w:lang w:val="en-US"/>
         </w:rPr>
       </w:pPr>
-      <w:hyperlink w:anchor="_Toc486930785" w:history="1">
+      <w:hyperlink w:anchor="_Toc487148403" w:history="1">
         <w:r>
           <w:rPr>
             <w:rStyle w:val="Hyperlink"/>
-            <w:rFonts w:ascii="Times New Roman" w:hAnsi="Times New Roman" w:cs="Times New Roman"/>
-            <w:noProof/>
-            <w:lang w:val="en-US"/>
-          </w:rPr>
-          <w:t>4.2.</w:t>
+            <w:noProof/>
+          </w:rPr>
+          <w:t>Chương 4.</w:t>
         </w:r>
         <w:r>
           <w:rPr>
@@ -2278,11 +2702,9 @@
         <w:r>
           <w:rPr>
             <w:rStyle w:val="Hyperlink"/>
-            <w:rFonts w:ascii="Times New Roman" w:hAnsi="Times New Roman" w:cs="Times New Roman"/>
-            <w:noProof/>
-            <w:lang w:val="en-US"/>
-          </w:rPr>
-          <w:t>Chủ đề cấp độ 2</w:t>
+            <w:noProof/>
+          </w:rPr>
+          <w:t>CÀI ĐẶT – THỬ NGHIỆM</w:t>
         </w:r>
         <w:r>
           <w:rPr>
@@ -2303,7 +2725,7 @@
             <w:noProof/>
             <w:webHidden/>
           </w:rPr>
-          <w:instrText xml:space="preserve"> PAGEREF _Toc486930785 \h </w:instrText>
+          <w:instrText xml:space="preserve"> PAGEREF _Toc487148403 \h </w:instrText>
         </w:r>
         <w:r>
           <w:rPr>
@@ -2323,7 +2745,7 @@
             <w:noProof/>
             <w:webHidden/>
           </w:rPr>
-          <w:t>5</w:t>
+          <w:t>12</w:t>
         </w:r>
         <w:r>
           <w:rPr>
@@ -2336,7 +2758,11 @@
     </w:p>
     <w:p>
       <w:pPr>
-        <w:pStyle w:val="TOC1"/>
+        <w:pStyle w:val="TOC2"/>
+        <w:tabs>
+          <w:tab w:val="left" w:pos="880"/>
+          <w:tab w:val="right" w:leader="dot" w:pos="8777"/>
+        </w:tabs>
         <w:rPr>
           <w:rFonts w:asciiTheme="minorHAnsi" w:eastAsiaTheme="minorEastAsia" w:hAnsiTheme="minorHAnsi"/>
           <w:noProof/>
@@ -2344,13 +2770,14 @@
           <w:lang w:val="en-US"/>
         </w:rPr>
       </w:pPr>
-      <w:hyperlink w:anchor="_Toc486930786" w:history="1">
+      <w:hyperlink w:anchor="_Toc487148404" w:history="1">
         <w:r>
           <w:rPr>
             <w:rStyle w:val="Hyperlink"/>
             <w:noProof/>
-          </w:rPr>
-          <w:t>Chương 5.</w:t>
+            <w:lang w:val="en-US"/>
+          </w:rPr>
+          <w:t>4.1.</w:t>
         </w:r>
         <w:r>
           <w:rPr>
@@ -2365,8 +2792,9 @@
           <w:rPr>
             <w:rStyle w:val="Hyperlink"/>
             <w:noProof/>
-          </w:rPr>
-          <w:t>KẾT LUẬN</w:t>
+            <w:lang w:val="en-US"/>
+          </w:rPr>
+          <w:t>Chủ đề cấp độ 2</w:t>
         </w:r>
         <w:r>
           <w:rPr>
@@ -2387,7 +2815,7 @@
             <w:noProof/>
             <w:webHidden/>
           </w:rPr>
-          <w:instrText xml:space="preserve"> PAGEREF _Toc486930786 \h </w:instrText>
+          <w:instrText xml:space="preserve"> PAGEREF _Toc487148404 \h </w:instrText>
         </w:r>
         <w:r>
           <w:rPr>
@@ -2407,7 +2835,7 @@
             <w:noProof/>
             <w:webHidden/>
           </w:rPr>
-          <w:t>6</w:t>
+          <w:t>12</w:t>
         </w:r>
         <w:r>
           <w:rPr>
@@ -2420,7 +2848,11 @@
     </w:p>
     <w:p>
       <w:pPr>
-        <w:pStyle w:val="TOC2"/>
+        <w:pStyle w:val="TOC3"/>
+        <w:tabs>
+          <w:tab w:val="left" w:pos="1540"/>
+          <w:tab w:val="right" w:leader="dot" w:pos="8777"/>
+        </w:tabs>
         <w:rPr>
           <w:rFonts w:asciiTheme="minorHAnsi" w:eastAsiaTheme="minorEastAsia" w:hAnsiTheme="minorHAnsi"/>
           <w:noProof/>
@@ -2428,15 +2860,14 @@
           <w:lang w:val="en-US"/>
         </w:rPr>
       </w:pPr>
-      <w:hyperlink w:anchor="_Toc486930787" w:history="1">
+      <w:hyperlink w:anchor="_Toc487148405" w:history="1">
         <w:r>
           <w:rPr>
             <w:rStyle w:val="Hyperlink"/>
-            <w:rFonts w:ascii="Times New Roman" w:hAnsi="Times New Roman" w:cs="Times New Roman"/>
             <w:noProof/>
             <w:lang w:val="en-US"/>
           </w:rPr>
-          <w:t>5.1.</w:t>
+          <w:t>4.1.1.</w:t>
         </w:r>
         <w:r>
           <w:rPr>
@@ -2450,11 +2881,10 @@
         <w:r>
           <w:rPr>
             <w:rStyle w:val="Hyperlink"/>
-            <w:rFonts w:ascii="Times New Roman" w:hAnsi="Times New Roman" w:cs="Times New Roman"/>
             <w:noProof/>
             <w:lang w:val="en-US"/>
           </w:rPr>
-          <w:t>Kết quả</w:t>
+          <w:t>Chủ đề cấp độ 3</w:t>
         </w:r>
         <w:r>
           <w:rPr>
@@ -2475,7 +2905,7 @@
             <w:noProof/>
             <w:webHidden/>
           </w:rPr>
-          <w:instrText xml:space="preserve"> PAGEREF _Toc486930787 \h </w:instrText>
+          <w:instrText xml:space="preserve"> PAGEREF _Toc487148405 \h </w:instrText>
         </w:r>
         <w:r>
           <w:rPr>
@@ -2495,7 +2925,7 @@
             <w:noProof/>
             <w:webHidden/>
           </w:rPr>
-          <w:t>6</w:t>
+          <w:t>12</w:t>
         </w:r>
         <w:r>
           <w:rPr>
@@ -2508,7 +2938,11 @@
     </w:p>
     <w:p>
       <w:pPr>
-        <w:pStyle w:val="TOC3"/>
+        <w:pStyle w:val="TOC4"/>
+        <w:tabs>
+          <w:tab w:val="left" w:pos="1782"/>
+          <w:tab w:val="right" w:leader="dot" w:pos="8777"/>
+        </w:tabs>
         <w:rPr>
           <w:rFonts w:asciiTheme="minorHAnsi" w:eastAsiaTheme="minorEastAsia" w:hAnsiTheme="minorHAnsi"/>
           <w:noProof/>
@@ -2516,15 +2950,14 @@
           <w:lang w:val="en-US"/>
         </w:rPr>
       </w:pPr>
-      <w:hyperlink w:anchor="_Toc486930788" w:history="1">
+      <w:hyperlink w:anchor="_Toc487148406" w:history="1">
         <w:r>
           <w:rPr>
             <w:rStyle w:val="Hyperlink"/>
-            <w:rFonts w:ascii="Times New Roman" w:hAnsi="Times New Roman" w:cs="Times New Roman"/>
             <w:noProof/>
             <w:lang w:val="en-US"/>
           </w:rPr>
-          <w:t>5.1.1.</w:t>
+          <w:t>4.1.1.1.</w:t>
         </w:r>
         <w:r>
           <w:rPr>
@@ -2538,11 +2971,10 @@
         <w:r>
           <w:rPr>
             <w:rStyle w:val="Hyperlink"/>
-            <w:rFonts w:ascii="Times New Roman" w:hAnsi="Times New Roman" w:cs="Times New Roman"/>
             <w:noProof/>
             <w:lang w:val="en-US"/>
           </w:rPr>
-          <w:t>Chủ đề cấp độ 3</w:t>
+          <w:t>Chủ đề cấp độ 4</w:t>
         </w:r>
         <w:r>
           <w:rPr>
@@ -2563,7 +2995,7 @@
             <w:noProof/>
             <w:webHidden/>
           </w:rPr>
-          <w:instrText xml:space="preserve"> PAGEREF _Toc486930788 \h </w:instrText>
+          <w:instrText xml:space="preserve"> PAGEREF _Toc487148406 \h </w:instrText>
         </w:r>
         <w:r>
           <w:rPr>
@@ -2583,7 +3015,7 @@
             <w:noProof/>
             <w:webHidden/>
           </w:rPr>
-          <w:t>6</w:t>
+          <w:t>12</w:t>
         </w:r>
         <w:r>
           <w:rPr>
@@ -2596,7 +3028,11 @@
     </w:p>
     <w:p>
       <w:pPr>
-        <w:pStyle w:val="TOC4"/>
+        <w:pStyle w:val="TOC2"/>
+        <w:tabs>
+          <w:tab w:val="left" w:pos="880"/>
+          <w:tab w:val="right" w:leader="dot" w:pos="8777"/>
+        </w:tabs>
         <w:rPr>
           <w:rFonts w:asciiTheme="minorHAnsi" w:eastAsiaTheme="minorEastAsia" w:hAnsiTheme="minorHAnsi"/>
           <w:noProof/>
@@ -2604,15 +3040,14 @@
           <w:lang w:val="en-US"/>
         </w:rPr>
       </w:pPr>
-      <w:hyperlink w:anchor="_Toc486930789" w:history="1">
+      <w:hyperlink w:anchor="_Toc487148407" w:history="1">
         <w:r>
           <w:rPr>
             <w:rStyle w:val="Hyperlink"/>
-            <w:rFonts w:ascii="Times New Roman" w:hAnsi="Times New Roman" w:cs="Times New Roman"/>
             <w:noProof/>
             <w:lang w:val="en-US"/>
           </w:rPr>
-          <w:t>5.1.1.1.</w:t>
+          <w:t>4.2.</w:t>
         </w:r>
         <w:r>
           <w:rPr>
@@ -2626,11 +3061,10 @@
         <w:r>
           <w:rPr>
             <w:rStyle w:val="Hyperlink"/>
-            <w:rFonts w:ascii="Times New Roman" w:hAnsi="Times New Roman" w:cs="Times New Roman"/>
             <w:noProof/>
             <w:lang w:val="en-US"/>
           </w:rPr>
-          <w:t>Chủ đề cấp độ 4</w:t>
+          <w:t>Chủ đề cấp độ 2</w:t>
         </w:r>
         <w:r>
           <w:rPr>
@@ -2651,7 +3085,7 @@
             <w:noProof/>
             <w:webHidden/>
           </w:rPr>
-          <w:instrText xml:space="preserve"> PAGEREF _Toc486930789 \h </w:instrText>
+          <w:instrText xml:space="preserve"> PAGEREF _Toc487148407 \h </w:instrText>
         </w:r>
         <w:r>
           <w:rPr>
@@ -2671,7 +3105,7 @@
             <w:noProof/>
             <w:webHidden/>
           </w:rPr>
-          <w:t>6</w:t>
+          <w:t>12</w:t>
         </w:r>
         <w:r>
           <w:rPr>
@@ -2684,7 +3118,11 @@
     </w:p>
     <w:p>
       <w:pPr>
-        <w:pStyle w:val="TOC2"/>
+        <w:pStyle w:val="TOC1"/>
+        <w:tabs>
+          <w:tab w:val="left" w:pos="1320"/>
+          <w:tab w:val="right" w:leader="dot" w:pos="8777"/>
+        </w:tabs>
         <w:rPr>
           <w:rFonts w:asciiTheme="minorHAnsi" w:eastAsiaTheme="minorEastAsia" w:hAnsiTheme="minorHAnsi"/>
           <w:noProof/>
@@ -2692,15 +3130,13 @@
           <w:lang w:val="en-US"/>
         </w:rPr>
       </w:pPr>
-      <w:hyperlink w:anchor="_Toc486930790" w:history="1">
+      <w:hyperlink w:anchor="_Toc487148408" w:history="1">
         <w:r>
           <w:rPr>
             <w:rStyle w:val="Hyperlink"/>
-            <w:rFonts w:ascii="Times New Roman" w:hAnsi="Times New Roman" w:cs="Times New Roman"/>
-            <w:noProof/>
-            <w:lang w:val="en-US"/>
-          </w:rPr>
-          <w:t>5.2.</w:t>
+            <w:noProof/>
+          </w:rPr>
+          <w:t>Chương 5.</w:t>
         </w:r>
         <w:r>
           <w:rPr>
@@ -2714,11 +3150,9 @@
         <w:r>
           <w:rPr>
             <w:rStyle w:val="Hyperlink"/>
-            <w:rFonts w:ascii="Times New Roman" w:hAnsi="Times New Roman" w:cs="Times New Roman"/>
-            <w:noProof/>
-            <w:lang w:val="en-US"/>
-          </w:rPr>
-          <w:t>Kết luận</w:t>
+            <w:noProof/>
+          </w:rPr>
+          <w:t>KẾT LUẬN</w:t>
         </w:r>
         <w:r>
           <w:rPr>
@@ -2739,7 +3173,7 @@
             <w:noProof/>
             <w:webHidden/>
           </w:rPr>
-          <w:instrText xml:space="preserve"> PAGEREF _Toc486930790 \h </w:instrText>
+          <w:instrText xml:space="preserve"> PAGEREF _Toc487148408 \h </w:instrText>
         </w:r>
         <w:r>
           <w:rPr>
@@ -2759,7 +3193,7 @@
             <w:noProof/>
             <w:webHidden/>
           </w:rPr>
-          <w:t>6</w:t>
+          <w:t>13</w:t>
         </w:r>
         <w:r>
           <w:rPr>
@@ -2773,6 +3207,10 @@
     <w:p>
       <w:pPr>
         <w:pStyle w:val="TOC2"/>
+        <w:tabs>
+          <w:tab w:val="left" w:pos="880"/>
+          <w:tab w:val="right" w:leader="dot" w:pos="8777"/>
+        </w:tabs>
         <w:rPr>
           <w:rFonts w:asciiTheme="minorHAnsi" w:eastAsiaTheme="minorEastAsia" w:hAnsiTheme="minorHAnsi"/>
           <w:noProof/>
@@ -2780,15 +3218,14 @@
           <w:lang w:val="en-US"/>
         </w:rPr>
       </w:pPr>
-      <w:hyperlink w:anchor="_Toc486930791" w:history="1">
+      <w:hyperlink w:anchor="_Toc487148409" w:history="1">
         <w:r>
           <w:rPr>
             <w:rStyle w:val="Hyperlink"/>
-            <w:rFonts w:ascii="Times New Roman" w:hAnsi="Times New Roman" w:cs="Times New Roman"/>
             <w:noProof/>
             <w:lang w:val="en-US"/>
           </w:rPr>
-          <w:t>5.3.</w:t>
+          <w:t>5.1.</w:t>
         </w:r>
         <w:r>
           <w:rPr>
@@ -2802,10 +3239,369 @@
         <w:r>
           <w:rPr>
             <w:rStyle w:val="Hyperlink"/>
-            <w:rFonts w:ascii="Times New Roman" w:hAnsi="Times New Roman" w:cs="Times New Roman"/>
             <w:noProof/>
             <w:lang w:val="en-US"/>
           </w:rPr>
+          <w:t>Kết quả</w:t>
+        </w:r>
+        <w:r>
+          <w:rPr>
+            <w:noProof/>
+            <w:webHidden/>
+          </w:rPr>
+          <w:tab/>
+        </w:r>
+        <w:r>
+          <w:rPr>
+            <w:noProof/>
+            <w:webHidden/>
+          </w:rPr>
+          <w:fldChar w:fldCharType="begin"/>
+        </w:r>
+        <w:r>
+          <w:rPr>
+            <w:noProof/>
+            <w:webHidden/>
+          </w:rPr>
+          <w:instrText xml:space="preserve"> PAGEREF _Toc487148409 \h </w:instrText>
+        </w:r>
+        <w:r>
+          <w:rPr>
+            <w:noProof/>
+            <w:webHidden/>
+          </w:rPr>
+        </w:r>
+        <w:r>
+          <w:rPr>
+            <w:noProof/>
+            <w:webHidden/>
+          </w:rPr>
+          <w:fldChar w:fldCharType="separate"/>
+        </w:r>
+        <w:r>
+          <w:rPr>
+            <w:noProof/>
+            <w:webHidden/>
+          </w:rPr>
+          <w:t>13</w:t>
+        </w:r>
+        <w:r>
+          <w:rPr>
+            <w:noProof/>
+            <w:webHidden/>
+          </w:rPr>
+          <w:fldChar w:fldCharType="end"/>
+        </w:r>
+      </w:hyperlink>
+    </w:p>
+    <w:p>
+      <w:pPr>
+        <w:pStyle w:val="TOC3"/>
+        <w:tabs>
+          <w:tab w:val="left" w:pos="1540"/>
+          <w:tab w:val="right" w:leader="dot" w:pos="8777"/>
+        </w:tabs>
+        <w:rPr>
+          <w:rFonts w:asciiTheme="minorHAnsi" w:eastAsiaTheme="minorEastAsia" w:hAnsiTheme="minorHAnsi"/>
+          <w:noProof/>
+          <w:sz w:val="22"/>
+          <w:lang w:val="en-US"/>
+        </w:rPr>
+      </w:pPr>
+      <w:hyperlink w:anchor="_Toc487148410" w:history="1">
+        <w:r>
+          <w:rPr>
+            <w:rStyle w:val="Hyperlink"/>
+            <w:noProof/>
+            <w:lang w:val="en-US"/>
+          </w:rPr>
+          <w:t>5.1.1.</w:t>
+        </w:r>
+        <w:r>
+          <w:rPr>
+            <w:rFonts w:asciiTheme="minorHAnsi" w:eastAsiaTheme="minorEastAsia" w:hAnsiTheme="minorHAnsi"/>
+            <w:noProof/>
+            <w:sz w:val="22"/>
+            <w:lang w:val="en-US"/>
+          </w:rPr>
+          <w:tab/>
+        </w:r>
+        <w:r>
+          <w:rPr>
+            <w:rStyle w:val="Hyperlink"/>
+            <w:noProof/>
+            <w:lang w:val="en-US"/>
+          </w:rPr>
+          <w:t>Chủ đề cấp độ 3</w:t>
+        </w:r>
+        <w:r>
+          <w:rPr>
+            <w:noProof/>
+            <w:webHidden/>
+          </w:rPr>
+          <w:tab/>
+        </w:r>
+        <w:r>
+          <w:rPr>
+            <w:noProof/>
+            <w:webHidden/>
+          </w:rPr>
+          <w:fldChar w:fldCharType="begin"/>
+        </w:r>
+        <w:r>
+          <w:rPr>
+            <w:noProof/>
+            <w:webHidden/>
+          </w:rPr>
+          <w:instrText xml:space="preserve"> PAGEREF _Toc487148410 \h </w:instrText>
+        </w:r>
+        <w:r>
+          <w:rPr>
+            <w:noProof/>
+            <w:webHidden/>
+          </w:rPr>
+        </w:r>
+        <w:r>
+          <w:rPr>
+            <w:noProof/>
+            <w:webHidden/>
+          </w:rPr>
+          <w:fldChar w:fldCharType="separate"/>
+        </w:r>
+        <w:r>
+          <w:rPr>
+            <w:noProof/>
+            <w:webHidden/>
+          </w:rPr>
+          <w:t>13</w:t>
+        </w:r>
+        <w:r>
+          <w:rPr>
+            <w:noProof/>
+            <w:webHidden/>
+          </w:rPr>
+          <w:fldChar w:fldCharType="end"/>
+        </w:r>
+      </w:hyperlink>
+    </w:p>
+    <w:p>
+      <w:pPr>
+        <w:pStyle w:val="TOC4"/>
+        <w:tabs>
+          <w:tab w:val="left" w:pos="1782"/>
+          <w:tab w:val="right" w:leader="dot" w:pos="8777"/>
+        </w:tabs>
+        <w:rPr>
+          <w:rFonts w:asciiTheme="minorHAnsi" w:eastAsiaTheme="minorEastAsia" w:hAnsiTheme="minorHAnsi"/>
+          <w:noProof/>
+          <w:sz w:val="22"/>
+          <w:lang w:val="en-US"/>
+        </w:rPr>
+      </w:pPr>
+      <w:hyperlink w:anchor="_Toc487148411" w:history="1">
+        <w:r>
+          <w:rPr>
+            <w:rStyle w:val="Hyperlink"/>
+            <w:noProof/>
+            <w:lang w:val="en-US"/>
+          </w:rPr>
+          <w:t>5.1.1.1.</w:t>
+        </w:r>
+        <w:r>
+          <w:rPr>
+            <w:rFonts w:asciiTheme="minorHAnsi" w:eastAsiaTheme="minorEastAsia" w:hAnsiTheme="minorHAnsi"/>
+            <w:noProof/>
+            <w:sz w:val="22"/>
+            <w:lang w:val="en-US"/>
+          </w:rPr>
+          <w:tab/>
+        </w:r>
+        <w:r>
+          <w:rPr>
+            <w:rStyle w:val="Hyperlink"/>
+            <w:noProof/>
+            <w:lang w:val="en-US"/>
+          </w:rPr>
+          <w:t>Chủ đề cấp độ 4</w:t>
+        </w:r>
+        <w:r>
+          <w:rPr>
+            <w:noProof/>
+            <w:webHidden/>
+          </w:rPr>
+          <w:tab/>
+        </w:r>
+        <w:r>
+          <w:rPr>
+            <w:noProof/>
+            <w:webHidden/>
+          </w:rPr>
+          <w:fldChar w:fldCharType="begin"/>
+        </w:r>
+        <w:r>
+          <w:rPr>
+            <w:noProof/>
+            <w:webHidden/>
+          </w:rPr>
+          <w:instrText xml:space="preserve"> PAGEREF _Toc487148411 \h </w:instrText>
+        </w:r>
+        <w:r>
+          <w:rPr>
+            <w:noProof/>
+            <w:webHidden/>
+          </w:rPr>
+        </w:r>
+        <w:r>
+          <w:rPr>
+            <w:noProof/>
+            <w:webHidden/>
+          </w:rPr>
+          <w:fldChar w:fldCharType="separate"/>
+        </w:r>
+        <w:r>
+          <w:rPr>
+            <w:noProof/>
+            <w:webHidden/>
+          </w:rPr>
+          <w:t>13</w:t>
+        </w:r>
+        <w:r>
+          <w:rPr>
+            <w:noProof/>
+            <w:webHidden/>
+          </w:rPr>
+          <w:fldChar w:fldCharType="end"/>
+        </w:r>
+      </w:hyperlink>
+    </w:p>
+    <w:p>
+      <w:pPr>
+        <w:pStyle w:val="TOC2"/>
+        <w:tabs>
+          <w:tab w:val="left" w:pos="880"/>
+          <w:tab w:val="right" w:leader="dot" w:pos="8777"/>
+        </w:tabs>
+        <w:rPr>
+          <w:rFonts w:asciiTheme="minorHAnsi" w:eastAsiaTheme="minorEastAsia" w:hAnsiTheme="minorHAnsi"/>
+          <w:noProof/>
+          <w:sz w:val="22"/>
+          <w:lang w:val="en-US"/>
+        </w:rPr>
+      </w:pPr>
+      <w:hyperlink w:anchor="_Toc487148412" w:history="1">
+        <w:r>
+          <w:rPr>
+            <w:rStyle w:val="Hyperlink"/>
+            <w:noProof/>
+            <w:lang w:val="en-US"/>
+          </w:rPr>
+          <w:t>5.2.</w:t>
+        </w:r>
+        <w:r>
+          <w:rPr>
+            <w:rFonts w:asciiTheme="minorHAnsi" w:eastAsiaTheme="minorEastAsia" w:hAnsiTheme="minorHAnsi"/>
+            <w:noProof/>
+            <w:sz w:val="22"/>
+            <w:lang w:val="en-US"/>
+          </w:rPr>
+          <w:tab/>
+        </w:r>
+        <w:r>
+          <w:rPr>
+            <w:rStyle w:val="Hyperlink"/>
+            <w:noProof/>
+            <w:lang w:val="en-US"/>
+          </w:rPr>
+          <w:t>Kết luận</w:t>
+        </w:r>
+        <w:r>
+          <w:rPr>
+            <w:noProof/>
+            <w:webHidden/>
+          </w:rPr>
+          <w:tab/>
+        </w:r>
+        <w:r>
+          <w:rPr>
+            <w:noProof/>
+            <w:webHidden/>
+          </w:rPr>
+          <w:fldChar w:fldCharType="begin"/>
+        </w:r>
+        <w:r>
+          <w:rPr>
+            <w:noProof/>
+            <w:webHidden/>
+          </w:rPr>
+          <w:instrText xml:space="preserve"> PAGEREF _Toc487148412 \h </w:instrText>
+        </w:r>
+        <w:r>
+          <w:rPr>
+            <w:noProof/>
+            <w:webHidden/>
+          </w:rPr>
+        </w:r>
+        <w:r>
+          <w:rPr>
+            <w:noProof/>
+            <w:webHidden/>
+          </w:rPr>
+          <w:fldChar w:fldCharType="separate"/>
+        </w:r>
+        <w:r>
+          <w:rPr>
+            <w:noProof/>
+            <w:webHidden/>
+          </w:rPr>
+          <w:t>13</w:t>
+        </w:r>
+        <w:r>
+          <w:rPr>
+            <w:noProof/>
+            <w:webHidden/>
+          </w:rPr>
+          <w:fldChar w:fldCharType="end"/>
+        </w:r>
+      </w:hyperlink>
+    </w:p>
+    <w:p>
+      <w:pPr>
+        <w:pStyle w:val="TOC2"/>
+        <w:tabs>
+          <w:tab w:val="left" w:pos="880"/>
+          <w:tab w:val="right" w:leader="dot" w:pos="8777"/>
+        </w:tabs>
+        <w:rPr>
+          <w:rFonts w:asciiTheme="minorHAnsi" w:eastAsiaTheme="minorEastAsia" w:hAnsiTheme="minorHAnsi"/>
+          <w:noProof/>
+          <w:sz w:val="22"/>
+          <w:lang w:val="en-US"/>
+        </w:rPr>
+      </w:pPr>
+      <w:hyperlink w:anchor="_Toc487148413" w:history="1">
+        <w:r>
+          <w:rPr>
+            <w:rStyle w:val="Hyperlink"/>
+            <w:noProof/>
+            <w:lang w:val="en-US"/>
+          </w:rPr>
+          <w:t>5.3.</w:t>
+        </w:r>
+        <w:r>
+          <w:rPr>
+            <w:rFonts w:asciiTheme="minorHAnsi" w:eastAsiaTheme="minorEastAsia" w:hAnsiTheme="minorHAnsi"/>
+            <w:noProof/>
+            <w:sz w:val="22"/>
+            <w:lang w:val="en-US"/>
+          </w:rPr>
+          <w:tab/>
+        </w:r>
+        <w:r>
+          <w:rPr>
+            <w:rStyle w:val="Hyperlink"/>
+            <w:noProof/>
+            <w:lang w:val="en-US"/>
+          </w:rPr>
           <w:t>Hướng phát triển</w:t>
         </w:r>
         <w:r>
@@ -2827,7 +3623,7 @@
             <w:noProof/>
             <w:webHidden/>
           </w:rPr>
-          <w:instrText xml:space="preserve"> PAGEREF _Toc486930791 \h </w:instrText>
+          <w:instrText xml:space="preserve"> PAGEREF _Toc487148413 \h </w:instrText>
         </w:r>
         <w:r>
           <w:rPr>
@@ -2847,7 +3643,7 @@
             <w:noProof/>
             <w:webHidden/>
           </w:rPr>
-          <w:t>6</w:t>
+          <w:t>13</w:t>
         </w:r>
         <w:r>
           <w:rPr>
@@ -2884,15 +3680,6 @@
       </w:r>
     </w:p>
     <w:p>
-      <w:pPr>
-        <w:pStyle w:val="TableofFigures"/>
-        <w:rPr>
-          <w:rFonts w:eastAsiaTheme="minorEastAsia"/>
-          <w:noProof/>
-          <w:sz w:val="22"/>
-          <w:lang w:eastAsia="vi-VN"/>
-        </w:rPr>
-      </w:pPr>
       <w:r>
         <w:rPr>
           <w:b/>
@@ -2917,75 +3704,16 @@
         </w:rPr>
         <w:fldChar w:fldCharType="separate"/>
       </w:r>
-      <w:hyperlink w:anchor="_Toc367742554" w:history="1">
-        <w:r>
-          <w:rPr>
-            <w:rStyle w:val="Hyperlink"/>
-            <w:rFonts w:ascii="Times New Roman" w:hAnsi="Times New Roman" w:cs="Times New Roman"/>
-            <w:noProof/>
-          </w:rPr>
-          <w:t>Hình 1.1</w:t>
-        </w:r>
-        <w:r>
-          <w:rPr>
-            <w:rStyle w:val="Hyperlink"/>
-            <w:rFonts w:ascii="Times New Roman" w:hAnsi="Times New Roman" w:cs="Times New Roman"/>
-            <w:noProof/>
-            <w:lang w:val="en-US"/>
-          </w:rPr>
-          <w:t>: Tên hình 1</w:t>
-        </w:r>
-        <w:r>
-          <w:rPr>
-            <w:noProof/>
-            <w:webHidden/>
-          </w:rPr>
-          <w:tab/>
-        </w:r>
-        <w:r>
-          <w:rPr>
-            <w:noProof/>
-            <w:webHidden/>
-          </w:rPr>
-          <w:fldChar w:fldCharType="begin"/>
-        </w:r>
-        <w:r>
-          <w:rPr>
-            <w:noProof/>
-            <w:webHidden/>
-          </w:rPr>
-          <w:instrText xml:space="preserve"> PAGEREF _Toc367742554 \h </w:instrText>
-        </w:r>
-        <w:r>
-          <w:rPr>
-            <w:noProof/>
-            <w:webHidden/>
-          </w:rPr>
-        </w:r>
-        <w:r>
-          <w:rPr>
-            <w:noProof/>
-            <w:webHidden/>
-          </w:rPr>
-          <w:fldChar w:fldCharType="separate"/>
-        </w:r>
-        <w:r>
-          <w:rPr>
-            <w:noProof/>
-            <w:webHidden/>
-          </w:rPr>
-          <w:t>3</w:t>
-        </w:r>
-        <w:r>
-          <w:rPr>
-            <w:noProof/>
-            <w:webHidden/>
-          </w:rPr>
-          <w:fldChar w:fldCharType="end"/>
-        </w:r>
-      </w:hyperlink>
-    </w:p>
-    <w:p>
+      <w:r>
+        <w:rPr>
+          <w:bCs/>
+          <w:noProof/>
+          <w:sz w:val="28"/>
+          <w:szCs w:val="26"/>
+          <w:lang w:val="en-US"/>
+        </w:rPr>
+        <w:t>No table of figures entries found.</w:t>
+      </w:r>
       <w:r>
         <w:fldChar w:fldCharType="end"/>
       </w:r>
@@ -3013,11 +3741,14 @@
     <w:p>
       <w:pPr>
         <w:pStyle w:val="TableofFigures"/>
-        <w:rPr>
-          <w:rFonts w:eastAsiaTheme="minorEastAsia"/>
+        <w:tabs>
+          <w:tab w:val="right" w:leader="dot" w:pos="8777"/>
+        </w:tabs>
+        <w:rPr>
+          <w:rFonts w:asciiTheme="minorHAnsi" w:eastAsiaTheme="minorEastAsia" w:hAnsiTheme="minorHAnsi"/>
           <w:noProof/>
           <w:sz w:val="22"/>
-          <w:lang w:eastAsia="vi-VN"/>
+          <w:lang w:val="en-US"/>
         </w:rPr>
       </w:pPr>
       <w:r>
@@ -3044,19 +3775,17 @@
         </w:rPr>
         <w:fldChar w:fldCharType="separate"/>
       </w:r>
-      <w:hyperlink w:anchor="_Toc367742567" w:history="1">
+      <w:hyperlink w:anchor="_Toc487148414" w:history="1">
         <w:r>
           <w:rPr>
             <w:rStyle w:val="Hyperlink"/>
-            <w:rFonts w:ascii="Times New Roman" w:hAnsi="Times New Roman" w:cs="Times New Roman"/>
-            <w:noProof/>
-          </w:rPr>
-          <w:t>Bảng 1.1</w:t>
+            <w:noProof/>
+          </w:rPr>
+          <w:t>Bảng 2.1</w:t>
         </w:r>
         <w:r>
           <w:rPr>
             <w:rStyle w:val="Hyperlink"/>
-            <w:rFonts w:ascii="Times New Roman" w:hAnsi="Times New Roman" w:cs="Times New Roman"/>
             <w:noProof/>
             <w:lang w:val="en-US"/>
           </w:rPr>
@@ -3081,7 +3810,7 @@
             <w:noProof/>
             <w:webHidden/>
           </w:rPr>
-          <w:instrText xml:space="preserve"> PAGEREF _Toc367742567 \h </w:instrText>
+          <w:instrText xml:space="preserve"> PAGEREF _Toc487148414 \h </w:instrText>
         </w:r>
         <w:r>
           <w:rPr>
@@ -3101,85 +3830,7 @@
             <w:noProof/>
             <w:webHidden/>
           </w:rPr>
-          <w:t>3</w:t>
-        </w:r>
-        <w:r>
-          <w:rPr>
-            <w:noProof/>
-            <w:webHidden/>
-          </w:rPr>
-          <w:fldChar w:fldCharType="end"/>
-        </w:r>
-      </w:hyperlink>
-    </w:p>
-    <w:p>
-      <w:pPr>
-        <w:pStyle w:val="TableofFigures"/>
-        <w:rPr>
-          <w:rFonts w:eastAsiaTheme="minorEastAsia"/>
-          <w:noProof/>
-          <w:sz w:val="22"/>
-          <w:lang w:eastAsia="vi-VN"/>
-        </w:rPr>
-      </w:pPr>
-      <w:hyperlink w:anchor="_Toc367742568" w:history="1">
-        <w:r>
-          <w:rPr>
-            <w:rStyle w:val="Hyperlink"/>
-            <w:rFonts w:ascii="Times New Roman" w:hAnsi="Times New Roman" w:cs="Times New Roman"/>
-            <w:noProof/>
-          </w:rPr>
-          <w:t>Bảng 2.1</w:t>
-        </w:r>
-        <w:r>
-          <w:rPr>
-            <w:rStyle w:val="Hyperlink"/>
-            <w:rFonts w:ascii="Times New Roman" w:hAnsi="Times New Roman" w:cs="Times New Roman"/>
-            <w:noProof/>
-            <w:lang w:val="en-US"/>
-          </w:rPr>
-          <w:t>: Tên bảng 1</w:t>
-        </w:r>
-        <w:r>
-          <w:rPr>
-            <w:noProof/>
-            <w:webHidden/>
-          </w:rPr>
-          <w:tab/>
-        </w:r>
-        <w:r>
-          <w:rPr>
-            <w:noProof/>
-            <w:webHidden/>
-          </w:rPr>
-          <w:fldChar w:fldCharType="begin"/>
-        </w:r>
-        <w:r>
-          <w:rPr>
-            <w:noProof/>
-            <w:webHidden/>
-          </w:rPr>
-          <w:instrText xml:space="preserve"> PAGEREF _Toc367742568 \h </w:instrText>
-        </w:r>
-        <w:r>
-          <w:rPr>
-            <w:noProof/>
-            <w:webHidden/>
-          </w:rPr>
-        </w:r>
-        <w:r>
-          <w:rPr>
-            <w:noProof/>
-            <w:webHidden/>
-          </w:rPr>
-          <w:fldChar w:fldCharType="separate"/>
-        </w:r>
-        <w:r>
-          <w:rPr>
-            <w:noProof/>
-            <w:webHidden/>
-          </w:rPr>
-          <w:t>4</w:t>
+          <w:t>11</w:t>
         </w:r>
         <w:r>
           <w:rPr>
@@ -3206,6 +3857,8 @@
           <w:docGrid w:linePitch="360"/>
         </w:sectPr>
       </w:pPr>
+      <w:bookmarkStart w:id="0" w:name="_GoBack"/>
+      <w:bookmarkEnd w:id="0"/>
     </w:p>
     <w:p>
       <w:pPr>
@@ -3270,7 +3923,6 @@
       </w:r>
     </w:p>
     <w:p>
-      <w:bookmarkStart w:id="0" w:name="_Toc486930764"/>
       <w:r>
         <w:br w:type="page"/>
       </w:r>
@@ -3283,6 +3935,7 @@
           <w:lang w:val="en-US"/>
         </w:rPr>
       </w:pPr>
+      <w:bookmarkStart w:id="1" w:name="_Toc487148382"/>
       <w:r>
         <w:rPr>
           <w:rFonts w:eastAsia="Times New Roman"/>
@@ -3291,7 +3944,7 @@
         <w:lastRenderedPageBreak/>
         <w:t>Giới thiệu</w:t>
       </w:r>
-      <w:bookmarkEnd w:id="0"/>
+      <w:bookmarkEnd w:id="1"/>
     </w:p>
     <w:p>
       <w:r>
@@ -3366,7 +4019,7 @@
           <w:lang w:val="en-US"/>
         </w:rPr>
       </w:pPr>
-      <w:bookmarkStart w:id="1" w:name="_Toc486930768"/>
+      <w:bookmarkStart w:id="2" w:name="_Toc487148383"/>
       <w:r>
         <w:rPr>
           <w:rFonts w:eastAsia="Times New Roman"/>
@@ -3374,7 +4027,7 @@
         </w:rPr>
         <w:t>Phát biểu bài toán</w:t>
       </w:r>
-      <w:bookmarkEnd w:id="1"/>
+      <w:bookmarkEnd w:id="2"/>
     </w:p>
     <w:p>
       <w:pPr>
@@ -3509,7 +4162,7 @@
           <w:lang w:val="en-US"/>
         </w:rPr>
       </w:pPr>
-      <w:bookmarkStart w:id="2" w:name="_Toc486930769"/>
+      <w:bookmarkStart w:id="3" w:name="_Toc487148384"/>
       <w:r>
         <w:rPr>
           <w:rFonts w:eastAsia="Times New Roman"/>
@@ -3517,7 +4170,7 @@
         </w:rPr>
         <w:t>Đối tượng và phạm vi nghiên cứu</w:t>
       </w:r>
-      <w:bookmarkEnd w:id="2"/>
+      <w:bookmarkEnd w:id="3"/>
     </w:p>
     <w:p>
       <w:r>
@@ -3623,12 +4276,12 @@
       <w:pPr>
         <w:pStyle w:val="Heading1"/>
       </w:pPr>
-      <w:bookmarkStart w:id="3" w:name="_Toc486930770"/>
+      <w:bookmarkStart w:id="4" w:name="_Toc487148385"/>
       <w:r>
         <w:lastRenderedPageBreak/>
         <w:t>TỔNG QUAN</w:t>
       </w:r>
-      <w:bookmarkEnd w:id="3"/>
+      <w:bookmarkEnd w:id="4"/>
     </w:p>
     <w:p>
       <w:pPr>
@@ -3651,7 +4304,7 @@
           <w:lang w:val="en-US"/>
         </w:rPr>
       </w:pPr>
-      <w:bookmarkStart w:id="4" w:name="_Toc486930771"/>
+      <w:bookmarkStart w:id="5" w:name="_Toc487148386"/>
       <w:r>
         <w:rPr>
           <w:rFonts w:eastAsia="Times New Roman"/>
@@ -3659,7 +4312,7 @@
         </w:rPr>
         <w:t>Giới thiệu vấn đề</w:t>
       </w:r>
-      <w:bookmarkEnd w:id="4"/>
+      <w:bookmarkEnd w:id="5"/>
     </w:p>
     <w:p>
       <w:pPr>
@@ -3737,6 +4390,7 @@
           <w:lang w:val="en-US"/>
         </w:rPr>
       </w:pPr>
+      <w:bookmarkStart w:id="6" w:name="_Toc487148387"/>
       <w:r>
         <w:rPr>
           <w:rFonts w:eastAsia="Times New Roman"/>
@@ -3744,6 +4398,7 @@
         </w:rPr>
         <w:t>Các hướng tiếp cận</w:t>
       </w:r>
+      <w:bookmarkEnd w:id="6"/>
     </w:p>
     <w:p>
       <w:pPr>
@@ -3753,6 +4408,7 @@
           <w:lang w:val="en-US"/>
         </w:rPr>
       </w:pPr>
+      <w:bookmarkStart w:id="7" w:name="_Toc487148388"/>
       <w:r>
         <w:rPr>
           <w:rFonts w:eastAsia="Times New Roman"/>
@@ -3760,6 +4416,7 @@
         </w:rPr>
         <w:t>Hướng tiếp cận theo grammar check</w:t>
       </w:r>
+      <w:bookmarkEnd w:id="7"/>
     </w:p>
     <w:p>
       <w:pPr>
@@ -3787,6 +4444,7 @@
           <w:id w:val="-154452443"/>
           <w:citation/>
         </w:sdtPr>
+        <w:sdtEndPr/>
         <w:sdtContent>
           <w:r>
             <w:rPr>
@@ -3830,6 +4488,7 @@
           <w:lang w:val="en-US"/>
         </w:rPr>
       </w:pPr>
+      <w:bookmarkStart w:id="8" w:name="_Toc487148389"/>
       <w:r>
         <w:rPr>
           <w:rFonts w:eastAsia="Times New Roman"/>
@@ -3837,6 +4496,7 @@
         </w:rPr>
         <w:t>Mô hình n-gram</w:t>
       </w:r>
+      <w:bookmarkEnd w:id="8"/>
     </w:p>
     <w:p>
       <w:pPr>
@@ -3896,6 +4556,7 @@
           <w:id w:val="-603107467"/>
           <w:citation/>
         </w:sdtPr>
+        <w:sdtEndPr/>
         <w:sdtContent>
           <w:r>
             <w:rPr>
@@ -3939,15 +4600,16 @@
           <w:lang w:val="en-US"/>
         </w:rPr>
       </w:pPr>
-      <w:bookmarkStart w:id="5" w:name="_Toc481324925"/>
-      <w:commentRangeStart w:id="6"/>
+      <w:bookmarkStart w:id="9" w:name="_Toc481324925"/>
+      <w:bookmarkStart w:id="10" w:name="_Toc487148390"/>
+      <w:commentRangeStart w:id="11"/>
       <w:r>
         <w:rPr>
           <w:lang w:val="en-US"/>
         </w:rPr>
         <w:t>Mô</w:t>
       </w:r>
-      <w:commentRangeEnd w:id="6"/>
+      <w:commentRangeEnd w:id="11"/>
       <w:r>
         <w:rPr>
           <w:rStyle w:val="CommentReference"/>
@@ -3956,7 +4618,7 @@
           <w:bCs w:val="0"/>
           <w:iCs w:val="0"/>
         </w:rPr>
-        <w:commentReference w:id="6"/>
+        <w:commentReference w:id="11"/>
       </w:r>
       <w:r>
         <w:rPr>
@@ -3977,16 +4639,17 @@
         </w:rPr>
         <w:t>)</w:t>
       </w:r>
-      <w:bookmarkEnd w:id="5"/>
-    </w:p>
-    <w:p>
-      <w:pPr>
-        <w:rPr>
-          <w:lang w:val="en-US"/>
-        </w:rPr>
-      </w:pPr>
-      <w:bookmarkStart w:id="7" w:name="_Toc140297269"/>
-      <w:bookmarkStart w:id="8" w:name="_Toc142813558"/>
+      <w:bookmarkEnd w:id="9"/>
+      <w:bookmarkEnd w:id="10"/>
+    </w:p>
+    <w:p>
+      <w:pPr>
+        <w:rPr>
+          <w:lang w:val="en-US"/>
+        </w:rPr>
+      </w:pPr>
+      <w:bookmarkStart w:id="12" w:name="_Toc140297269"/>
+      <w:bookmarkStart w:id="13" w:name="_Toc142813558"/>
       <w:r>
         <w:rPr>
           <w:i/>
@@ -4059,6 +4722,7 @@
           <w:id w:val="1149644390"/>
           <w:citation/>
         </w:sdtPr>
+        <w:sdtEndPr/>
         <w:sdtContent>
           <w:r>
             <w:fldChar w:fldCharType="begin"/>
@@ -4096,6 +4760,7 @@
       <w:pPr>
         <w:pStyle w:val="Heading4"/>
       </w:pPr>
+      <w:bookmarkStart w:id="14" w:name="_Toc487148391"/>
       <w:r>
         <w:rPr>
           <w:rStyle w:val="CommentReference"/>
@@ -4104,7 +4769,7 @@
           <w:bCs w:val="0"/>
           <w:iCs w:val="0"/>
         </w:rPr>
-        <w:commentReference w:id="9"/>
+        <w:commentReference w:id="15"/>
       </w:r>
       <w:r>
         <w:rPr>
@@ -4114,7 +4779,7 @@
           <w:bCs w:val="0"/>
           <w:iCs w:val="0"/>
         </w:rPr>
-        <w:commentReference w:id="10"/>
+        <w:commentReference w:id="16"/>
       </w:r>
       <w:r>
         <w:rPr>
@@ -4124,11 +4789,12 @@
           <w:bCs w:val="0"/>
           <w:iCs w:val="0"/>
         </w:rPr>
-        <w:commentReference w:id="11"/>
+        <w:commentReference w:id="17"/>
       </w:r>
       <w:r>
         <w:t xml:space="preserve"> Continuous Space Models</w:t>
       </w:r>
+      <w:bookmarkEnd w:id="14"/>
     </w:p>
     <w:p>
       <w:pPr>
@@ -4279,12 +4945,14 @@
           <w:lang w:val="en-US"/>
         </w:rPr>
       </w:pPr>
+      <w:bookmarkStart w:id="18" w:name="_Toc487148392"/>
       <w:r>
         <w:rPr>
           <w:lang w:val="en-US"/>
         </w:rPr>
         <w:t>PMI Model</w:t>
       </w:r>
+      <w:bookmarkEnd w:id="18"/>
     </w:p>
     <w:p>
       <w:r>
@@ -4310,7 +4978,7 @@
       </w:r>
     </w:p>
     <w:p>
-      <w:commentRangeStart w:id="12"/>
+      <w:commentRangeStart w:id="19"/>
       <w:r>
         <w:t xml:space="preserve">The first step toward applying PMI to the sentence completion task involved constructing a word-context </w:t>
       </w:r>
@@ -4320,12 +4988,12 @@
       <w:r>
         <w:t>e converted to lowercase and stop words were removed based on their part-of-speech tags. To determine whether a particular part-of-speech tag type did, in fact, signal the presence of uninformative words, tokens assigned a hypothetically irrelevant tag were removed if their omission positively affected performance on the development portion of the MSR data set. This non-traditional approach, selected to increase specificity and eliminate dependence on a non-universal stop word list, led to the removal of determiners, coordinating conjunctions,pronouns, and proper nouns.1 Next, feature sets were defined to capture the various sources of information available in a sentence. While feature set number and type is configurable, composition varies, as sets are dynamically generated for each sentence at run time. Enumerated below are the three feature sets utilized by the PMI model.</w:t>
       </w:r>
-      <w:commentRangeEnd w:id="12"/>
+      <w:commentRangeEnd w:id="19"/>
       <w:r>
         <w:rPr>
           <w:rStyle w:val="CommentReference"/>
         </w:rPr>
-        <w:commentReference w:id="12"/>
+        <w:commentReference w:id="19"/>
       </w:r>
     </w:p>
     <w:p>
@@ -4335,6 +5003,7 @@
           <w:lang w:val="en-US"/>
         </w:rPr>
       </w:pPr>
+      <w:bookmarkStart w:id="20" w:name="_Toc487148393"/>
       <w:r>
         <w:rPr>
           <w:lang w:val="en-US"/>
@@ -4348,6 +5017,7 @@
         </w:rPr>
         <w:t xml:space="preserve"> cách tiếp cận trước</w:t>
       </w:r>
+      <w:bookmarkEnd w:id="20"/>
     </w:p>
     <w:p>
       <w:pPr>
@@ -4356,7 +5026,8 @@
           <w:lang w:val="en-US"/>
         </w:rPr>
       </w:pPr>
-      <w:bookmarkStart w:id="13" w:name="_Toc481324928"/>
+      <w:bookmarkStart w:id="21" w:name="_Toc481324928"/>
+      <w:bookmarkStart w:id="22" w:name="_Toc487148394"/>
       <w:r>
         <w:rPr>
           <w:lang w:val="en-US"/>
@@ -4369,7 +5040,8 @@
         </w:rPr>
         <w:t>cận theo grammar check</w:t>
       </w:r>
-      <w:bookmarkEnd w:id="13"/>
+      <w:bookmarkEnd w:id="21"/>
+      <w:bookmarkEnd w:id="22"/>
     </w:p>
     <w:p>
       <w:r>
@@ -4432,6 +5104,7 @@
           <w:id w:val="196292437"/>
           <w:citation/>
         </w:sdtPr>
+        <w:sdtEndPr/>
         <w:sdtContent>
           <w:r>
             <w:fldChar w:fldCharType="begin"/>
@@ -4613,6 +5286,7 @@
           <w:id w:val="680859873"/>
           <w:citation/>
         </w:sdtPr>
+        <w:sdtEndPr/>
         <w:sdtContent>
           <w:r>
             <w:rPr>
@@ -4662,14 +5336,16 @@
           <w:lang w:val="en-US"/>
         </w:rPr>
       </w:pPr>
-      <w:bookmarkStart w:id="14" w:name="_Toc481324929"/>
+      <w:bookmarkStart w:id="23" w:name="_Toc481324929"/>
+      <w:bookmarkStart w:id="24" w:name="_Toc487148395"/>
       <w:r>
         <w:rPr>
           <w:lang w:val="en-US"/>
         </w:rPr>
         <w:t>Hướng tiếp cận theo mô hình n-gram</w:t>
       </w:r>
-      <w:bookmarkEnd w:id="14"/>
+      <w:bookmarkEnd w:id="23"/>
+      <w:bookmarkEnd w:id="24"/>
     </w:p>
     <w:p>
       <w:pPr>
@@ -4722,6 +5398,7 @@
           <w:id w:val="720646077"/>
           <w:citation/>
         </w:sdtPr>
+        <w:sdtEndPr/>
         <w:sdtContent>
           <w:r>
             <w:rPr>
@@ -4777,12 +5454,14 @@
           <w:lang w:val="en-US"/>
         </w:rPr>
       </w:pPr>
+      <w:bookmarkStart w:id="25" w:name="_Toc487148396"/>
       <w:r>
         <w:rPr>
           <w:lang w:val="en-US"/>
         </w:rPr>
         <w:t>Kiểm nghiệm độ chính xác giữa các hướng tiếp cận</w:t>
       </w:r>
+      <w:bookmarkEnd w:id="25"/>
     </w:p>
     <w:p>
       <w:pPr>
@@ -4807,6 +5486,7 @@
           <w:id w:val="-831062845"/>
           <w:citation/>
         </w:sdtPr>
+        <w:sdtEndPr/>
         <w:sdtContent>
           <w:r>
             <w:rPr>
@@ -4931,7 +5611,6 @@
           <w:lang w:val="en-US"/>
         </w:rPr>
       </w:pPr>
-      <w:bookmarkStart w:id="15" w:name="_Toc367742554"/>
       <w:r>
         <w:t xml:space="preserve">Bảng </w:t>
       </w:r>
@@ -4971,7 +5650,6 @@
         </w:rPr>
         <w:t xml:space="preserve">: </w:t>
       </w:r>
-      <w:bookmarkEnd w:id="15"/>
       <w:r>
         <w:rPr>
           <w:lang w:val="en-US"/>
@@ -4996,13 +5674,7 @@
         <w:rPr>
           <w:lang w:val="en-US"/>
         </w:rPr>
-        <w:t>Ở nghiên cứu</w:t>
-      </w:r>
-      <w:r>
-        <w:rPr>
-          <w:lang w:val="en-US"/>
-        </w:rPr>
-        <w:t xml:space="preserve"> </w:t>
+        <w:t xml:space="preserve">Ở nghiên cứu </w:t>
       </w:r>
       <w:sdt>
         <w:sdtPr>
@@ -5012,6 +5684,7 @@
           <w:id w:val="1270734717"/>
           <w:citation/>
         </w:sdtPr>
+        <w:sdtEndPr/>
         <w:sdtContent>
           <w:r>
             <w:rPr>
@@ -5125,7 +5798,6 @@
           <w:lang w:val="en-US"/>
         </w:rPr>
       </w:pPr>
-      <w:bookmarkStart w:id="16" w:name="_Toc367742567"/>
       <w:r>
         <w:t xml:space="preserve">Bảng </w:t>
       </w:r>
@@ -5165,7 +5837,6 @@
         </w:rPr>
         <w:t xml:space="preserve">: </w:t>
       </w:r>
-      <w:bookmarkEnd w:id="16"/>
       <w:r>
         <w:rPr>
           <w:lang w:val="en-US"/>
@@ -5184,8 +5855,6 @@
         </w:rPr>
         <w:t>.</w:t>
       </w:r>
-      <w:bookmarkStart w:id="17" w:name="_GoBack"/>
-      <w:bookmarkEnd w:id="17"/>
     </w:p>
     <w:p>
       <w:pPr>
@@ -5227,14 +5896,14 @@
       <w:pPr>
         <w:pStyle w:val="Heading1"/>
       </w:pPr>
-      <w:bookmarkStart w:id="18" w:name="_Toc486930775"/>
-      <w:bookmarkEnd w:id="7"/>
-      <w:bookmarkEnd w:id="8"/>
+      <w:bookmarkStart w:id="26" w:name="_Toc487148397"/>
+      <w:bookmarkEnd w:id="12"/>
+      <w:bookmarkEnd w:id="13"/>
       <w:r>
         <w:lastRenderedPageBreak/>
         <w:t>MÔ HÌNH</w:t>
       </w:r>
-      <w:bookmarkEnd w:id="18"/>
+      <w:bookmarkEnd w:id="26"/>
     </w:p>
     <w:p>
       <w:pPr>
@@ -5257,7 +5926,7 @@
           <w:lang w:val="en-US"/>
         </w:rPr>
       </w:pPr>
-      <w:bookmarkStart w:id="19" w:name="_Toc486930776"/>
+      <w:bookmarkStart w:id="27" w:name="_Toc487148398"/>
       <w:r>
         <w:rPr>
           <w:rFonts w:eastAsia="Times New Roman"/>
@@ -5265,7 +5934,7 @@
         </w:rPr>
         <w:t>Chủ đề cấp độ 2</w:t>
       </w:r>
-      <w:bookmarkEnd w:id="19"/>
+      <w:bookmarkEnd w:id="27"/>
     </w:p>
     <w:p>
       <w:pPr>
@@ -5274,14 +5943,14 @@
           <w:lang w:val="en-US"/>
         </w:rPr>
       </w:pPr>
-      <w:bookmarkStart w:id="20" w:name="_Toc486930777"/>
+      <w:bookmarkStart w:id="28" w:name="_Toc487148399"/>
       <w:r>
         <w:rPr>
           <w:lang w:val="en-US"/>
         </w:rPr>
         <w:t>Chủ đề cấp độ 3</w:t>
       </w:r>
-      <w:bookmarkEnd w:id="20"/>
+      <w:bookmarkEnd w:id="28"/>
     </w:p>
     <w:p>
       <w:pPr>
@@ -5290,14 +5959,14 @@
           <w:lang w:val="en-US"/>
         </w:rPr>
       </w:pPr>
-      <w:bookmarkStart w:id="21" w:name="_Toc486930778"/>
+      <w:bookmarkStart w:id="29" w:name="_Toc487148400"/>
       <w:r>
         <w:rPr>
           <w:lang w:val="en-US"/>
         </w:rPr>
         <w:t>Chủ đề cấp độ 4</w:t>
       </w:r>
-      <w:bookmarkEnd w:id="21"/>
+      <w:bookmarkEnd w:id="29"/>
     </w:p>
     <w:p>
       <w:pPr>
@@ -5314,7 +5983,7 @@
           <w:lang w:val="en-US"/>
         </w:rPr>
       </w:pPr>
-      <w:bookmarkStart w:id="22" w:name="_Toc367742568"/>
+      <w:bookmarkStart w:id="30" w:name="_Toc487148414"/>
       <w:r>
         <w:t xml:space="preserve">Bảng </w:t>
       </w:r>
@@ -5369,7 +6038,7 @@
         </w:rPr>
         <w:t>: Tên bảng 1</w:t>
       </w:r>
-      <w:bookmarkEnd w:id="22"/>
+      <w:bookmarkEnd w:id="30"/>
     </w:p>
     <w:p>
       <w:pPr>
@@ -5378,14 +6047,14 @@
           <w:lang w:val="en-US"/>
         </w:rPr>
       </w:pPr>
-      <w:bookmarkStart w:id="23" w:name="_Toc486930779"/>
+      <w:bookmarkStart w:id="31" w:name="_Toc487148401"/>
       <w:r>
         <w:rPr>
           <w:lang w:val="en-US"/>
         </w:rPr>
         <w:t>Chủ đề cấp độ 2</w:t>
       </w:r>
-      <w:bookmarkEnd w:id="23"/>
+      <w:bookmarkEnd w:id="31"/>
     </w:p>
     <w:p>
       <w:pPr>
@@ -5394,14 +6063,14 @@
           <w:lang w:val="en-US"/>
         </w:rPr>
       </w:pPr>
-      <w:bookmarkStart w:id="24" w:name="_Toc486930780"/>
+      <w:bookmarkStart w:id="32" w:name="_Toc487148402"/>
       <w:r>
         <w:rPr>
           <w:lang w:val="en-US"/>
         </w:rPr>
         <w:t>Chủ đề cấp độ 3</w:t>
       </w:r>
-      <w:bookmarkEnd w:id="24"/>
+      <w:bookmarkEnd w:id="32"/>
     </w:p>
     <w:p>
       <w:pPr>
@@ -5434,12 +6103,12 @@
       <w:pPr>
         <w:pStyle w:val="Heading1"/>
       </w:pPr>
-      <w:bookmarkStart w:id="25" w:name="_Toc486930781"/>
+      <w:bookmarkStart w:id="33" w:name="_Toc487148403"/>
       <w:r>
         <w:lastRenderedPageBreak/>
         <w:t>CÀI ĐẶT – THỬ NGHIỆM</w:t>
       </w:r>
-      <w:bookmarkEnd w:id="25"/>
+      <w:bookmarkEnd w:id="33"/>
     </w:p>
     <w:p>
       <w:r>
@@ -5466,14 +6135,14 @@
           <w:lang w:val="en-US"/>
         </w:rPr>
       </w:pPr>
-      <w:bookmarkStart w:id="26" w:name="_Toc486930782"/>
+      <w:bookmarkStart w:id="34" w:name="_Toc487148404"/>
       <w:r>
         <w:rPr>
           <w:lang w:val="en-US"/>
         </w:rPr>
         <w:t>Chủ đề cấp độ 2</w:t>
       </w:r>
-      <w:bookmarkEnd w:id="26"/>
+      <w:bookmarkEnd w:id="34"/>
     </w:p>
     <w:p>
       <w:pPr>
@@ -5508,14 +6177,14 @@
           <w:lang w:val="en-US"/>
         </w:rPr>
       </w:pPr>
-      <w:bookmarkStart w:id="27" w:name="_Toc486930783"/>
+      <w:bookmarkStart w:id="35" w:name="_Toc487148405"/>
       <w:r>
         <w:rPr>
           <w:lang w:val="en-US"/>
         </w:rPr>
         <w:t>Chủ đề cấp độ 3</w:t>
       </w:r>
-      <w:bookmarkEnd w:id="27"/>
+      <w:bookmarkEnd w:id="35"/>
     </w:p>
     <w:p>
       <w:pPr>
@@ -5524,14 +6193,14 @@
           <w:lang w:val="en-US"/>
         </w:rPr>
       </w:pPr>
-      <w:bookmarkStart w:id="28" w:name="_Toc486930784"/>
+      <w:bookmarkStart w:id="36" w:name="_Toc487148406"/>
       <w:r>
         <w:rPr>
           <w:lang w:val="en-US"/>
         </w:rPr>
         <w:t>Chủ đề cấp độ 4</w:t>
       </w:r>
-      <w:bookmarkEnd w:id="28"/>
+      <w:bookmarkEnd w:id="36"/>
     </w:p>
     <w:p>
       <w:pPr>
@@ -5540,14 +6209,14 @@
           <w:lang w:val="en-US"/>
         </w:rPr>
       </w:pPr>
-      <w:bookmarkStart w:id="29" w:name="_Toc486930785"/>
+      <w:bookmarkStart w:id="37" w:name="_Toc487148407"/>
       <w:r>
         <w:rPr>
           <w:lang w:val="en-US"/>
         </w:rPr>
         <w:t>Chủ đề cấp độ 2</w:t>
       </w:r>
-      <w:bookmarkEnd w:id="29"/>
+      <w:bookmarkEnd w:id="37"/>
     </w:p>
     <w:p>
       <w:pPr>
@@ -5573,12 +6242,12 @@
       <w:pPr>
         <w:pStyle w:val="Heading1"/>
       </w:pPr>
-      <w:bookmarkStart w:id="30" w:name="_Toc486930786"/>
+      <w:bookmarkStart w:id="38" w:name="_Toc487148408"/>
       <w:r>
         <w:lastRenderedPageBreak/>
         <w:t>KẾT LUẬN</w:t>
       </w:r>
-      <w:bookmarkEnd w:id="30"/>
+      <w:bookmarkEnd w:id="38"/>
     </w:p>
     <w:p>
       <w:r>
@@ -5595,7 +6264,7 @@
           <w:lang w:val="en-US"/>
         </w:rPr>
       </w:pPr>
-      <w:bookmarkStart w:id="31" w:name="_Toc486930787"/>
+      <w:bookmarkStart w:id="39" w:name="_Toc487148409"/>
       <w:r>
         <w:rPr>
           <w:lang w:val="en-US"/>
@@ -5608,7 +6277,7 @@
         </w:rPr>
         <w:t>quả</w:t>
       </w:r>
-      <w:bookmarkEnd w:id="31"/>
+      <w:bookmarkEnd w:id="39"/>
     </w:p>
     <w:p>
       <w:pPr>
@@ -5643,14 +6312,14 @@
           <w:lang w:val="en-US"/>
         </w:rPr>
       </w:pPr>
-      <w:bookmarkStart w:id="32" w:name="_Toc486930788"/>
+      <w:bookmarkStart w:id="40" w:name="_Toc487148410"/>
       <w:r>
         <w:rPr>
           <w:lang w:val="en-US"/>
         </w:rPr>
         <w:t>Chủ đề cấp độ 3</w:t>
       </w:r>
-      <w:bookmarkEnd w:id="32"/>
+      <w:bookmarkEnd w:id="40"/>
     </w:p>
     <w:p>
       <w:pPr>
@@ -5659,14 +6328,14 @@
           <w:lang w:val="en-US"/>
         </w:rPr>
       </w:pPr>
-      <w:bookmarkStart w:id="33" w:name="_Toc486930789"/>
+      <w:bookmarkStart w:id="41" w:name="_Toc487148411"/>
       <w:r>
         <w:rPr>
           <w:lang w:val="en-US"/>
         </w:rPr>
         <w:t>Chủ đề cấp độ 4</w:t>
       </w:r>
-      <w:bookmarkEnd w:id="33"/>
+      <w:bookmarkEnd w:id="41"/>
     </w:p>
     <w:p>
       <w:pPr>
@@ -5675,14 +6344,14 @@
           <w:lang w:val="en-US"/>
         </w:rPr>
       </w:pPr>
-      <w:bookmarkStart w:id="34" w:name="_Toc486930790"/>
+      <w:bookmarkStart w:id="42" w:name="_Toc487148412"/>
       <w:r>
         <w:rPr>
           <w:lang w:val="en-US"/>
         </w:rPr>
         <w:t>Kết luận</w:t>
       </w:r>
-      <w:bookmarkEnd w:id="34"/>
+      <w:bookmarkEnd w:id="42"/>
     </w:p>
     <w:p>
       <w:r>
@@ -5699,14 +6368,14 @@
           <w:lang w:val="en-US"/>
         </w:rPr>
       </w:pPr>
-      <w:bookmarkStart w:id="35" w:name="_Toc486930791"/>
+      <w:bookmarkStart w:id="43" w:name="_Toc487148413"/>
       <w:r>
         <w:rPr>
           <w:lang w:val="en-US"/>
         </w:rPr>
         <w:t>Hướng phát triển</w:t>
       </w:r>
-      <w:bookmarkEnd w:id="35"/>
+      <w:bookmarkEnd w:id="43"/>
     </w:p>
     <w:p>
       <w:pPr>
@@ -5775,7 +6444,7 @@
 
 <file path=word/comments.xml><?xml version="1.0" encoding="utf-8"?>
 <w:comments xmlns:wpc="http://schemas.microsoft.com/office/word/2010/wordprocessingCanvas" xmlns:cx="http://schemas.microsoft.com/office/drawing/2014/chartex" xmlns:cx1="http://schemas.microsoft.com/office/drawing/2015/9/8/chartex" xmlns:cx2="http://schemas.microsoft.com/office/drawing/2015/10/21/chartex" xmlns:cx3="http://schemas.microsoft.com/office/drawing/2016/5/9/chartex" xmlns:cx4="http://schemas.microsoft.com/office/drawing/2016/5/10/chartex" xmlns:cx5="http://schemas.microsoft.com/office/drawing/2016/5/11/chartex" xmlns:cx6="http://schemas.microsoft.com/office/drawing/2016/5/12/chartex" xmlns:cx7="http://schemas.microsoft.com/office/drawing/2016/5/13/chartex" xmlns:cx8="http://schemas.microsoft.com/office/drawing/2016/5/14/chartex" xmlns:mc="http://schemas.openxmlformats.org/markup-compatibility/2006" xmlns:aink="http://schemas.microsoft.com/office/drawing/2016/ink" xmlns:am3d="http://schemas.microsoft.com/office/drawing/2017/model3d" xmlns:o="urn:schemas-microsoft-com:office:office" xmlns:r="http://schemas.openxmlformats.org/officeDocument/2006/relationships" xmlns:m="http://schemas.openxmlformats.org/officeDocument/2006/math" xmlns:v="urn:schemas-microsoft-com:vml" xmlns:wp14="http://schemas.microsoft.com/office/word/2010/wordprocessingDrawing" xmlns:wp="http://schemas.openxmlformats.org/drawingml/2006/wordprocessingDrawing" xmlns:w10="urn:schemas-microsoft-com:office:word" xmlns:w="http://schemas.openxmlformats.org/wordprocessingml/2006/main" xmlns:w14="http://schemas.microsoft.com/office/word/2010/wordml" xmlns:w15="http://schemas.microsoft.com/office/word/2012/wordml" xmlns:w16cid="http://schemas.microsoft.com/office/word/2016/wordml/cid" xmlns:w16se="http://schemas.microsoft.com/office/word/2015/wordml/symex" xmlns:wpg="http://schemas.microsoft.com/office/word/2010/wordprocessingGroup" xmlns:wpi="http://schemas.microsoft.com/office/word/2010/wordprocessingInk" xmlns:wne="http://schemas.microsoft.com/office/word/2006/wordml" xmlns:wps="http://schemas.microsoft.com/office/word/2010/wordprocessingShape" mc:Ignorable="w14 w15 w16se w16cid wp14">
-  <w:comment w:id="6" w:author="Nguyen Phan Khoi" w:date="2017-07-06T23:24:00Z" w:initials="NPK">
+  <w:comment w:id="11" w:author="Nguyen Phan Khoi" w:date="2017-07-06T23:24:00Z" w:initials="NPK">
     <w:p>
       <w:pPr>
         <w:pStyle w:val="CommentText"/>
@@ -5797,7 +6466,7 @@
       </w:r>
     </w:p>
   </w:comment>
-  <w:comment w:id="9" w:author="Nguyen Phan Khoi" w:date="2017-07-06T23:24:00Z" w:initials="NPK">
+  <w:comment w:id="15" w:author="Nguyen Phan Khoi" w:date="2017-07-06T23:24:00Z" w:initials="NPK">
     <w:p>
       <w:pPr>
         <w:pStyle w:val="CommentText"/>
@@ -5813,7 +6482,7 @@
       </w:r>
     </w:p>
   </w:comment>
-  <w:comment w:id="10" w:author="Nguyen Phan Khoi" w:date="2017-07-06T23:26:00Z" w:initials="NPK">
+  <w:comment w:id="16" w:author="Nguyen Phan Khoi" w:date="2017-07-06T23:26:00Z" w:initials="NPK">
     <w:p>
       <w:pPr>
         <w:pStyle w:val="CommentText"/>
@@ -5835,7 +6504,7 @@
       </w:r>
     </w:p>
   </w:comment>
-  <w:comment w:id="11" w:author="Nguyen Phan Khoi" w:date="2017-07-06T23:26:00Z" w:initials="NPK">
+  <w:comment w:id="17" w:author="Nguyen Phan Khoi" w:date="2017-07-06T23:26:00Z" w:initials="NPK">
     <w:p>
       <w:pPr>
         <w:pStyle w:val="CommentText"/>
@@ -5857,7 +6526,7 @@
       </w:r>
     </w:p>
   </w:comment>
-  <w:comment w:id="12" w:author="Nguyen Phan Khoi" w:date="2017-07-06T23:28:00Z" w:initials="NPK">
+  <w:comment w:id="19" w:author="Nguyen Phan Khoi" w:date="2017-07-06T23:28:00Z" w:initials="NPK">
     <w:p>
       <w:pPr>
         <w:pStyle w:val="CommentText"/>
@@ -12961,6 +13630,7 @@
   <w:style w:type="character" w:default="1" w:styleId="DefaultParagraphFont">
     <w:name w:val="Default Paragraph Font"/>
     <w:uiPriority w:val="1"/>
+    <w:semiHidden/>
     <w:unhideWhenUsed/>
   </w:style>
   <w:style w:type="table" w:default="1" w:styleId="TableNormal">
@@ -13359,6 +14029,32 @@
       <w:bCs/>
       <w:sz w:val="20"/>
       <w:szCs w:val="20"/>
+    </w:rPr>
+  </w:style>
+  <w:style w:type="paragraph" w:customStyle="1" w:styleId="Style1">
+    <w:name w:val="Style1"/>
+    <w:basedOn w:val="Normal"/>
+    <w:link w:val="Style1Char"/>
+    <w:qFormat/>
+    <w:rsid w:val="00631405"/>
+    <w:pPr>
+      <w:jc w:val="center"/>
+    </w:pPr>
+    <w:rPr>
+      <w:rFonts w:ascii="Times New Roman" w:hAnsi="Times New Roman" w:cs="Times New Roman"/>
+      <w:b/>
+      <w:sz w:val="30"/>
+    </w:rPr>
+  </w:style>
+  <w:style w:type="character" w:customStyle="1" w:styleId="Style1Char">
+    <w:name w:val="Style1 Char"/>
+    <w:basedOn w:val="DefaultParagraphFont"/>
+    <w:link w:val="Style1"/>
+    <w:rsid w:val="00631405"/>
+    <w:rPr>
+      <w:rFonts w:ascii="Times New Roman" w:hAnsi="Times New Roman" w:cs="Times New Roman"/>
+      <w:b/>
+      <w:sz w:val="30"/>
     </w:rPr>
   </w:style>
 </w:styles>
@@ -13772,7 +14468,7 @@
 </file>
 
 <file path=customXml/itemProps1.xml><?xml version="1.0" encoding="utf-8"?>
-<ds:datastoreItem xmlns:ds="http://schemas.openxmlformats.org/officeDocument/2006/customXml" ds:itemID="{455F9D44-D12D-42EF-9EBE-68F25998F8E3}">
+<ds:datastoreItem xmlns:ds="http://schemas.openxmlformats.org/officeDocument/2006/customXml" ds:itemID="{99C5DA95-1A4C-4C1A-813F-A320AC7C19E2}">
   <ds:schemaRefs>
     <ds:schemaRef ds:uri="http://schemas.openxmlformats.org/officeDocument/2006/bibliography"/>
   </ds:schemaRefs>

</xml_diff>

<commit_message>
Mẫu đơn xin báo cáo
</commit_message>
<xml_diff>
--- a/UIT_KhoaLuanNguyen.docx
+++ b/UIT_KhoaLuanNguyen.docx
@@ -766,7 +766,7 @@
         </w:rPr>
         <w:fldChar w:fldCharType="separate"/>
       </w:r>
-      <w:hyperlink w:anchor="_Toc487148382" w:history="1">
+      <w:hyperlink w:anchor="_Toc487196733" w:history="1">
         <w:r>
           <w:rPr>
             <w:rStyle w:val="Hyperlink"/>
@@ -813,7 +813,7 @@
             <w:noProof/>
             <w:webHidden/>
           </w:rPr>
-          <w:instrText xml:space="preserve"> PAGEREF _Toc487148382 \h </w:instrText>
+          <w:instrText xml:space="preserve"> PAGEREF _Toc487196733 \h </w:instrText>
         </w:r>
         <w:r>
           <w:rPr>
@@ -858,7 +858,7 @@
           <w:lang w:val="en-US"/>
         </w:rPr>
       </w:pPr>
-      <w:hyperlink w:anchor="_Toc487148383" w:history="1">
+      <w:hyperlink w:anchor="_Toc487196734" w:history="1">
         <w:r>
           <w:rPr>
             <w:rStyle w:val="Hyperlink"/>
@@ -905,7 +905,7 @@
             <w:noProof/>
             <w:webHidden/>
           </w:rPr>
-          <w:instrText xml:space="preserve"> PAGEREF _Toc487148383 \h </w:instrText>
+          <w:instrText xml:space="preserve"> PAGEREF _Toc487196734 \h </w:instrText>
         </w:r>
         <w:r>
           <w:rPr>
@@ -950,7 +950,7 @@
           <w:lang w:val="en-US"/>
         </w:rPr>
       </w:pPr>
-      <w:hyperlink w:anchor="_Toc487148384" w:history="1">
+      <w:hyperlink w:anchor="_Toc487196735" w:history="1">
         <w:r>
           <w:rPr>
             <w:rStyle w:val="Hyperlink"/>
@@ -997,7 +997,7 @@
             <w:noProof/>
             <w:webHidden/>
           </w:rPr>
-          <w:instrText xml:space="preserve"> PAGEREF _Toc487148384 \h </w:instrText>
+          <w:instrText xml:space="preserve"> PAGEREF _Toc487196735 \h </w:instrText>
         </w:r>
         <w:r>
           <w:rPr>
@@ -1042,7 +1042,7 @@
           <w:lang w:val="en-US"/>
         </w:rPr>
       </w:pPr>
-      <w:hyperlink w:anchor="_Toc487148385" w:history="1">
+      <w:hyperlink w:anchor="_Toc487196736" w:history="1">
         <w:r>
           <w:rPr>
             <w:rStyle w:val="Hyperlink"/>
@@ -1085,7 +1085,7 @@
             <w:noProof/>
             <w:webHidden/>
           </w:rPr>
-          <w:instrText xml:space="preserve"> PAGEREF _Toc487148385 \h </w:instrText>
+          <w:instrText xml:space="preserve"> PAGEREF _Toc487196736 \h </w:instrText>
         </w:r>
         <w:r>
           <w:rPr>
@@ -1130,7 +1130,7 @@
           <w:lang w:val="en-US"/>
         </w:rPr>
       </w:pPr>
-      <w:hyperlink w:anchor="_Toc487148386" w:history="1">
+      <w:hyperlink w:anchor="_Toc487196737" w:history="1">
         <w:r>
           <w:rPr>
             <w:rStyle w:val="Hyperlink"/>
@@ -1177,7 +1177,7 @@
             <w:noProof/>
             <w:webHidden/>
           </w:rPr>
-          <w:instrText xml:space="preserve"> PAGEREF _Toc487148386 \h </w:instrText>
+          <w:instrText xml:space="preserve"> PAGEREF _Toc487196737 \h </w:instrText>
         </w:r>
         <w:r>
           <w:rPr>
@@ -1222,7 +1222,7 @@
           <w:lang w:val="en-US"/>
         </w:rPr>
       </w:pPr>
-      <w:hyperlink w:anchor="_Toc487148387" w:history="1">
+      <w:hyperlink w:anchor="_Toc487196738" w:history="1">
         <w:r>
           <w:rPr>
             <w:rStyle w:val="Hyperlink"/>
@@ -1269,7 +1269,7 @@
             <w:noProof/>
             <w:webHidden/>
           </w:rPr>
-          <w:instrText xml:space="preserve"> PAGEREF _Toc487148387 \h </w:instrText>
+          <w:instrText xml:space="preserve"> PAGEREF _Toc487196738 \h </w:instrText>
         </w:r>
         <w:r>
           <w:rPr>
@@ -1314,7 +1314,7 @@
           <w:lang w:val="en-US"/>
         </w:rPr>
       </w:pPr>
-      <w:hyperlink w:anchor="_Toc487148388" w:history="1">
+      <w:hyperlink w:anchor="_Toc487196739" w:history="1">
         <w:r>
           <w:rPr>
             <w:rStyle w:val="Hyperlink"/>
@@ -1361,7 +1361,7 @@
             <w:noProof/>
             <w:webHidden/>
           </w:rPr>
-          <w:instrText xml:space="preserve"> PAGEREF _Toc487148388 \h </w:instrText>
+          <w:instrText xml:space="preserve"> PAGEREF _Toc487196739 \h </w:instrText>
         </w:r>
         <w:r>
           <w:rPr>
@@ -1406,7 +1406,7 @@
           <w:lang w:val="en-US"/>
         </w:rPr>
       </w:pPr>
-      <w:hyperlink w:anchor="_Toc487148389" w:history="1">
+      <w:hyperlink w:anchor="_Toc487196740" w:history="1">
         <w:r>
           <w:rPr>
             <w:rStyle w:val="Hyperlink"/>
@@ -1453,7 +1453,7 @@
             <w:noProof/>
             <w:webHidden/>
           </w:rPr>
-          <w:instrText xml:space="preserve"> PAGEREF _Toc487148389 \h </w:instrText>
+          <w:instrText xml:space="preserve"> PAGEREF _Toc487196740 \h </w:instrText>
         </w:r>
         <w:r>
           <w:rPr>
@@ -1498,7 +1498,7 @@
           <w:lang w:val="en-US"/>
         </w:rPr>
       </w:pPr>
-      <w:hyperlink w:anchor="_Toc487148390" w:history="1">
+      <w:hyperlink w:anchor="_Toc487196741" w:history="1">
         <w:r>
           <w:rPr>
             <w:rStyle w:val="Hyperlink"/>
@@ -1559,7 +1559,7 @@
             <w:noProof/>
             <w:webHidden/>
           </w:rPr>
-          <w:instrText xml:space="preserve"> PAGEREF _Toc487148390 \h </w:instrText>
+          <w:instrText xml:space="preserve"> PAGEREF _Toc487196741 \h </w:instrText>
         </w:r>
         <w:r>
           <w:rPr>
@@ -1604,7 +1604,7 @@
           <w:lang w:val="en-US"/>
         </w:rPr>
       </w:pPr>
-      <w:hyperlink w:anchor="_Toc487148391" w:history="1">
+      <w:hyperlink w:anchor="_Toc487196742" w:history="1">
         <w:r>
           <w:rPr>
             <w:rStyle w:val="Hyperlink"/>
@@ -1647,7 +1647,7 @@
             <w:noProof/>
             <w:webHidden/>
           </w:rPr>
-          <w:instrText xml:space="preserve"> PAGEREF _Toc487148391 \h </w:instrText>
+          <w:instrText xml:space="preserve"> PAGEREF _Toc487196742 \h </w:instrText>
         </w:r>
         <w:r>
           <w:rPr>
@@ -1692,7 +1692,7 @@
           <w:lang w:val="en-US"/>
         </w:rPr>
       </w:pPr>
-      <w:hyperlink w:anchor="_Toc487148392" w:history="1">
+      <w:hyperlink w:anchor="_Toc487196743" w:history="1">
         <w:r>
           <w:rPr>
             <w:rStyle w:val="Hyperlink"/>
@@ -1737,7 +1737,7 @@
             <w:noProof/>
             <w:webHidden/>
           </w:rPr>
-          <w:instrText xml:space="preserve"> PAGEREF _Toc487148392 \h </w:instrText>
+          <w:instrText xml:space="preserve"> PAGEREF _Toc487196743 \h </w:instrText>
         </w:r>
         <w:r>
           <w:rPr>
@@ -1782,7 +1782,7 @@
           <w:lang w:val="en-US"/>
         </w:rPr>
       </w:pPr>
-      <w:hyperlink w:anchor="_Toc487148393" w:history="1">
+      <w:hyperlink w:anchor="_Toc487196744" w:history="1">
         <w:r>
           <w:rPr>
             <w:rStyle w:val="Hyperlink"/>
@@ -1827,7 +1827,7 @@
             <w:noProof/>
             <w:webHidden/>
           </w:rPr>
-          <w:instrText xml:space="preserve"> PAGEREF _Toc487148393 \h </w:instrText>
+          <w:instrText xml:space="preserve"> PAGEREF _Toc487196744 \h </w:instrText>
         </w:r>
         <w:r>
           <w:rPr>
@@ -1872,7 +1872,7 @@
           <w:lang w:val="en-US"/>
         </w:rPr>
       </w:pPr>
-      <w:hyperlink w:anchor="_Toc487148394" w:history="1">
+      <w:hyperlink w:anchor="_Toc487196745" w:history="1">
         <w:r>
           <w:rPr>
             <w:rStyle w:val="Hyperlink"/>
@@ -1917,7 +1917,7 @@
             <w:noProof/>
             <w:webHidden/>
           </w:rPr>
-          <w:instrText xml:space="preserve"> PAGEREF _Toc487148394 \h </w:instrText>
+          <w:instrText xml:space="preserve"> PAGEREF _Toc487196745 \h </w:instrText>
         </w:r>
         <w:r>
           <w:rPr>
@@ -1962,7 +1962,7 @@
           <w:lang w:val="en-US"/>
         </w:rPr>
       </w:pPr>
-      <w:hyperlink w:anchor="_Toc487148395" w:history="1">
+      <w:hyperlink w:anchor="_Toc487196746" w:history="1">
         <w:r>
           <w:rPr>
             <w:rStyle w:val="Hyperlink"/>
@@ -2007,7 +2007,7 @@
             <w:noProof/>
             <w:webHidden/>
           </w:rPr>
-          <w:instrText xml:space="preserve"> PAGEREF _Toc487148395 \h </w:instrText>
+          <w:instrText xml:space="preserve"> PAGEREF _Toc487196746 \h </w:instrText>
         </w:r>
         <w:r>
           <w:rPr>
@@ -2052,7 +2052,7 @@
           <w:lang w:val="en-US"/>
         </w:rPr>
       </w:pPr>
-      <w:hyperlink w:anchor="_Toc487148396" w:history="1">
+      <w:hyperlink w:anchor="_Toc487196747" w:history="1">
         <w:r>
           <w:rPr>
             <w:rStyle w:val="Hyperlink"/>
@@ -2097,7 +2097,7 @@
             <w:noProof/>
             <w:webHidden/>
           </w:rPr>
-          <w:instrText xml:space="preserve"> PAGEREF _Toc487148396 \h </w:instrText>
+          <w:instrText xml:space="preserve"> PAGEREF _Toc487196747 \h </w:instrText>
         </w:r>
         <w:r>
           <w:rPr>
@@ -2142,7 +2142,7 @@
           <w:lang w:val="en-US"/>
         </w:rPr>
       </w:pPr>
-      <w:hyperlink w:anchor="_Toc487148397" w:history="1">
+      <w:hyperlink w:anchor="_Toc487196748" w:history="1">
         <w:r>
           <w:rPr>
             <w:rStyle w:val="Hyperlink"/>
@@ -2185,7 +2185,7 @@
             <w:noProof/>
             <w:webHidden/>
           </w:rPr>
-          <w:instrText xml:space="preserve"> PAGEREF _Toc487148397 \h </w:instrText>
+          <w:instrText xml:space="preserve"> PAGEREF _Toc487196748 \h </w:instrText>
         </w:r>
         <w:r>
           <w:rPr>
@@ -2230,7 +2230,7 @@
           <w:lang w:val="en-US"/>
         </w:rPr>
       </w:pPr>
-      <w:hyperlink w:anchor="_Toc487148398" w:history="1">
+      <w:hyperlink w:anchor="_Toc487196749" w:history="1">
         <w:r>
           <w:rPr>
             <w:rStyle w:val="Hyperlink"/>
@@ -2277,7 +2277,7 @@
             <w:noProof/>
             <w:webHidden/>
           </w:rPr>
-          <w:instrText xml:space="preserve"> PAGEREF _Toc487148398 \h </w:instrText>
+          <w:instrText xml:space="preserve"> PAGEREF _Toc487196749 \h </w:instrText>
         </w:r>
         <w:r>
           <w:rPr>
@@ -2322,7 +2322,7 @@
           <w:lang w:val="en-US"/>
         </w:rPr>
       </w:pPr>
-      <w:hyperlink w:anchor="_Toc487148399" w:history="1">
+      <w:hyperlink w:anchor="_Toc487196750" w:history="1">
         <w:r>
           <w:rPr>
             <w:rStyle w:val="Hyperlink"/>
@@ -2367,7 +2367,7 @@
             <w:noProof/>
             <w:webHidden/>
           </w:rPr>
-          <w:instrText xml:space="preserve"> PAGEREF _Toc487148399 \h </w:instrText>
+          <w:instrText xml:space="preserve"> PAGEREF _Toc487196750 \h </w:instrText>
         </w:r>
         <w:r>
           <w:rPr>
@@ -2412,7 +2412,7 @@
           <w:lang w:val="en-US"/>
         </w:rPr>
       </w:pPr>
-      <w:hyperlink w:anchor="_Toc487148400" w:history="1">
+      <w:hyperlink w:anchor="_Toc487196751" w:history="1">
         <w:r>
           <w:rPr>
             <w:rStyle w:val="Hyperlink"/>
@@ -2457,7 +2457,7 @@
             <w:noProof/>
             <w:webHidden/>
           </w:rPr>
-          <w:instrText xml:space="preserve"> PAGEREF _Toc487148400 \h </w:instrText>
+          <w:instrText xml:space="preserve"> PAGEREF _Toc487196751 \h </w:instrText>
         </w:r>
         <w:r>
           <w:rPr>
@@ -2502,7 +2502,7 @@
           <w:lang w:val="en-US"/>
         </w:rPr>
       </w:pPr>
-      <w:hyperlink w:anchor="_Toc487148401" w:history="1">
+      <w:hyperlink w:anchor="_Toc487196752" w:history="1">
         <w:r>
           <w:rPr>
             <w:rStyle w:val="Hyperlink"/>
@@ -2547,7 +2547,7 @@
             <w:noProof/>
             <w:webHidden/>
           </w:rPr>
-          <w:instrText xml:space="preserve"> PAGEREF _Toc487148401 \h </w:instrText>
+          <w:instrText xml:space="preserve"> PAGEREF _Toc487196752 \h </w:instrText>
         </w:r>
         <w:r>
           <w:rPr>
@@ -2592,7 +2592,7 @@
           <w:lang w:val="en-US"/>
         </w:rPr>
       </w:pPr>
-      <w:hyperlink w:anchor="_Toc487148402" w:history="1">
+      <w:hyperlink w:anchor="_Toc487196753" w:history="1">
         <w:r>
           <w:rPr>
             <w:rStyle w:val="Hyperlink"/>
@@ -2637,7 +2637,7 @@
             <w:noProof/>
             <w:webHidden/>
           </w:rPr>
-          <w:instrText xml:space="preserve"> PAGEREF _Toc487148402 \h </w:instrText>
+          <w:instrText xml:space="preserve"> PAGEREF _Toc487196753 \h </w:instrText>
         </w:r>
         <w:r>
           <w:rPr>
@@ -2682,7 +2682,7 @@
           <w:lang w:val="en-US"/>
         </w:rPr>
       </w:pPr>
-      <w:hyperlink w:anchor="_Toc487148403" w:history="1">
+      <w:hyperlink w:anchor="_Toc487196754" w:history="1">
         <w:r>
           <w:rPr>
             <w:rStyle w:val="Hyperlink"/>
@@ -2725,7 +2725,7 @@
             <w:noProof/>
             <w:webHidden/>
           </w:rPr>
-          <w:instrText xml:space="preserve"> PAGEREF _Toc487148403 \h </w:instrText>
+          <w:instrText xml:space="preserve"> PAGEREF _Toc487196754 \h </w:instrText>
         </w:r>
         <w:r>
           <w:rPr>
@@ -2770,7 +2770,7 @@
           <w:lang w:val="en-US"/>
         </w:rPr>
       </w:pPr>
-      <w:hyperlink w:anchor="_Toc487148404" w:history="1">
+      <w:hyperlink w:anchor="_Toc487196755" w:history="1">
         <w:r>
           <w:rPr>
             <w:rStyle w:val="Hyperlink"/>
@@ -2815,7 +2815,7 @@
             <w:noProof/>
             <w:webHidden/>
           </w:rPr>
-          <w:instrText xml:space="preserve"> PAGEREF _Toc487148404 \h </w:instrText>
+          <w:instrText xml:space="preserve"> PAGEREF _Toc487196755 \h </w:instrText>
         </w:r>
         <w:r>
           <w:rPr>
@@ -2860,7 +2860,7 @@
           <w:lang w:val="en-US"/>
         </w:rPr>
       </w:pPr>
-      <w:hyperlink w:anchor="_Toc487148405" w:history="1">
+      <w:hyperlink w:anchor="_Toc487196756" w:history="1">
         <w:r>
           <w:rPr>
             <w:rStyle w:val="Hyperlink"/>
@@ -2905,7 +2905,7 @@
             <w:noProof/>
             <w:webHidden/>
           </w:rPr>
-          <w:instrText xml:space="preserve"> PAGEREF _Toc487148405 \h </w:instrText>
+          <w:instrText xml:space="preserve"> PAGEREF _Toc487196756 \h </w:instrText>
         </w:r>
         <w:r>
           <w:rPr>
@@ -2950,7 +2950,7 @@
           <w:lang w:val="en-US"/>
         </w:rPr>
       </w:pPr>
-      <w:hyperlink w:anchor="_Toc487148406" w:history="1">
+      <w:hyperlink w:anchor="_Toc487196757" w:history="1">
         <w:r>
           <w:rPr>
             <w:rStyle w:val="Hyperlink"/>
@@ -2995,7 +2995,7 @@
             <w:noProof/>
             <w:webHidden/>
           </w:rPr>
-          <w:instrText xml:space="preserve"> PAGEREF _Toc487148406 \h </w:instrText>
+          <w:instrText xml:space="preserve"> PAGEREF _Toc487196757 \h </w:instrText>
         </w:r>
         <w:r>
           <w:rPr>
@@ -3040,7 +3040,7 @@
           <w:lang w:val="en-US"/>
         </w:rPr>
       </w:pPr>
-      <w:hyperlink w:anchor="_Toc487148407" w:history="1">
+      <w:hyperlink w:anchor="_Toc487196758" w:history="1">
         <w:r>
           <w:rPr>
             <w:rStyle w:val="Hyperlink"/>
@@ -3085,7 +3085,7 @@
             <w:noProof/>
             <w:webHidden/>
           </w:rPr>
-          <w:instrText xml:space="preserve"> PAGEREF _Toc487148407 \h </w:instrText>
+          <w:instrText xml:space="preserve"> PAGEREF _Toc487196758 \h </w:instrText>
         </w:r>
         <w:r>
           <w:rPr>
@@ -3130,7 +3130,7 @@
           <w:lang w:val="en-US"/>
         </w:rPr>
       </w:pPr>
-      <w:hyperlink w:anchor="_Toc487148408" w:history="1">
+      <w:hyperlink w:anchor="_Toc487196759" w:history="1">
         <w:r>
           <w:rPr>
             <w:rStyle w:val="Hyperlink"/>
@@ -3173,7 +3173,7 @@
             <w:noProof/>
             <w:webHidden/>
           </w:rPr>
-          <w:instrText xml:space="preserve"> PAGEREF _Toc487148408 \h </w:instrText>
+          <w:instrText xml:space="preserve"> PAGEREF _Toc487196759 \h </w:instrText>
         </w:r>
         <w:r>
           <w:rPr>
@@ -3218,7 +3218,7 @@
           <w:lang w:val="en-US"/>
         </w:rPr>
       </w:pPr>
-      <w:hyperlink w:anchor="_Toc487148409" w:history="1">
+      <w:hyperlink w:anchor="_Toc487196760" w:history="1">
         <w:r>
           <w:rPr>
             <w:rStyle w:val="Hyperlink"/>
@@ -3263,7 +3263,7 @@
             <w:noProof/>
             <w:webHidden/>
           </w:rPr>
-          <w:instrText xml:space="preserve"> PAGEREF _Toc487148409 \h </w:instrText>
+          <w:instrText xml:space="preserve"> PAGEREF _Toc487196760 \h </w:instrText>
         </w:r>
         <w:r>
           <w:rPr>
@@ -3308,7 +3308,7 @@
           <w:lang w:val="en-US"/>
         </w:rPr>
       </w:pPr>
-      <w:hyperlink w:anchor="_Toc487148410" w:history="1">
+      <w:hyperlink w:anchor="_Toc487196761" w:history="1">
         <w:r>
           <w:rPr>
             <w:rStyle w:val="Hyperlink"/>
@@ -3353,7 +3353,7 @@
             <w:noProof/>
             <w:webHidden/>
           </w:rPr>
-          <w:instrText xml:space="preserve"> PAGEREF _Toc487148410 \h </w:instrText>
+          <w:instrText xml:space="preserve"> PAGEREF _Toc487196761 \h </w:instrText>
         </w:r>
         <w:r>
           <w:rPr>
@@ -3398,7 +3398,7 @@
           <w:lang w:val="en-US"/>
         </w:rPr>
       </w:pPr>
-      <w:hyperlink w:anchor="_Toc487148411" w:history="1">
+      <w:hyperlink w:anchor="_Toc487196762" w:history="1">
         <w:r>
           <w:rPr>
             <w:rStyle w:val="Hyperlink"/>
@@ -3443,7 +3443,7 @@
             <w:noProof/>
             <w:webHidden/>
           </w:rPr>
-          <w:instrText xml:space="preserve"> PAGEREF _Toc487148411 \h </w:instrText>
+          <w:instrText xml:space="preserve"> PAGEREF _Toc487196762 \h </w:instrText>
         </w:r>
         <w:r>
           <w:rPr>
@@ -3488,7 +3488,7 @@
           <w:lang w:val="en-US"/>
         </w:rPr>
       </w:pPr>
-      <w:hyperlink w:anchor="_Toc487148412" w:history="1">
+      <w:hyperlink w:anchor="_Toc487196763" w:history="1">
         <w:r>
           <w:rPr>
             <w:rStyle w:val="Hyperlink"/>
@@ -3533,7 +3533,7 @@
             <w:noProof/>
             <w:webHidden/>
           </w:rPr>
-          <w:instrText xml:space="preserve"> PAGEREF _Toc487148412 \h </w:instrText>
+          <w:instrText xml:space="preserve"> PAGEREF _Toc487196763 \h </w:instrText>
         </w:r>
         <w:r>
           <w:rPr>
@@ -3578,7 +3578,7 @@
           <w:lang w:val="en-US"/>
         </w:rPr>
       </w:pPr>
-      <w:hyperlink w:anchor="_Toc487148413" w:history="1">
+      <w:hyperlink w:anchor="_Toc487196764" w:history="1">
         <w:r>
           <w:rPr>
             <w:rStyle w:val="Hyperlink"/>
@@ -3623,7 +3623,7 @@
             <w:noProof/>
             <w:webHidden/>
           </w:rPr>
-          <w:instrText xml:space="preserve"> PAGEREF _Toc487148413 \h </w:instrText>
+          <w:instrText xml:space="preserve"> PAGEREF _Toc487196764 \h </w:instrText>
         </w:r>
         <w:r>
           <w:rPr>
@@ -3737,6 +3737,8 @@
         <w:lastRenderedPageBreak/>
         <w:t>DANH MỤC BẢNG</w:t>
       </w:r>
+      <w:bookmarkStart w:id="0" w:name="_GoBack"/>
+      <w:bookmarkEnd w:id="0"/>
     </w:p>
     <w:p>
       <w:pPr>
@@ -3775,7 +3777,7 @@
         </w:rPr>
         <w:fldChar w:fldCharType="separate"/>
       </w:r>
-      <w:hyperlink w:anchor="_Toc487148414" w:history="1">
+      <w:hyperlink w:anchor="_Toc487196884" w:history="1">
         <w:r>
           <w:rPr>
             <w:rStyle w:val="Hyperlink"/>
@@ -3789,6 +3791,164 @@
             <w:noProof/>
             <w:lang w:val="en-US"/>
           </w:rPr>
+          <w:t>: Bảng kiểm nghiệm độ chính xác giữa các mô hình thuật giải khác nhau để giải quyết bài toán hoàn thành câu dựa trên đề kiểm nghiệm MSR Sentence Completion Challenge.</w:t>
+        </w:r>
+        <w:r>
+          <w:rPr>
+            <w:noProof/>
+            <w:webHidden/>
+          </w:rPr>
+          <w:tab/>
+        </w:r>
+        <w:r>
+          <w:rPr>
+            <w:noProof/>
+            <w:webHidden/>
+          </w:rPr>
+          <w:fldChar w:fldCharType="begin"/>
+        </w:r>
+        <w:r>
+          <w:rPr>
+            <w:noProof/>
+            <w:webHidden/>
+          </w:rPr>
+          <w:instrText xml:space="preserve"> PAGEREF _Toc487196884 \h </w:instrText>
+        </w:r>
+        <w:r>
+          <w:rPr>
+            <w:noProof/>
+            <w:webHidden/>
+          </w:rPr>
+        </w:r>
+        <w:r>
+          <w:rPr>
+            <w:noProof/>
+            <w:webHidden/>
+          </w:rPr>
+          <w:fldChar w:fldCharType="separate"/>
+        </w:r>
+        <w:r>
+          <w:rPr>
+            <w:noProof/>
+            <w:webHidden/>
+          </w:rPr>
+          <w:t>9</w:t>
+        </w:r>
+        <w:r>
+          <w:rPr>
+            <w:noProof/>
+            <w:webHidden/>
+          </w:rPr>
+          <w:fldChar w:fldCharType="end"/>
+        </w:r>
+      </w:hyperlink>
+    </w:p>
+    <w:p>
+      <w:pPr>
+        <w:pStyle w:val="TableofFigures"/>
+        <w:tabs>
+          <w:tab w:val="right" w:leader="dot" w:pos="8777"/>
+        </w:tabs>
+        <w:rPr>
+          <w:rFonts w:asciiTheme="minorHAnsi" w:eastAsiaTheme="minorEastAsia" w:hAnsiTheme="minorHAnsi"/>
+          <w:noProof/>
+          <w:sz w:val="22"/>
+          <w:lang w:val="en-US"/>
+        </w:rPr>
+      </w:pPr>
+      <w:hyperlink w:anchor="_Toc487196885" w:history="1">
+        <w:r>
+          <w:rPr>
+            <w:rStyle w:val="Hyperlink"/>
+            <w:noProof/>
+          </w:rPr>
+          <w:t>Bảng 2.2</w:t>
+        </w:r>
+        <w:r>
+          <w:rPr>
+            <w:rStyle w:val="Hyperlink"/>
+            <w:noProof/>
+            <w:lang w:val="en-US"/>
+          </w:rPr>
+          <w:t>: Kết quả giải đề thi TOEIC dự trên bộ ngữ liệu n-gram của Google với các n-gram khác nhau.</w:t>
+        </w:r>
+        <w:r>
+          <w:rPr>
+            <w:noProof/>
+            <w:webHidden/>
+          </w:rPr>
+          <w:tab/>
+        </w:r>
+        <w:r>
+          <w:rPr>
+            <w:noProof/>
+            <w:webHidden/>
+          </w:rPr>
+          <w:fldChar w:fldCharType="begin"/>
+        </w:r>
+        <w:r>
+          <w:rPr>
+            <w:noProof/>
+            <w:webHidden/>
+          </w:rPr>
+          <w:instrText xml:space="preserve"> PAGEREF _Toc487196885 \h </w:instrText>
+        </w:r>
+        <w:r>
+          <w:rPr>
+            <w:noProof/>
+            <w:webHidden/>
+          </w:rPr>
+        </w:r>
+        <w:r>
+          <w:rPr>
+            <w:noProof/>
+            <w:webHidden/>
+          </w:rPr>
+          <w:fldChar w:fldCharType="separate"/>
+        </w:r>
+        <w:r>
+          <w:rPr>
+            <w:noProof/>
+            <w:webHidden/>
+          </w:rPr>
+          <w:t>10</w:t>
+        </w:r>
+        <w:r>
+          <w:rPr>
+            <w:noProof/>
+            <w:webHidden/>
+          </w:rPr>
+          <w:fldChar w:fldCharType="end"/>
+        </w:r>
+      </w:hyperlink>
+    </w:p>
+    <w:p>
+      <w:pPr>
+        <w:pStyle w:val="TableofFigures"/>
+        <w:tabs>
+          <w:tab w:val="right" w:leader="dot" w:pos="8777"/>
+        </w:tabs>
+        <w:rPr>
+          <w:rFonts w:asciiTheme="minorHAnsi" w:eastAsiaTheme="minorEastAsia" w:hAnsiTheme="minorHAnsi"/>
+          <w:noProof/>
+          <w:sz w:val="22"/>
+          <w:lang w:val="en-US"/>
+        </w:rPr>
+      </w:pPr>
+      <w:hyperlink w:anchor="_Toc487196886" w:history="1">
+        <w:r>
+          <w:rPr>
+            <w:rStyle w:val="Hyperlink"/>
+            <w:noProof/>
+          </w:rPr>
+          <w:t>Bảng 3.1</w:t>
+        </w:r>
+        <w:r>
+          <w:rPr>
+            <w:rStyle w:val="Hyperlink"/>
+            <w:noProof/>
+            <w:lang w:val="en-US"/>
+          </w:rPr>
           <w:t>: Tên bảng 1</w:t>
         </w:r>
         <w:r>
@@ -3810,7 +3970,7 @@
             <w:noProof/>
             <w:webHidden/>
           </w:rPr>
-          <w:instrText xml:space="preserve"> PAGEREF _Toc487148414 \h </w:instrText>
+          <w:instrText xml:space="preserve"> PAGEREF _Toc487196886 \h </w:instrText>
         </w:r>
         <w:r>
           <w:rPr>
@@ -3857,8 +4017,6 @@
           <w:docGrid w:linePitch="360"/>
         </w:sectPr>
       </w:pPr>
-      <w:bookmarkStart w:id="0" w:name="_GoBack"/>
-      <w:bookmarkEnd w:id="0"/>
     </w:p>
     <w:p>
       <w:pPr>
@@ -3935,7 +4093,7 @@
           <w:lang w:val="en-US"/>
         </w:rPr>
       </w:pPr>
-      <w:bookmarkStart w:id="1" w:name="_Toc487148382"/>
+      <w:bookmarkStart w:id="1" w:name="_Toc487196733"/>
       <w:r>
         <w:rPr>
           <w:rFonts w:eastAsia="Times New Roman"/>
@@ -4019,7 +4177,7 @@
           <w:lang w:val="en-US"/>
         </w:rPr>
       </w:pPr>
-      <w:bookmarkStart w:id="2" w:name="_Toc487148383"/>
+      <w:bookmarkStart w:id="2" w:name="_Toc487196734"/>
       <w:r>
         <w:rPr>
           <w:rFonts w:eastAsia="Times New Roman"/>
@@ -4162,7 +4320,7 @@
           <w:lang w:val="en-US"/>
         </w:rPr>
       </w:pPr>
-      <w:bookmarkStart w:id="3" w:name="_Toc487148384"/>
+      <w:bookmarkStart w:id="3" w:name="_Toc487196735"/>
       <w:r>
         <w:rPr>
           <w:rFonts w:eastAsia="Times New Roman"/>
@@ -4276,7 +4434,7 @@
       <w:pPr>
         <w:pStyle w:val="Heading1"/>
       </w:pPr>
-      <w:bookmarkStart w:id="4" w:name="_Toc487148385"/>
+      <w:bookmarkStart w:id="4" w:name="_Toc487196736"/>
       <w:r>
         <w:lastRenderedPageBreak/>
         <w:t>TỔNG QUAN</w:t>
@@ -4304,7 +4462,7 @@
           <w:lang w:val="en-US"/>
         </w:rPr>
       </w:pPr>
-      <w:bookmarkStart w:id="5" w:name="_Toc487148386"/>
+      <w:bookmarkStart w:id="5" w:name="_Toc487196737"/>
       <w:r>
         <w:rPr>
           <w:rFonts w:eastAsia="Times New Roman"/>
@@ -4390,7 +4548,7 @@
           <w:lang w:val="en-US"/>
         </w:rPr>
       </w:pPr>
-      <w:bookmarkStart w:id="6" w:name="_Toc487148387"/>
+      <w:bookmarkStart w:id="6" w:name="_Toc487196738"/>
       <w:r>
         <w:rPr>
           <w:rFonts w:eastAsia="Times New Roman"/>
@@ -4408,7 +4566,7 @@
           <w:lang w:val="en-US"/>
         </w:rPr>
       </w:pPr>
-      <w:bookmarkStart w:id="7" w:name="_Toc487148388"/>
+      <w:bookmarkStart w:id="7" w:name="_Toc487196739"/>
       <w:r>
         <w:rPr>
           <w:rFonts w:eastAsia="Times New Roman"/>
@@ -4488,7 +4646,7 @@
           <w:lang w:val="en-US"/>
         </w:rPr>
       </w:pPr>
-      <w:bookmarkStart w:id="8" w:name="_Toc487148389"/>
+      <w:bookmarkStart w:id="8" w:name="_Toc487196740"/>
       <w:r>
         <w:rPr>
           <w:rFonts w:eastAsia="Times New Roman"/>
@@ -4601,7 +4759,7 @@
         </w:rPr>
       </w:pPr>
       <w:bookmarkStart w:id="9" w:name="_Toc481324925"/>
-      <w:bookmarkStart w:id="10" w:name="_Toc487148390"/>
+      <w:bookmarkStart w:id="10" w:name="_Toc487196741"/>
       <w:commentRangeStart w:id="11"/>
       <w:r>
         <w:rPr>
@@ -4760,7 +4918,7 @@
       <w:pPr>
         <w:pStyle w:val="Heading4"/>
       </w:pPr>
-      <w:bookmarkStart w:id="14" w:name="_Toc487148391"/>
+      <w:bookmarkStart w:id="14" w:name="_Toc487196742"/>
       <w:r>
         <w:rPr>
           <w:rStyle w:val="CommentReference"/>
@@ -4945,7 +5103,7 @@
           <w:lang w:val="en-US"/>
         </w:rPr>
       </w:pPr>
-      <w:bookmarkStart w:id="18" w:name="_Toc487148392"/>
+      <w:bookmarkStart w:id="18" w:name="_Toc487196743"/>
       <w:r>
         <w:rPr>
           <w:lang w:val="en-US"/>
@@ -5003,7 +5161,7 @@
           <w:lang w:val="en-US"/>
         </w:rPr>
       </w:pPr>
-      <w:bookmarkStart w:id="20" w:name="_Toc487148393"/>
+      <w:bookmarkStart w:id="20" w:name="_Toc487196744"/>
       <w:r>
         <w:rPr>
           <w:lang w:val="en-US"/>
@@ -5027,7 +5185,7 @@
         </w:rPr>
       </w:pPr>
       <w:bookmarkStart w:id="21" w:name="_Toc481324928"/>
-      <w:bookmarkStart w:id="22" w:name="_Toc487148394"/>
+      <w:bookmarkStart w:id="22" w:name="_Toc487196745"/>
       <w:r>
         <w:rPr>
           <w:lang w:val="en-US"/>
@@ -5337,7 +5495,7 @@
         </w:rPr>
       </w:pPr>
       <w:bookmarkStart w:id="23" w:name="_Toc481324929"/>
-      <w:bookmarkStart w:id="24" w:name="_Toc487148395"/>
+      <w:bookmarkStart w:id="24" w:name="_Toc487196746"/>
       <w:r>
         <w:rPr>
           <w:lang w:val="en-US"/>
@@ -5454,7 +5612,7 @@
           <w:lang w:val="en-US"/>
         </w:rPr>
       </w:pPr>
-      <w:bookmarkStart w:id="25" w:name="_Toc487148396"/>
+      <w:bookmarkStart w:id="25" w:name="_Toc487196747"/>
       <w:r>
         <w:rPr>
           <w:lang w:val="en-US"/>
@@ -5611,6 +5769,7 @@
           <w:lang w:val="en-US"/>
         </w:rPr>
       </w:pPr>
+      <w:bookmarkStart w:id="26" w:name="_Toc487196884"/>
       <w:r>
         <w:t xml:space="preserve">Bảng </w:t>
       </w:r>
@@ -5627,6 +5786,30 @@
         <w:rPr>
           <w:noProof/>
         </w:rPr>
+        <w:t>2</w:t>
+      </w:r>
+      <w:r>
+        <w:rPr>
+          <w:noProof/>
+        </w:rPr>
+        <w:fldChar w:fldCharType="end"/>
+      </w:r>
+      <w:r>
+        <w:t>.</w:t>
+      </w:r>
+      <w:r>
+        <w:fldChar w:fldCharType="begin"/>
+      </w:r>
+      <w:r>
+        <w:instrText xml:space="preserve"> SEQ Bảng \* ARABIC \s 1 </w:instrText>
+      </w:r>
+      <w:r>
+        <w:fldChar w:fldCharType="separate"/>
+      </w:r>
+      <w:r>
+        <w:rPr>
+          <w:noProof/>
+        </w:rPr>
         <w:t>1</w:t>
       </w:r>
       <w:r>
@@ -5636,15 +5819,6 @@
         <w:fldChar w:fldCharType="end"/>
       </w:r>
       <w:r>
-        <w:t>.</w:t>
-      </w:r>
-      <w:r>
-        <w:rPr>
-          <w:lang w:val="en-US"/>
-        </w:rPr>
-        <w:t>1</w:t>
-      </w:r>
-      <w:r>
         <w:rPr>
           <w:lang w:val="en-US"/>
         </w:rPr>
@@ -5654,13 +5828,14 @@
         <w:rPr>
           <w:lang w:val="en-US"/>
         </w:rPr>
-        <w:t>Bảng kiểm nghiệm độ chính xác giữa các mô hình thuật giải khác nhau để giải quyết bài toán hoàn thành câu dựa trên đề kiểm nghiệm MSR Sentence Completion Challenge</w:t>
-      </w:r>
-      <w:r>
-        <w:rPr>
-          <w:lang w:val="en-US"/>
-        </w:rPr>
-        <w:t>.</w:t>
+        <w:t>Bảng kiểm nghiệm độ chính xác giữa các mô hình thuật giải khác nhau để giải quyết bài toán hoàn thành câu dựa trên đề kiểm nghiệm MSR Sentence Completion Challenge.</w:t>
+      </w:r>
+      <w:bookmarkEnd w:id="26"/>
+      <w:r>
+        <w:rPr>
+          <w:lang w:val="en-US"/>
+        </w:rPr>
+        <w:t xml:space="preserve"> </w:t>
       </w:r>
     </w:p>
     <w:p>
@@ -5798,6 +5973,7 @@
           <w:lang w:val="en-US"/>
         </w:rPr>
       </w:pPr>
+      <w:bookmarkStart w:id="27" w:name="_Toc487196885"/>
       <w:r>
         <w:t xml:space="preserve">Bảng </w:t>
       </w:r>
@@ -5814,7 +5990,7 @@
         <w:rPr>
           <w:noProof/>
         </w:rPr>
-        <w:t>1</w:t>
+        <w:t>2</w:t>
       </w:r>
       <w:r>
         <w:rPr>
@@ -5826,13 +6002,28 @@
         <w:t>.</w:t>
       </w:r>
       <w:r>
-        <w:rPr>
-          <w:lang w:val="en-US"/>
+        <w:fldChar w:fldCharType="begin"/>
+      </w:r>
+      <w:r>
+        <w:instrText xml:space="preserve"> SEQ Bảng \* ARABIC \s 1 </w:instrText>
+      </w:r>
+      <w:r>
+        <w:fldChar w:fldCharType="separate"/>
+      </w:r>
+      <w:r>
+        <w:rPr>
+          <w:noProof/>
         </w:rPr>
         <w:t>2</w:t>
       </w:r>
       <w:r>
         <w:rPr>
+          <w:noProof/>
+        </w:rPr>
+        <w:fldChar w:fldCharType="end"/>
+      </w:r>
+      <w:r>
+        <w:rPr>
           <w:lang w:val="en-US"/>
         </w:rPr>
         <w:t xml:space="preserve">: </w:t>
@@ -5841,20 +6032,36 @@
         <w:rPr>
           <w:lang w:val="en-US"/>
         </w:rPr>
-        <w:t>Kết quả giải đề thi TOEIC dự trên bộ ngữ liệu n-gram của Google</w:t>
-      </w:r>
-      <w:r>
-        <w:rPr>
-          <w:lang w:val="en-US"/>
-        </w:rPr>
-        <w:t xml:space="preserve"> với các n-gram khác nhau</w:t>
-      </w:r>
-      <w:r>
-        <w:rPr>
-          <w:lang w:val="en-US"/>
-        </w:rPr>
-        <w:t>.</w:t>
-      </w:r>
+        <w:t>Kết quả giải đề thi TOEIC dự trên bộ ngữ liệu n-gram của Google với các n-gram khác nhau.</w:t>
+      </w:r>
+      <w:bookmarkEnd w:id="27"/>
+      <w:r>
+        <w:rPr>
+          <w:lang w:val="en-US"/>
+        </w:rPr>
+        <w:t xml:space="preserve"> </w:t>
+      </w:r>
+    </w:p>
+    <w:p>
+      <w:pPr>
+        <w:rPr>
+          <w:lang w:val="en-US"/>
+        </w:rPr>
+      </w:pPr>
+    </w:p>
+    <w:p>
+      <w:pPr>
+        <w:rPr>
+          <w:lang w:val="en-US"/>
+        </w:rPr>
+      </w:pPr>
+    </w:p>
+    <w:p>
+      <w:pPr>
+        <w:rPr>
+          <w:lang w:val="en-US"/>
+        </w:rPr>
+      </w:pPr>
     </w:p>
     <w:p>
       <w:pPr>
@@ -5896,14 +6103,14 @@
       <w:pPr>
         <w:pStyle w:val="Heading1"/>
       </w:pPr>
-      <w:bookmarkStart w:id="26" w:name="_Toc487148397"/>
+      <w:bookmarkStart w:id="28" w:name="_Toc487196748"/>
       <w:bookmarkEnd w:id="12"/>
       <w:bookmarkEnd w:id="13"/>
       <w:r>
         <w:lastRenderedPageBreak/>
         <w:t>MÔ HÌNH</w:t>
       </w:r>
-      <w:bookmarkEnd w:id="26"/>
+      <w:bookmarkEnd w:id="28"/>
     </w:p>
     <w:p>
       <w:pPr>
@@ -5926,7 +6133,7 @@
           <w:lang w:val="en-US"/>
         </w:rPr>
       </w:pPr>
-      <w:bookmarkStart w:id="27" w:name="_Toc487148398"/>
+      <w:bookmarkStart w:id="29" w:name="_Toc487196749"/>
       <w:r>
         <w:rPr>
           <w:rFonts w:eastAsia="Times New Roman"/>
@@ -5934,7 +6141,7 @@
         </w:rPr>
         <w:t>Chủ đề cấp độ 2</w:t>
       </w:r>
-      <w:bookmarkEnd w:id="27"/>
+      <w:bookmarkEnd w:id="29"/>
     </w:p>
     <w:p>
       <w:pPr>
@@ -5943,14 +6150,14 @@
           <w:lang w:val="en-US"/>
         </w:rPr>
       </w:pPr>
-      <w:bookmarkStart w:id="28" w:name="_Toc487148399"/>
+      <w:bookmarkStart w:id="30" w:name="_Toc487196750"/>
       <w:r>
         <w:rPr>
           <w:lang w:val="en-US"/>
         </w:rPr>
         <w:t>Chủ đề cấp độ 3</w:t>
       </w:r>
-      <w:bookmarkEnd w:id="28"/>
+      <w:bookmarkEnd w:id="30"/>
     </w:p>
     <w:p>
       <w:pPr>
@@ -5959,14 +6166,14 @@
           <w:lang w:val="en-US"/>
         </w:rPr>
       </w:pPr>
-      <w:bookmarkStart w:id="29" w:name="_Toc487148400"/>
+      <w:bookmarkStart w:id="31" w:name="_Toc487196751"/>
       <w:r>
         <w:rPr>
           <w:lang w:val="en-US"/>
         </w:rPr>
         <w:t>Chủ đề cấp độ 4</w:t>
       </w:r>
-      <w:bookmarkEnd w:id="29"/>
+      <w:bookmarkEnd w:id="31"/>
     </w:p>
     <w:p>
       <w:pPr>
@@ -5983,7 +6190,7 @@
           <w:lang w:val="en-US"/>
         </w:rPr>
       </w:pPr>
-      <w:bookmarkStart w:id="30" w:name="_Toc487148414"/>
+      <w:bookmarkStart w:id="32" w:name="_Toc487196886"/>
       <w:r>
         <w:t xml:space="preserve">Bảng </w:t>
       </w:r>
@@ -6000,7 +6207,7 @@
         <w:rPr>
           <w:noProof/>
         </w:rPr>
-        <w:t>2</w:t>
+        <w:t>3</w:t>
       </w:r>
       <w:r>
         <w:rPr>
@@ -6038,7 +6245,7 @@
         </w:rPr>
         <w:t>: Tên bảng 1</w:t>
       </w:r>
-      <w:bookmarkEnd w:id="30"/>
+      <w:bookmarkEnd w:id="32"/>
     </w:p>
     <w:p>
       <w:pPr>
@@ -6047,14 +6254,14 @@
           <w:lang w:val="en-US"/>
         </w:rPr>
       </w:pPr>
-      <w:bookmarkStart w:id="31" w:name="_Toc487148401"/>
+      <w:bookmarkStart w:id="33" w:name="_Toc487196752"/>
       <w:r>
         <w:rPr>
           <w:lang w:val="en-US"/>
         </w:rPr>
         <w:t>Chủ đề cấp độ 2</w:t>
       </w:r>
-      <w:bookmarkEnd w:id="31"/>
+      <w:bookmarkEnd w:id="33"/>
     </w:p>
     <w:p>
       <w:pPr>
@@ -6063,14 +6270,14 @@
           <w:lang w:val="en-US"/>
         </w:rPr>
       </w:pPr>
-      <w:bookmarkStart w:id="32" w:name="_Toc487148402"/>
+      <w:bookmarkStart w:id="34" w:name="_Toc487196753"/>
       <w:r>
         <w:rPr>
           <w:lang w:val="en-US"/>
         </w:rPr>
         <w:t>Chủ đề cấp độ 3</w:t>
       </w:r>
-      <w:bookmarkEnd w:id="32"/>
+      <w:bookmarkEnd w:id="34"/>
     </w:p>
     <w:p>
       <w:pPr>
@@ -6103,12 +6310,12 @@
       <w:pPr>
         <w:pStyle w:val="Heading1"/>
       </w:pPr>
-      <w:bookmarkStart w:id="33" w:name="_Toc487148403"/>
+      <w:bookmarkStart w:id="35" w:name="_Toc487196754"/>
       <w:r>
         <w:lastRenderedPageBreak/>
         <w:t>CÀI ĐẶT – THỬ NGHIỆM</w:t>
       </w:r>
-      <w:bookmarkEnd w:id="33"/>
+      <w:bookmarkEnd w:id="35"/>
     </w:p>
     <w:p>
       <w:r>
@@ -6135,14 +6342,14 @@
           <w:lang w:val="en-US"/>
         </w:rPr>
       </w:pPr>
-      <w:bookmarkStart w:id="34" w:name="_Toc487148404"/>
+      <w:bookmarkStart w:id="36" w:name="_Toc487196755"/>
       <w:r>
         <w:rPr>
           <w:lang w:val="en-US"/>
         </w:rPr>
         <w:t>Chủ đề cấp độ 2</w:t>
       </w:r>
-      <w:bookmarkEnd w:id="34"/>
+      <w:bookmarkEnd w:id="36"/>
     </w:p>
     <w:p>
       <w:pPr>
@@ -6177,14 +6384,14 @@
           <w:lang w:val="en-US"/>
         </w:rPr>
       </w:pPr>
-      <w:bookmarkStart w:id="35" w:name="_Toc487148405"/>
+      <w:bookmarkStart w:id="37" w:name="_Toc487196756"/>
       <w:r>
         <w:rPr>
           <w:lang w:val="en-US"/>
         </w:rPr>
         <w:t>Chủ đề cấp độ 3</w:t>
       </w:r>
-      <w:bookmarkEnd w:id="35"/>
+      <w:bookmarkEnd w:id="37"/>
     </w:p>
     <w:p>
       <w:pPr>
@@ -6193,14 +6400,14 @@
           <w:lang w:val="en-US"/>
         </w:rPr>
       </w:pPr>
-      <w:bookmarkStart w:id="36" w:name="_Toc487148406"/>
+      <w:bookmarkStart w:id="38" w:name="_Toc487196757"/>
       <w:r>
         <w:rPr>
           <w:lang w:val="en-US"/>
         </w:rPr>
         <w:t>Chủ đề cấp độ 4</w:t>
       </w:r>
-      <w:bookmarkEnd w:id="36"/>
+      <w:bookmarkEnd w:id="38"/>
     </w:p>
     <w:p>
       <w:pPr>
@@ -6209,14 +6416,14 @@
           <w:lang w:val="en-US"/>
         </w:rPr>
       </w:pPr>
-      <w:bookmarkStart w:id="37" w:name="_Toc487148407"/>
+      <w:bookmarkStart w:id="39" w:name="_Toc487196758"/>
       <w:r>
         <w:rPr>
           <w:lang w:val="en-US"/>
         </w:rPr>
         <w:t>Chủ đề cấp độ 2</w:t>
       </w:r>
-      <w:bookmarkEnd w:id="37"/>
+      <w:bookmarkEnd w:id="39"/>
     </w:p>
     <w:p>
       <w:pPr>
@@ -6242,12 +6449,12 @@
       <w:pPr>
         <w:pStyle w:val="Heading1"/>
       </w:pPr>
-      <w:bookmarkStart w:id="38" w:name="_Toc487148408"/>
+      <w:bookmarkStart w:id="40" w:name="_Toc487196759"/>
       <w:r>
         <w:lastRenderedPageBreak/>
         <w:t>KẾT LUẬN</w:t>
       </w:r>
-      <w:bookmarkEnd w:id="38"/>
+      <w:bookmarkEnd w:id="40"/>
     </w:p>
     <w:p>
       <w:r>
@@ -6264,7 +6471,7 @@
           <w:lang w:val="en-US"/>
         </w:rPr>
       </w:pPr>
-      <w:bookmarkStart w:id="39" w:name="_Toc487148409"/>
+      <w:bookmarkStart w:id="41" w:name="_Toc487196760"/>
       <w:r>
         <w:rPr>
           <w:lang w:val="en-US"/>
@@ -6277,7 +6484,7 @@
         </w:rPr>
         <w:t>quả</w:t>
       </w:r>
-      <w:bookmarkEnd w:id="39"/>
+      <w:bookmarkEnd w:id="41"/>
     </w:p>
     <w:p>
       <w:pPr>
@@ -6312,14 +6519,14 @@
           <w:lang w:val="en-US"/>
         </w:rPr>
       </w:pPr>
-      <w:bookmarkStart w:id="40" w:name="_Toc487148410"/>
+      <w:bookmarkStart w:id="42" w:name="_Toc487196761"/>
       <w:r>
         <w:rPr>
           <w:lang w:val="en-US"/>
         </w:rPr>
         <w:t>Chủ đề cấp độ 3</w:t>
       </w:r>
-      <w:bookmarkEnd w:id="40"/>
+      <w:bookmarkEnd w:id="42"/>
     </w:p>
     <w:p>
       <w:pPr>
@@ -6328,14 +6535,14 @@
           <w:lang w:val="en-US"/>
         </w:rPr>
       </w:pPr>
-      <w:bookmarkStart w:id="41" w:name="_Toc487148411"/>
+      <w:bookmarkStart w:id="43" w:name="_Toc487196762"/>
       <w:r>
         <w:rPr>
           <w:lang w:val="en-US"/>
         </w:rPr>
         <w:t>Chủ đề cấp độ 4</w:t>
       </w:r>
-      <w:bookmarkEnd w:id="41"/>
+      <w:bookmarkEnd w:id="43"/>
     </w:p>
     <w:p>
       <w:pPr>
@@ -6344,14 +6551,14 @@
           <w:lang w:val="en-US"/>
         </w:rPr>
       </w:pPr>
-      <w:bookmarkStart w:id="42" w:name="_Toc487148412"/>
+      <w:bookmarkStart w:id="44" w:name="_Toc487196763"/>
       <w:r>
         <w:rPr>
           <w:lang w:val="en-US"/>
         </w:rPr>
         <w:t>Kết luận</w:t>
       </w:r>
-      <w:bookmarkEnd w:id="42"/>
+      <w:bookmarkEnd w:id="44"/>
     </w:p>
     <w:p>
       <w:r>
@@ -6368,14 +6575,14 @@
           <w:lang w:val="en-US"/>
         </w:rPr>
       </w:pPr>
-      <w:bookmarkStart w:id="43" w:name="_Toc487148413"/>
+      <w:bookmarkStart w:id="45" w:name="_Toc487196764"/>
       <w:r>
         <w:rPr>
           <w:lang w:val="en-US"/>
         </w:rPr>
         <w:t>Hướng phát triển</w:t>
       </w:r>
-      <w:bookmarkEnd w:id="43"/>
+      <w:bookmarkEnd w:id="45"/>
     </w:p>
     <w:p>
       <w:pPr>
@@ -14468,7 +14675,7 @@
 </file>
 
 <file path=customXml/itemProps1.xml><?xml version="1.0" encoding="utf-8"?>
-<ds:datastoreItem xmlns:ds="http://schemas.openxmlformats.org/officeDocument/2006/customXml" ds:itemID="{99C5DA95-1A4C-4C1A-813F-A320AC7C19E2}">
+<ds:datastoreItem xmlns:ds="http://schemas.openxmlformats.org/officeDocument/2006/customXml" ds:itemID="{C9003D1C-74B7-42F9-A41E-D3B186190174}">
   <ds:schemaRefs>
     <ds:schemaRef ds:uri="http://schemas.openxmlformats.org/officeDocument/2006/bibliography"/>
   </ds:schemaRefs>

</xml_diff>

<commit_message>
Update lại mục 5.4
</commit_message>
<xml_diff>
--- a/UIT_KhoaLuanNguyen.docx
+++ b/UIT_KhoaLuanNguyen.docx
@@ -7131,6 +7131,7 @@
           <w:id w:val="-154452443"/>
           <w:citation/>
         </w:sdtPr>
+        <w:sdtEndPr/>
         <w:sdtContent>
           <w:r>
             <w:rPr>
@@ -7238,6 +7239,7 @@
           <w:id w:val="-603107467"/>
           <w:citation/>
         </w:sdtPr>
+        <w:sdtEndPr/>
         <w:sdtContent>
           <w:r>
             <w:rPr>
@@ -7404,6 +7406,7 @@
           <w:id w:val="1149644390"/>
           <w:citation/>
         </w:sdtPr>
+        <w:sdtEndPr/>
         <w:sdtContent>
           <w:r>
             <w:fldChar w:fldCharType="begin"/>
@@ -7819,6 +7822,7 @@
           <w:id w:val="196292437"/>
           <w:citation/>
         </w:sdtPr>
+        <w:sdtEndPr/>
         <w:sdtContent>
           <w:r>
             <w:fldChar w:fldCharType="begin"/>
@@ -8020,6 +8024,7 @@
           <w:id w:val="680859873"/>
           <w:citation/>
         </w:sdtPr>
+        <w:sdtEndPr/>
         <w:sdtContent>
           <w:r>
             <w:rPr>
@@ -8123,6 +8128,7 @@
           <w:id w:val="720646077"/>
           <w:citation/>
         </w:sdtPr>
+        <w:sdtEndPr/>
         <w:sdtContent>
           <w:r>
             <w:rPr>
@@ -8210,6 +8216,7 @@
           <w:id w:val="-831062845"/>
           <w:citation/>
         </w:sdtPr>
+        <w:sdtEndPr/>
         <w:sdtContent>
           <w:r>
             <w:rPr>
@@ -8339,51 +8346,25 @@
       <w:r>
         <w:t xml:space="preserve">Bảng </w:t>
       </w:r>
-      <w:r>
-        <w:fldChar w:fldCharType="begin"/>
-      </w:r>
-      <w:r>
-        <w:instrText xml:space="preserve"> STYLEREF 1 \s </w:instrText>
-      </w:r>
-      <w:r>
-        <w:fldChar w:fldCharType="separate"/>
-      </w:r>
-      <w:r>
-        <w:rPr>
-          <w:noProof/>
-        </w:rPr>
-        <w:t>2</w:t>
-      </w:r>
-      <w:r>
-        <w:rPr>
-          <w:noProof/>
-        </w:rPr>
-        <w:fldChar w:fldCharType="end"/>
-      </w:r>
+      <w:fldSimple w:instr=" STYLEREF 1 \s ">
+        <w:r>
+          <w:rPr>
+            <w:noProof/>
+          </w:rPr>
+          <w:t>2</w:t>
+        </w:r>
+      </w:fldSimple>
       <w:r>
         <w:t>.</w:t>
       </w:r>
-      <w:r>
-        <w:fldChar w:fldCharType="begin"/>
-      </w:r>
-      <w:r>
-        <w:instrText xml:space="preserve"> SEQ Bảng \* ARABIC \s 1 </w:instrText>
-      </w:r>
-      <w:r>
-        <w:fldChar w:fldCharType="separate"/>
-      </w:r>
-      <w:r>
-        <w:rPr>
-          <w:noProof/>
-        </w:rPr>
-        <w:t>1</w:t>
-      </w:r>
-      <w:r>
-        <w:rPr>
-          <w:noProof/>
-        </w:rPr>
-        <w:fldChar w:fldCharType="end"/>
-      </w:r>
+      <w:fldSimple w:instr=" SEQ Bảng \* ARABIC \s 1 ">
+        <w:r>
+          <w:rPr>
+            <w:noProof/>
+          </w:rPr>
+          <w:t>1</w:t>
+        </w:r>
+      </w:fldSimple>
       <w:r>
         <w:rPr>
           <w:lang w:val="en-US"/>
@@ -8425,6 +8406,7 @@
           <w:id w:val="1270734717"/>
           <w:citation/>
         </w:sdtPr>
+        <w:sdtEndPr/>
         <w:sdtContent>
           <w:r>
             <w:rPr>
@@ -8534,51 +8516,25 @@
       <w:r>
         <w:t xml:space="preserve">Bảng </w:t>
       </w:r>
-      <w:r>
-        <w:fldChar w:fldCharType="begin"/>
-      </w:r>
-      <w:r>
-        <w:instrText xml:space="preserve"> STYLEREF 1 \s </w:instrText>
-      </w:r>
-      <w:r>
-        <w:fldChar w:fldCharType="separate"/>
-      </w:r>
-      <w:r>
-        <w:rPr>
-          <w:noProof/>
-        </w:rPr>
-        <w:t>2</w:t>
-      </w:r>
-      <w:r>
-        <w:rPr>
-          <w:noProof/>
-        </w:rPr>
-        <w:fldChar w:fldCharType="end"/>
-      </w:r>
+      <w:fldSimple w:instr=" STYLEREF 1 \s ">
+        <w:r>
+          <w:rPr>
+            <w:noProof/>
+          </w:rPr>
+          <w:t>2</w:t>
+        </w:r>
+      </w:fldSimple>
       <w:r>
         <w:t>.</w:t>
       </w:r>
-      <w:r>
-        <w:fldChar w:fldCharType="begin"/>
-      </w:r>
-      <w:r>
-        <w:instrText xml:space="preserve"> SEQ Bảng \* ARABIC \s 1 </w:instrText>
-      </w:r>
-      <w:r>
-        <w:fldChar w:fldCharType="separate"/>
-      </w:r>
-      <w:r>
-        <w:rPr>
-          <w:noProof/>
-        </w:rPr>
-        <w:t>2</w:t>
-      </w:r>
-      <w:r>
-        <w:rPr>
-          <w:noProof/>
-        </w:rPr>
-        <w:fldChar w:fldCharType="end"/>
-      </w:r>
+      <w:fldSimple w:instr=" SEQ Bảng \* ARABIC \s 1 ">
+        <w:r>
+          <w:rPr>
+            <w:noProof/>
+          </w:rPr>
+          <w:t>2</w:t>
+        </w:r>
+      </w:fldSimple>
       <w:r>
         <w:rPr>
           <w:lang w:val="en-US"/>
@@ -9478,6 +9434,7 @@
     </w:p>
     <w:p>
       <w:r>
+        <w:lastRenderedPageBreak/>
         <w:t>Lưu ý:</w:t>
       </w:r>
     </w:p>
@@ -9498,7 +9455,6 @@
           <w:rFonts w:ascii="Times New Roman" w:hAnsi="Times New Roman"/>
           <w:szCs w:val="26"/>
         </w:rPr>
-        <w:lastRenderedPageBreak/>
         <w:t>P(A, B) = P(A) *</w:t>
       </w:r>
       <w:r>
@@ -9523,13 +9479,7 @@
             <w:rPr>
               <w:rFonts w:ascii="Cambria Math" w:hAnsi="Cambria Math"/>
             </w:rPr>
-            <m:t>=&gt;</m:t>
-          </m:r>
-          <m:r>
-            <w:rPr>
-              <w:rFonts w:ascii="Cambria Math" w:hAnsi="Cambria Math"/>
-            </w:rPr>
-            <m:t>P</m:t>
+            <m:t>=&gt;P</m:t>
           </m:r>
           <m:d>
             <m:dPr>
@@ -10090,13 +10040,7 @@
                 <w:rPr>
                   <w:rFonts w:ascii="Cambria Math" w:hAnsi="Cambria Math"/>
                 </w:rPr>
-                <m:t>n</m:t>
-              </m:r>
-              <m:r>
-                <w:rPr>
-                  <w:rFonts w:ascii="Cambria Math" w:hAnsi="Cambria Math"/>
-                </w:rPr>
-                <m:t>-1</m:t>
+                <m:t>n-1</m:t>
               </m:r>
             </m:sub>
           </m:sSub>
@@ -10142,10 +10086,7 @@
         <w:jc w:val="left"/>
       </w:pPr>
       <w:r>
-        <w:t xml:space="preserve">P(“Công </w:t>
-      </w:r>
-      <w:r>
-        <w:t>Nghệ Thông Tin”)</w:t>
+        <w:t>P(“Công Nghệ Thông Tin”)</w:t>
       </w:r>
       <w:r>
         <w:br/>
@@ -10299,21 +10240,7 @@
               <w:rFonts w:ascii="Cambria Math" w:hAnsi="Cambria Math"/>
               <w:szCs w:val="26"/>
             </w:rPr>
-            <m:t>*</m:t>
-          </m:r>
-          <m:r>
-            <w:rPr>
-              <w:rFonts w:ascii="Cambria Math" w:hAnsi="Cambria Math"/>
-              <w:szCs w:val="26"/>
-            </w:rPr>
-            <m:t>…</m:t>
-          </m:r>
-          <m:r>
-            <w:rPr>
-              <w:rFonts w:ascii="Cambria Math" w:hAnsi="Cambria Math"/>
-              <w:szCs w:val="26"/>
-            </w:rPr>
-            <m:t xml:space="preserve">* </m:t>
+            <m:t xml:space="preserve">*…* </m:t>
           </m:r>
           <m:sSub>
             <m:sSubPr>
@@ -10349,14 +10276,7 @@
               <w:rFonts w:ascii="Cambria Math" w:hAnsi="Cambria Math"/>
               <w:szCs w:val="26"/>
             </w:rPr>
-            <m:t>→</m:t>
-          </m:r>
-          <m:r>
-            <w:rPr>
-              <w:rFonts w:ascii="Cambria Math" w:hAnsi="Cambria Math"/>
-              <w:szCs w:val="26"/>
-            </w:rPr>
-            <m:t xml:space="preserve"> </m:t>
+            <m:t xml:space="preserve">→ </m:t>
           </m:r>
           <m:func>
             <m:funcPr>
@@ -10539,14 +10459,7 @@
               <w:rFonts w:ascii="Cambria Math" w:hAnsi="Cambria Math"/>
               <w:szCs w:val="26"/>
             </w:rPr>
-            <m:t>+</m:t>
-          </m:r>
-          <m:r>
-            <w:rPr>
-              <w:rFonts w:ascii="Cambria Math" w:hAnsi="Cambria Math"/>
-              <w:szCs w:val="26"/>
-            </w:rPr>
-            <m:t>…+</m:t>
+            <m:t>+…+</m:t>
           </m:r>
           <m:func>
             <m:funcPr>
@@ -10655,6 +10568,7 @@
         <w:spacing w:line="360" w:lineRule="auto"/>
       </w:pPr>
       <w:r>
+        <w:lastRenderedPageBreak/>
         <w:t>Các metadata để diễn giải lại ý nghĩa của các các thẻ hoặc diễn giải tóm gọn lại về văn bản</w:t>
       </w:r>
     </w:p>
@@ -10801,7 +10715,11 @@
         <w:t xml:space="preserve"> – bộ ngữ liệu chứ nội dung là các tin tức được thu thập trên báo chí từ năm 2006 đến nay. Bộ ngữ liệu được sử dụng tập trung để giải quyết vấn đề dịch máy. Vì thế bộ ngữ liệu có đến 6 thứ tiếng như: Đức, Anh, Nga, Pháp, …</w:t>
       </w:r>
       <w:r>
-        <w:t xml:space="preserve"> Đến nay đã được 12 phiên bản với các phiên bản khác nhau như News Crawl, Development Set, Europarl, …</w:t>
+        <w:t xml:space="preserve"> </w:t>
+      </w:r>
+      <w:r>
+        <w:lastRenderedPageBreak/>
+        <w:t>Đến nay đã được 12 phiên bản với các phiên bản khác nhau như News Crawl, Development Set, Europarl, …</w:t>
       </w:r>
     </w:p>
     <w:p>
@@ -10816,7 +10734,6 @@
         <w:rPr>
           <w:lang w:val="en-US"/>
         </w:rPr>
-        <w:lastRenderedPageBreak/>
         <w:t>Mô hình đề xuấ</w:t>
       </w:r>
       <w:r>
@@ -11637,51 +11554,25 @@
       <w:r>
         <w:t xml:space="preserve">Bảng </w:t>
       </w:r>
-      <w:r>
-        <w:fldChar w:fldCharType="begin"/>
-      </w:r>
-      <w:r>
-        <w:instrText xml:space="preserve"> STYLEREF 1 \s </w:instrText>
-      </w:r>
-      <w:r>
-        <w:fldChar w:fldCharType="separate"/>
-      </w:r>
-      <w:r>
-        <w:rPr>
-          <w:noProof/>
-        </w:rPr>
-        <w:t>3</w:t>
-      </w:r>
-      <w:r>
-        <w:rPr>
-          <w:noProof/>
-        </w:rPr>
-        <w:fldChar w:fldCharType="end"/>
-      </w:r>
+      <w:fldSimple w:instr=" STYLEREF 1 \s ">
+        <w:r>
+          <w:rPr>
+            <w:noProof/>
+          </w:rPr>
+          <w:t>3</w:t>
+        </w:r>
+      </w:fldSimple>
       <w:r>
         <w:t>.</w:t>
       </w:r>
-      <w:r>
-        <w:fldChar w:fldCharType="begin"/>
-      </w:r>
-      <w:r>
-        <w:instrText xml:space="preserve"> SEQ Bảng \* ARABIC \s 1 </w:instrText>
-      </w:r>
-      <w:r>
-        <w:fldChar w:fldCharType="separate"/>
-      </w:r>
-      <w:r>
-        <w:rPr>
-          <w:noProof/>
-        </w:rPr>
-        <w:t>1</w:t>
-      </w:r>
-      <w:r>
-        <w:rPr>
-          <w:noProof/>
-        </w:rPr>
-        <w:fldChar w:fldCharType="end"/>
-      </w:r>
+      <w:fldSimple w:instr=" SEQ Bảng \* ARABIC \s 1 ">
+        <w:r>
+          <w:rPr>
+            <w:noProof/>
+          </w:rPr>
+          <w:t>1</w:t>
+        </w:r>
+      </w:fldSimple>
       <w:r>
         <w:rPr>
           <w:lang w:val="en-US"/>
@@ -17221,51 +17112,25 @@
       <w:r>
         <w:t xml:space="preserve">Bảng </w:t>
       </w:r>
-      <w:r>
-        <w:fldChar w:fldCharType="begin"/>
-      </w:r>
-      <w:r>
-        <w:instrText xml:space="preserve"> STYLEREF 1 \s </w:instrText>
-      </w:r>
-      <w:r>
-        <w:fldChar w:fldCharType="separate"/>
-      </w:r>
-      <w:r>
-        <w:rPr>
-          <w:noProof/>
-        </w:rPr>
-        <w:t>4</w:t>
-      </w:r>
-      <w:r>
-        <w:rPr>
-          <w:noProof/>
-        </w:rPr>
-        <w:fldChar w:fldCharType="end"/>
-      </w:r>
+      <w:fldSimple w:instr=" STYLEREF 1 \s ">
+        <w:r>
+          <w:rPr>
+            <w:noProof/>
+          </w:rPr>
+          <w:t>4</w:t>
+        </w:r>
+      </w:fldSimple>
       <w:r>
         <w:t>.</w:t>
       </w:r>
-      <w:r>
-        <w:fldChar w:fldCharType="begin"/>
-      </w:r>
-      <w:r>
-        <w:instrText xml:space="preserve"> SEQ Bảng \* ARABIC \s 1 </w:instrText>
-      </w:r>
-      <w:r>
-        <w:fldChar w:fldCharType="separate"/>
-      </w:r>
-      <w:r>
-        <w:rPr>
-          <w:noProof/>
-        </w:rPr>
-        <w:t>1</w:t>
-      </w:r>
-      <w:r>
-        <w:rPr>
-          <w:noProof/>
-        </w:rPr>
-        <w:fldChar w:fldCharType="end"/>
-      </w:r>
+      <w:fldSimple w:instr=" SEQ Bảng \* ARABIC \s 1 ">
+        <w:r>
+          <w:rPr>
+            <w:noProof/>
+          </w:rPr>
+          <w:t>1</w:t>
+        </w:r>
+      </w:fldSimple>
       <w:r>
         <w:rPr>
           <w:lang w:val="en-US"/>
@@ -18256,6 +18121,7 @@
           <w:id w:val="929012417"/>
           <w:citation/>
         </w:sdtPr>
+        <w:sdtEndPr/>
         <w:sdtContent>
           <w:r>
             <w:rPr>
@@ -18386,51 +18252,25 @@
       <w:r>
         <w:t xml:space="preserve">Bảng </w:t>
       </w:r>
-      <w:r>
-        <w:fldChar w:fldCharType="begin"/>
-      </w:r>
-      <w:r>
-        <w:instrText xml:space="preserve"> STYLEREF 1 \s </w:instrText>
-      </w:r>
-      <w:r>
-        <w:fldChar w:fldCharType="separate"/>
-      </w:r>
-      <w:r>
-        <w:rPr>
-          <w:noProof/>
-        </w:rPr>
-        <w:t>4</w:t>
-      </w:r>
-      <w:r>
-        <w:rPr>
-          <w:noProof/>
-        </w:rPr>
-        <w:fldChar w:fldCharType="end"/>
-      </w:r>
+      <w:fldSimple w:instr=" STYLEREF 1 \s ">
+        <w:r>
+          <w:rPr>
+            <w:noProof/>
+          </w:rPr>
+          <w:t>4</w:t>
+        </w:r>
+      </w:fldSimple>
       <w:r>
         <w:t>.</w:t>
       </w:r>
-      <w:r>
-        <w:fldChar w:fldCharType="begin"/>
-      </w:r>
-      <w:r>
-        <w:instrText xml:space="preserve"> SEQ Bảng \* ARABIC \s 1 </w:instrText>
-      </w:r>
-      <w:r>
-        <w:fldChar w:fldCharType="separate"/>
-      </w:r>
-      <w:r>
-        <w:rPr>
-          <w:noProof/>
-        </w:rPr>
-        <w:t>2</w:t>
-      </w:r>
-      <w:r>
-        <w:rPr>
-          <w:noProof/>
-        </w:rPr>
-        <w:fldChar w:fldCharType="end"/>
-      </w:r>
+      <w:fldSimple w:instr=" SEQ Bảng \* ARABIC \s 1 ">
+        <w:r>
+          <w:rPr>
+            <w:noProof/>
+          </w:rPr>
+          <w:t>2</w:t>
+        </w:r>
+      </w:fldSimple>
       <w:r>
         <w:rPr>
           <w:lang w:val="en-US"/>
@@ -18463,6 +18303,7 @@
           <w:id w:val="680086812"/>
           <w:citation/>
         </w:sdtPr>
+        <w:sdtEndPr/>
         <w:sdtContent>
           <w:r>
             <w:rPr>
@@ -18525,6 +18366,7 @@
           <w:id w:val="-35669061"/>
           <w:citation/>
         </w:sdtPr>
+        <w:sdtEndPr/>
         <w:sdtContent>
           <w:r>
             <w:rPr>
@@ -18586,6 +18428,7 @@
           <w:id w:val="649409164"/>
           <w:citation/>
         </w:sdtPr>
+        <w:sdtEndPr/>
         <w:sdtContent>
           <w:r>
             <w:rPr>
@@ -18762,6 +18605,7 @@
           <w:id w:val="225181655"/>
           <w:citation/>
         </w:sdtPr>
+        <w:sdtEndPr/>
         <w:sdtContent>
           <w:r>
             <w:rPr>
@@ -18861,6 +18705,7 @@
           <w:id w:val="1424531463"/>
           <w:citation/>
         </w:sdtPr>
+        <w:sdtEndPr/>
         <w:sdtContent>
           <w:r>
             <w:rPr>
@@ -18967,51 +18812,25 @@
       <w:r>
         <w:t xml:space="preserve">Bảng </w:t>
       </w:r>
-      <w:r>
-        <w:fldChar w:fldCharType="begin"/>
-      </w:r>
-      <w:r>
-        <w:instrText xml:space="preserve"> STYLEREF 1 \s </w:instrText>
-      </w:r>
-      <w:r>
-        <w:fldChar w:fldCharType="separate"/>
-      </w:r>
-      <w:r>
-        <w:rPr>
-          <w:noProof/>
-        </w:rPr>
-        <w:t>4</w:t>
-      </w:r>
-      <w:r>
-        <w:rPr>
-          <w:noProof/>
-        </w:rPr>
-        <w:fldChar w:fldCharType="end"/>
-      </w:r>
+      <w:fldSimple w:instr=" STYLEREF 1 \s ">
+        <w:r>
+          <w:rPr>
+            <w:noProof/>
+          </w:rPr>
+          <w:t>4</w:t>
+        </w:r>
+      </w:fldSimple>
       <w:r>
         <w:t>.</w:t>
       </w:r>
-      <w:r>
-        <w:fldChar w:fldCharType="begin"/>
-      </w:r>
-      <w:r>
-        <w:instrText xml:space="preserve"> SEQ Bảng \* ARABIC \s 1 </w:instrText>
-      </w:r>
-      <w:r>
-        <w:fldChar w:fldCharType="separate"/>
-      </w:r>
-      <w:r>
-        <w:rPr>
-          <w:noProof/>
-        </w:rPr>
-        <w:t>3</w:t>
-      </w:r>
-      <w:r>
-        <w:rPr>
-          <w:noProof/>
-        </w:rPr>
-        <w:fldChar w:fldCharType="end"/>
-      </w:r>
+      <w:fldSimple w:instr=" SEQ Bảng \* ARABIC \s 1 ">
+        <w:r>
+          <w:rPr>
+            <w:noProof/>
+          </w:rPr>
+          <w:t>3</w:t>
+        </w:r>
+      </w:fldSimple>
       <w:r>
         <w:rPr>
           <w:lang w:val="en-US"/>
@@ -19057,6 +18876,7 @@
           <w:id w:val="672539609"/>
           <w:citation/>
         </w:sdtPr>
+        <w:sdtEndPr/>
         <w:sdtContent>
           <w:r>
             <w:rPr>
@@ -19152,51 +18972,25 @@
       <w:r>
         <w:t xml:space="preserve">Bảng </w:t>
       </w:r>
-      <w:r>
-        <w:fldChar w:fldCharType="begin"/>
-      </w:r>
-      <w:r>
-        <w:instrText xml:space="preserve"> STYLEREF 1 \s </w:instrText>
-      </w:r>
-      <w:r>
-        <w:fldChar w:fldCharType="separate"/>
-      </w:r>
-      <w:r>
-        <w:rPr>
-          <w:noProof/>
-        </w:rPr>
-        <w:t>4</w:t>
-      </w:r>
-      <w:r>
-        <w:rPr>
-          <w:noProof/>
-        </w:rPr>
-        <w:fldChar w:fldCharType="end"/>
-      </w:r>
+      <w:fldSimple w:instr=" STYLEREF 1 \s ">
+        <w:r>
+          <w:rPr>
+            <w:noProof/>
+          </w:rPr>
+          <w:t>4</w:t>
+        </w:r>
+      </w:fldSimple>
       <w:r>
         <w:t>.</w:t>
       </w:r>
-      <w:r>
-        <w:fldChar w:fldCharType="begin"/>
-      </w:r>
-      <w:r>
-        <w:instrText xml:space="preserve"> SEQ Bảng \* ARABIC \s 1 </w:instrText>
-      </w:r>
-      <w:r>
-        <w:fldChar w:fldCharType="separate"/>
-      </w:r>
-      <w:r>
-        <w:rPr>
-          <w:noProof/>
-        </w:rPr>
-        <w:t>4</w:t>
-      </w:r>
-      <w:r>
-        <w:rPr>
-          <w:noProof/>
-        </w:rPr>
-        <w:fldChar w:fldCharType="end"/>
-      </w:r>
+      <w:fldSimple w:instr=" SEQ Bảng \* ARABIC \s 1 ">
+        <w:r>
+          <w:rPr>
+            <w:noProof/>
+          </w:rPr>
+          <w:t>4</w:t>
+        </w:r>
+      </w:fldSimple>
       <w:r>
         <w:rPr>
           <w:lang w:val="en-US"/>
@@ -19242,6 +19036,7 @@
           <w:id w:val="-1677878567"/>
           <w:citation/>
         </w:sdtPr>
+        <w:sdtEndPr/>
         <w:sdtContent>
           <w:r>
             <w:rPr>
@@ -19285,8 +19080,7 @@
         </w:rPr>
       </w:pPr>
       <w:bookmarkStart w:id="76" w:name="_Toc487445777"/>
-      <w:bookmarkStart w:id="77" w:name="_GoBack"/>
-      <w:commentRangeStart w:id="78"/>
+      <w:commentRangeStart w:id="77"/>
       <w:r>
         <w:rPr>
           <w:lang w:val="en-US"/>
@@ -19300,7 +19094,7 @@
         </w:rPr>
         <w:t xml:space="preserve">  </w:t>
       </w:r>
-      <w:commentRangeEnd w:id="78"/>
+      <w:commentRangeEnd w:id="77"/>
       <w:r>
         <w:rPr>
           <w:rStyle w:val="CommentReference"/>
@@ -19308,16 +19102,36 @@
           <w:b w:val="0"/>
           <w:bCs w:val="0"/>
         </w:rPr>
-        <w:commentReference w:id="78"/>
-      </w:r>
-    </w:p>
-    <w:bookmarkEnd w:id="77"/>
-    <w:p>
-      <w:pPr>
-        <w:rPr>
-          <w:lang w:val="en-US"/>
-        </w:rPr>
-      </w:pPr>
+        <w:commentReference w:id="77"/>
+      </w:r>
+    </w:p>
+    <w:p>
+      <w:pPr>
+        <w:rPr>
+          <w:lang w:val="en-US"/>
+        </w:rPr>
+      </w:pPr>
+      <w:r>
+        <w:rPr>
+          <w:lang w:val="en-US"/>
+        </w:rPr>
+        <w:t>Hệ thống chương trình chạy ổn định. Tuy nhiên do sử dụng nhiều công nghệ miễn phí với mức dùng thử nên hệ thống không thực thi nhanh được. Ví dụ với hệ thống Azure SQL, mỗi lệnh truy vấn dữ liệu tiêu tốn 27 giây hoặc hệ thống server Heroku tự đống ngắt sau mỗi 30’. Khi có truy cập vào server Heroku trở lại, hệ thống cần 10s để khởi động về trạng thái chuẩn bị nhận tin nhắn từ người dùng.</w:t>
+      </w:r>
+    </w:p>
+    <w:p>
+      <w:pPr>
+        <w:rPr>
+          <w:lang w:val="en-US"/>
+        </w:rPr>
+      </w:pPr>
+      <w:r>
+        <w:rPr>
+          <w:lang w:val="en-US"/>
+        </w:rPr>
+        <w:t>Để có thể triển khai ứng dụng ra thành ứng dụng cho người dùng sử dụng được, cần tiêu tốn một lượng chi phí để mua thêm băng thông và dung lượng trên cơ sở dữ liệu trong trường hợp sử dụng một corpus lớn hơn để huấn luyện hệ thống. Và một khoảng chi phí để sử dụng server Heroku luôn chạy với băng thông chấp nhận được.</w:t>
+      </w:r>
+      <w:bookmarkStart w:id="78" w:name="_GoBack"/>
+      <w:bookmarkEnd w:id="78"/>
     </w:p>
     <w:p>
       <w:pPr>
@@ -19574,12 +19388,14 @@
           <w:docPartUnique/>
         </w:docPartObj>
       </w:sdtPr>
+      <w:sdtEndPr/>
       <w:sdtContent>
         <w:sdt>
           <w:sdtPr>
             <w:id w:val="-573587230"/>
             <w:bibliography/>
           </w:sdtPr>
+          <w:sdtEndPr/>
           <w:sdtContent>
             <w:p>
               <w:pPr>
@@ -20189,7 +20005,7 @@
       </w:pPr>
     </w:p>
   </w:comment>
-  <w:comment w:id="78" w:author="Nguyen Phan Khoi" w:date="2017-07-10T10:46:00Z" w:initials="NPK">
+  <w:comment w:id="77" w:author="Nguyen Phan Khoi" w:date="2017-07-10T10:46:00Z" w:initials="NPK">
     <w:p>
       <w:pPr>
         <w:rPr>
@@ -20374,7 +20190,7 @@
           <w:rPr>
             <w:noProof/>
           </w:rPr>
-          <w:t>59</w:t>
+          <w:t>57</w:t>
         </w:r>
         <w:r>
           <w:rPr>
@@ -22478,42 +22294,15 @@
   </w:num>
   <w:num w:numId="14">
     <w:abstractNumId w:val="9"/>
-    <w:lvlOverride w:ilvl="0"/>
-    <w:lvlOverride w:ilvl="1"/>
-    <w:lvlOverride w:ilvl="2"/>
-    <w:lvlOverride w:ilvl="3"/>
-    <w:lvlOverride w:ilvl="4"/>
-    <w:lvlOverride w:ilvl="5"/>
-    <w:lvlOverride w:ilvl="6"/>
-    <w:lvlOverride w:ilvl="7"/>
-    <w:lvlOverride w:ilvl="8"/>
   </w:num>
   <w:num w:numId="15">
     <w:abstractNumId w:val="5"/>
   </w:num>
   <w:num w:numId="16">
     <w:abstractNumId w:val="16"/>
-    <w:lvlOverride w:ilvl="0"/>
-    <w:lvlOverride w:ilvl="1"/>
-    <w:lvlOverride w:ilvl="2"/>
-    <w:lvlOverride w:ilvl="3"/>
-    <w:lvlOverride w:ilvl="4"/>
-    <w:lvlOverride w:ilvl="5"/>
-    <w:lvlOverride w:ilvl="6"/>
-    <w:lvlOverride w:ilvl="7"/>
-    <w:lvlOverride w:ilvl="8"/>
   </w:num>
   <w:num w:numId="17">
     <w:abstractNumId w:val="3"/>
-    <w:lvlOverride w:ilvl="0"/>
-    <w:lvlOverride w:ilvl="1"/>
-    <w:lvlOverride w:ilvl="2"/>
-    <w:lvlOverride w:ilvl="3"/>
-    <w:lvlOverride w:ilvl="4"/>
-    <w:lvlOverride w:ilvl="5"/>
-    <w:lvlOverride w:ilvl="6"/>
-    <w:lvlOverride w:ilvl="7"/>
-    <w:lvlOverride w:ilvl="8"/>
   </w:num>
   <w:num w:numId="18">
     <w:abstractNumId w:val="0"/>
@@ -23557,563 +23346,6 @@
 </w:styles>
 </file>
 
-<file path=word/glossary/document.xml><?xml version="1.0" encoding="utf-8"?>
-<w:glossaryDocument xmlns:wpc="http://schemas.microsoft.com/office/word/2010/wordprocessingCanvas" xmlns:cx="http://schemas.microsoft.com/office/drawing/2014/chartex" xmlns:cx1="http://schemas.microsoft.com/office/drawing/2015/9/8/chartex" xmlns:cx2="http://schemas.microsoft.com/office/drawing/2015/10/21/chartex" xmlns:cx3="http://schemas.microsoft.com/office/drawing/2016/5/9/chartex" xmlns:cx4="http://schemas.microsoft.com/office/drawing/2016/5/10/chartex" xmlns:cx5="http://schemas.microsoft.com/office/drawing/2016/5/11/chartex" xmlns:cx6="http://schemas.microsoft.com/office/drawing/2016/5/12/chartex" xmlns:cx7="http://schemas.microsoft.com/office/drawing/2016/5/13/chartex" xmlns:cx8="http://schemas.microsoft.com/office/drawing/2016/5/14/chartex" xmlns:mc="http://schemas.openxmlformats.org/markup-compatibility/2006" xmlns:aink="http://schemas.microsoft.com/office/drawing/2016/ink" xmlns:am3d="http://schemas.microsoft.com/office/drawing/2017/model3d" xmlns:o="urn:schemas-microsoft-com:office:office" xmlns:r="http://schemas.openxmlformats.org/officeDocument/2006/relationships" xmlns:m="http://schemas.openxmlformats.org/officeDocument/2006/math" xmlns:v="urn:schemas-microsoft-com:vml" xmlns:wp14="http://schemas.microsoft.com/office/word/2010/wordprocessingDrawing" xmlns:wp="http://schemas.openxmlformats.org/drawingml/2006/wordprocessingDrawing" xmlns:w10="urn:schemas-microsoft-com:office:word" xmlns:w="http://schemas.openxmlformats.org/wordprocessingml/2006/main" xmlns:w14="http://schemas.microsoft.com/office/word/2010/wordml" xmlns:w15="http://schemas.microsoft.com/office/word/2012/wordml" xmlns:w16cid="http://schemas.microsoft.com/office/word/2016/wordml/cid" xmlns:w16se="http://schemas.microsoft.com/office/word/2015/wordml/symex" xmlns:wpg="http://schemas.microsoft.com/office/word/2010/wordprocessingGroup" xmlns:wpi="http://schemas.microsoft.com/office/word/2010/wordprocessingInk" xmlns:wne="http://schemas.microsoft.com/office/word/2006/wordml" xmlns:wps="http://schemas.microsoft.com/office/word/2010/wordprocessingShape" mc:Ignorable="w14 w15 w16se w16cid wp14"/>
-</file>
-
-<file path=word/glossary/fontTable.xml><?xml version="1.0" encoding="utf-8"?>
-<w:fonts xmlns:mc="http://schemas.openxmlformats.org/markup-compatibility/2006" xmlns:r="http://schemas.openxmlformats.org/officeDocument/2006/relationships" xmlns:w="http://schemas.openxmlformats.org/wordprocessingml/2006/main" xmlns:w14="http://schemas.microsoft.com/office/word/2010/wordml" xmlns:w15="http://schemas.microsoft.com/office/word/2012/wordml" xmlns:w16cid="http://schemas.microsoft.com/office/word/2016/wordml/cid" xmlns:w16se="http://schemas.microsoft.com/office/word/2015/wordml/symex" mc:Ignorable="w14 w15 w16se w16cid">
-  <w:font w:name="Times New Roman">
-    <w:panose1 w:val="02020603050405020304"/>
-    <w:charset w:val="00"/>
-    <w:family w:val="roman"/>
-    <w:pitch w:val="variable"/>
-    <w:sig w:usb0="E0002AFF" w:usb1="C0007843" w:usb2="00000009" w:usb3="00000000" w:csb0="000001FF" w:csb1="00000000"/>
-  </w:font>
-  <w:font w:name="Courier New">
-    <w:panose1 w:val="02070309020205020404"/>
-    <w:charset w:val="00"/>
-    <w:family w:val="modern"/>
-    <w:pitch w:val="fixed"/>
-    <w:sig w:usb0="E0002EFF" w:usb1="C0007843" w:usb2="00000009" w:usb3="00000000" w:csb0="000001FF" w:csb1="00000000"/>
-  </w:font>
-  <w:font w:name="Wingdings">
-    <w:panose1 w:val="05000000000000000000"/>
-    <w:charset w:val="02"/>
-    <w:family w:val="auto"/>
-    <w:pitch w:val="variable"/>
-    <w:sig w:usb0="00000000" w:usb1="10000000" w:usb2="00000000" w:usb3="00000000" w:csb0="80000000" w:csb1="00000000"/>
-  </w:font>
-  <w:font w:name="Symbol">
-    <w:panose1 w:val="05050102010706020507"/>
-    <w:charset w:val="02"/>
-    <w:family w:val="roman"/>
-    <w:pitch w:val="variable"/>
-    <w:sig w:usb0="00000000" w:usb1="10000000" w:usb2="00000000" w:usb3="00000000" w:csb0="80000000" w:csb1="00000000"/>
-  </w:font>
-  <w:font w:name="Calibri">
-    <w:panose1 w:val="020F0502020204030204"/>
-    <w:charset w:val="00"/>
-    <w:family w:val="swiss"/>
-    <w:pitch w:val="variable"/>
-    <w:sig w:usb0="E0002AFF" w:usb1="4000ACFF" w:usb2="00000001" w:usb3="00000000" w:csb0="000001FF" w:csb1="00000000"/>
-  </w:font>
-  <w:font w:name="Cambria">
-    <w:panose1 w:val="02040503050406030204"/>
-    <w:charset w:val="00"/>
-    <w:family w:val="roman"/>
-    <w:pitch w:val="variable"/>
-    <w:sig w:usb0="E00002FF" w:usb1="400004FF" w:usb2="00000000" w:usb3="00000000" w:csb0="0000019F" w:csb1="00000000"/>
-  </w:font>
-  <w:font w:name="Tahoma">
-    <w:altName w:val="Times New Roman"/>
-    <w:panose1 w:val="020B0604030504040204"/>
-    <w:charset w:val="00"/>
-    <w:family w:val="swiss"/>
-    <w:pitch w:val="variable"/>
-    <w:sig w:usb0="E1002EFF" w:usb1="C000605B" w:usb2="00000029" w:usb3="00000000" w:csb0="000101FF" w:csb1="00000000"/>
-  </w:font>
-  <w:font w:name="Cambria Math">
-    <w:panose1 w:val="02040503050406030204"/>
-    <w:charset w:val="00"/>
-    <w:family w:val="roman"/>
-    <w:pitch w:val="variable"/>
-    <w:sig w:usb0="E00002FF" w:usb1="420024FF" w:usb2="00000000" w:usb3="00000000" w:csb0="0000019F" w:csb1="00000000"/>
-  </w:font>
-  <w:font w:name="Calibri Light">
-    <w:panose1 w:val="020F0302020204030204"/>
-    <w:charset w:val="00"/>
-    <w:family w:val="swiss"/>
-    <w:pitch w:val="variable"/>
-    <w:sig w:usb0="A0002AEF" w:usb1="4000207B" w:usb2="00000000" w:usb3="00000000" w:csb0="000001FF" w:csb1="00000000"/>
-  </w:font>
-</w:fonts>
-</file>
-
-<file path=word/glossary/settings.xml><?xml version="1.0" encoding="utf-8"?>
-<w:settings xmlns:mc="http://schemas.openxmlformats.org/markup-compatibility/2006" xmlns:o="urn:schemas-microsoft-com:office:office" xmlns:r="http://schemas.openxmlformats.org/officeDocument/2006/relationships" xmlns:m="http://schemas.openxmlformats.org/officeDocument/2006/math" xmlns:v="urn:schemas-microsoft-com:vml" xmlns:w10="urn:schemas-microsoft-com:office:word" xmlns:w="http://schemas.openxmlformats.org/wordprocessingml/2006/main" xmlns:w14="http://schemas.microsoft.com/office/word/2010/wordml" xmlns:w15="http://schemas.microsoft.com/office/word/2012/wordml" xmlns:w16cid="http://schemas.microsoft.com/office/word/2016/wordml/cid" xmlns:w16se="http://schemas.microsoft.com/office/word/2015/wordml/symex" xmlns:sl="http://schemas.openxmlformats.org/schemaLibrary/2006/main" mc:Ignorable="w14 w15 w16se w16cid">
-  <w:view w:val="normal"/>
-  <w:defaultTabStop w:val="720"/>
-  <w:characterSpacingControl w:val="doNotCompress"/>
-  <w:compat>
-    <w:useFELayout/>
-    <w:compatSetting w:name="compatibilityMode" w:uri="http://schemas.microsoft.com/office/word" w:val="15"/>
-    <w:compatSetting w:name="overrideTableStyleFontSizeAndJustification" w:uri="http://schemas.microsoft.com/office/word" w:val="1"/>
-    <w:compatSetting w:name="enableOpenTypeFeatures" w:uri="http://schemas.microsoft.com/office/word" w:val="1"/>
-    <w:compatSetting w:name="doNotFlipMirrorIndents" w:uri="http://schemas.microsoft.com/office/word" w:val="1"/>
-    <w:compatSetting w:name="differentiateMultirowTableHeaders" w:uri="http://schemas.microsoft.com/office/word" w:val="1"/>
-  </w:compat>
-  <w:rsids>
-    <w:rsidRoot w:val="00F3192E"/>
-    <w:rsid w:val="00C4128A"/>
-    <w:rsid w:val="00F3192E"/>
-  </w:rsids>
-  <m:mathPr>
-    <m:mathFont m:val="Cambria Math"/>
-    <m:brkBin m:val="before"/>
-    <m:brkBinSub m:val="--"/>
-    <m:smallFrac m:val="0"/>
-    <m:dispDef/>
-    <m:lMargin m:val="0"/>
-    <m:rMargin m:val="0"/>
-    <m:defJc m:val="centerGroup"/>
-    <m:wrapIndent m:val="1440"/>
-    <m:intLim m:val="subSup"/>
-    <m:naryLim m:val="undOvr"/>
-  </m:mathPr>
-  <w:themeFontLang w:val="en-US"/>
-  <w:clrSchemeMapping w:bg1="light1" w:t1="dark1" w:bg2="light2" w:t2="dark2" w:accent1="accent1" w:accent2="accent2" w:accent3="accent3" w:accent4="accent4" w:accent5="accent5" w:accent6="accent6" w:hyperlink="hyperlink" w:followedHyperlink="followedHyperlink"/>
-  <w:decimalSymbol w:val="."/>
-  <w:listSeparator w:val=","/>
-  <w15:chartTrackingRefBased/>
-</w:settings>
-</file>
-
-<file path=word/glossary/styles.xml><?xml version="1.0" encoding="utf-8"?>
-<w:styles xmlns:mc="http://schemas.openxmlformats.org/markup-compatibility/2006" xmlns:r="http://schemas.openxmlformats.org/officeDocument/2006/relationships" xmlns:w="http://schemas.openxmlformats.org/wordprocessingml/2006/main" xmlns:w14="http://schemas.microsoft.com/office/word/2010/wordml" xmlns:w15="http://schemas.microsoft.com/office/word/2012/wordml" xmlns:w16cid="http://schemas.microsoft.com/office/word/2016/wordml/cid" xmlns:w16se="http://schemas.microsoft.com/office/word/2015/wordml/symex" mc:Ignorable="w14 w15 w16se w16cid">
-  <w:docDefaults>
-    <w:rPrDefault>
-      <w:rPr>
-        <w:rFonts w:asciiTheme="minorHAnsi" w:eastAsiaTheme="minorEastAsia" w:hAnsiTheme="minorHAnsi" w:cstheme="minorBidi"/>
-        <w:sz w:val="22"/>
-        <w:szCs w:val="22"/>
-        <w:lang w:val="en-US" w:eastAsia="en-US" w:bidi="ar-SA"/>
-      </w:rPr>
-    </w:rPrDefault>
-    <w:pPrDefault>
-      <w:pPr>
-        <w:spacing w:after="160" w:line="259" w:lineRule="auto"/>
-      </w:pPr>
-    </w:pPrDefault>
-  </w:docDefaults>
-  <w:latentStyles w:defLockedState="0" w:defUIPriority="99" w:defSemiHidden="0" w:defUnhideWhenUsed="0" w:defQFormat="0" w:count="375">
-    <w:lsdException w:name="Normal" w:uiPriority="0" w:qFormat="1"/>
-    <w:lsdException w:name="heading 1" w:uiPriority="9" w:qFormat="1"/>
-    <w:lsdException w:name="heading 2" w:semiHidden="1" w:uiPriority="9" w:unhideWhenUsed="1" w:qFormat="1"/>
-    <w:lsdException w:name="heading 3" w:semiHidden="1" w:uiPriority="9" w:unhideWhenUsed="1" w:qFormat="1"/>
-    <w:lsdException w:name="heading 4" w:semiHidden="1" w:uiPriority="9" w:unhideWhenUsed="1" w:qFormat="1"/>
-    <w:lsdException w:name="heading 5" w:semiHidden="1" w:uiPriority="9" w:unhideWhenUsed="1" w:qFormat="1"/>
-    <w:lsdException w:name="heading 6" w:semiHidden="1" w:uiPriority="9" w:unhideWhenUsed="1" w:qFormat="1"/>
-    <w:lsdException w:name="heading 7" w:semiHidden="1" w:uiPriority="9" w:unhideWhenUsed="1" w:qFormat="1"/>
-    <w:lsdException w:name="heading 8" w:semiHidden="1" w:uiPriority="9" w:unhideWhenUsed="1" w:qFormat="1"/>
-    <w:lsdException w:name="heading 9" w:semiHidden="1" w:uiPriority="9" w:unhideWhenUsed="1" w:qFormat="1"/>
-    <w:lsdException w:name="index 1" w:semiHidden="1" w:unhideWhenUsed="1"/>
-    <w:lsdException w:name="index 2" w:semiHidden="1" w:unhideWhenUsed="1"/>
-    <w:lsdException w:name="index 3" w:semiHidden="1" w:unhideWhenUsed="1"/>
-    <w:lsdException w:name="index 4" w:semiHidden="1" w:unhideWhenUsed="1"/>
-    <w:lsdException w:name="index 5" w:semiHidden="1" w:unhideWhenUsed="1"/>
-    <w:lsdException w:name="index 6" w:semiHidden="1" w:unhideWhenUsed="1"/>
-    <w:lsdException w:name="index 7" w:semiHidden="1" w:unhideWhenUsed="1"/>
-    <w:lsdException w:name="index 8" w:semiHidden="1" w:unhideWhenUsed="1"/>
-    <w:lsdException w:name="index 9" w:semiHidden="1" w:unhideWhenUsed="1"/>
-    <w:lsdException w:name="toc 1" w:semiHidden="1" w:uiPriority="39" w:unhideWhenUsed="1"/>
-    <w:lsdException w:name="toc 2" w:semiHidden="1" w:uiPriority="39" w:unhideWhenUsed="1"/>
-    <w:lsdException w:name="toc 3" w:semiHidden="1" w:uiPriority="39" w:unhideWhenUsed="1"/>
-    <w:lsdException w:name="toc 4" w:semiHidden="1" w:uiPriority="39" w:unhideWhenUsed="1"/>
-    <w:lsdException w:name="toc 5" w:semiHidden="1" w:uiPriority="39" w:unhideWhenUsed="1"/>
-    <w:lsdException w:name="toc 6" w:semiHidden="1" w:uiPriority="39" w:unhideWhenUsed="1"/>
-    <w:lsdException w:name="toc 7" w:semiHidden="1" w:uiPriority="39" w:unhideWhenUsed="1"/>
-    <w:lsdException w:name="toc 8" w:semiHidden="1" w:uiPriority="39" w:unhideWhenUsed="1"/>
-    <w:lsdException w:name="toc 9" w:semiHidden="1" w:uiPriority="39" w:unhideWhenUsed="1"/>
-    <w:lsdException w:name="Normal Indent" w:semiHidden="1" w:unhideWhenUsed="1"/>
-    <w:lsdException w:name="footnote text" w:semiHidden="1" w:unhideWhenUsed="1"/>
-    <w:lsdException w:name="annotation text" w:semiHidden="1" w:unhideWhenUsed="1"/>
-    <w:lsdException w:name="header" w:semiHidden="1" w:unhideWhenUsed="1"/>
-    <w:lsdException w:name="footer" w:semiHidden="1" w:unhideWhenUsed="1"/>
-    <w:lsdException w:name="index heading" w:semiHidden="1" w:unhideWhenUsed="1"/>
-    <w:lsdException w:name="caption" w:semiHidden="1" w:uiPriority="35" w:unhideWhenUsed="1" w:qFormat="1"/>
-    <w:lsdException w:name="table of figures" w:semiHidden="1" w:unhideWhenUsed="1"/>
-    <w:lsdException w:name="envelope address" w:semiHidden="1" w:unhideWhenUsed="1"/>
-    <w:lsdException w:name="envelope return" w:semiHidden="1" w:unhideWhenUsed="1"/>
-    <w:lsdException w:name="footnote reference" w:semiHidden="1" w:unhideWhenUsed="1"/>
-    <w:lsdException w:name="annotation reference" w:semiHidden="1" w:unhideWhenUsed="1"/>
-    <w:lsdException w:name="line number" w:semiHidden="1" w:unhideWhenUsed="1"/>
-    <w:lsdException w:name="page number" w:semiHidden="1" w:unhideWhenUsed="1"/>
-    <w:lsdException w:name="endnote reference" w:semiHidden="1" w:unhideWhenUsed="1"/>
-    <w:lsdException w:name="endnote text" w:semiHidden="1" w:unhideWhenUsed="1"/>
-    <w:lsdException w:name="table of authorities" w:semiHidden="1" w:unhideWhenUsed="1"/>
-    <w:lsdException w:name="macro" w:semiHidden="1" w:unhideWhenUsed="1"/>
-    <w:lsdException w:name="toa heading" w:semiHidden="1" w:unhideWhenUsed="1"/>
-    <w:lsdException w:name="List" w:semiHidden="1" w:unhideWhenUsed="1"/>
-    <w:lsdException w:name="List Bullet" w:semiHidden="1" w:unhideWhenUsed="1"/>
-    <w:lsdException w:name="List Number" w:semiHidden="1" w:unhideWhenUsed="1"/>
-    <w:lsdException w:name="List 2" w:semiHidden="1" w:unhideWhenUsed="1"/>
-    <w:lsdException w:name="List 3" w:semiHidden="1" w:unhideWhenUsed="1"/>
-    <w:lsdException w:name="List 4" w:semiHidden="1" w:unhideWhenUsed="1"/>
-    <w:lsdException w:name="List 5" w:semiHidden="1" w:unhideWhenUsed="1"/>
-    <w:lsdException w:name="List Bullet 2" w:semiHidden="1" w:unhideWhenUsed="1"/>
-    <w:lsdException w:name="List Bullet 3" w:semiHidden="1" w:unhideWhenUsed="1"/>
-    <w:lsdException w:name="List Bullet 4" w:semiHidden="1" w:unhideWhenUsed="1"/>
-    <w:lsdException w:name="List Bullet 5" w:semiHidden="1" w:unhideWhenUsed="1"/>
-    <w:lsdException w:name="List Number 2" w:semiHidden="1" w:unhideWhenUsed="1"/>
-    <w:lsdException w:name="List Number 3" w:semiHidden="1" w:unhideWhenUsed="1"/>
-    <w:lsdException w:name="List Number 4" w:semiHidden="1" w:unhideWhenUsed="1"/>
-    <w:lsdException w:name="List Number 5" w:semiHidden="1" w:unhideWhenUsed="1"/>
-    <w:lsdException w:name="Title" w:uiPriority="10" w:qFormat="1"/>
-    <w:lsdException w:name="Closing" w:semiHidden="1" w:unhideWhenUsed="1"/>
-    <w:lsdException w:name="Signature" w:semiHidden="1" w:unhideWhenUsed="1"/>
-    <w:lsdException w:name="Default Paragraph Font" w:semiHidden="1" w:uiPriority="1" w:unhideWhenUsed="1"/>
-    <w:lsdException w:name="Body Text" w:semiHidden="1" w:unhideWhenUsed="1"/>
-    <w:lsdException w:name="Body Text Indent" w:semiHidden="1" w:unhideWhenUsed="1"/>
-    <w:lsdException w:name="List Continue" w:semiHidden="1" w:unhideWhenUsed="1"/>
-    <w:lsdException w:name="List Continue 2" w:semiHidden="1" w:unhideWhenUsed="1"/>
-    <w:lsdException w:name="List Continue 3" w:semiHidden="1" w:unhideWhenUsed="1"/>
-    <w:lsdException w:name="List Continue 4" w:semiHidden="1" w:unhideWhenUsed="1"/>
-    <w:lsdException w:name="List Continue 5" w:semiHidden="1" w:unhideWhenUsed="1"/>
-    <w:lsdException w:name="Message Header" w:semiHidden="1" w:unhideWhenUsed="1"/>
-    <w:lsdException w:name="Subtitle" w:uiPriority="11" w:qFormat="1"/>
-    <w:lsdException w:name="Salutation" w:semiHidden="1" w:unhideWhenUsed="1"/>
-    <w:lsdException w:name="Date" w:semiHidden="1" w:unhideWhenUsed="1"/>
-    <w:lsdException w:name="Body Text First Indent" w:semiHidden="1" w:unhideWhenUsed="1"/>
-    <w:lsdException w:name="Body Text First Indent 2" w:semiHidden="1" w:unhideWhenUsed="1"/>
-    <w:lsdException w:name="Note Heading" w:semiHidden="1" w:unhideWhenUsed="1"/>
-    <w:lsdException w:name="Body Text 2" w:semiHidden="1" w:unhideWhenUsed="1"/>
-    <w:lsdException w:name="Body Text 3" w:semiHidden="1" w:unhideWhenUsed="1"/>
-    <w:lsdException w:name="Body Text Indent 2" w:semiHidden="1" w:unhideWhenUsed="1"/>
-    <w:lsdException w:name="Body Text Indent 3" w:semiHidden="1" w:unhideWhenUsed="1"/>
-    <w:lsdException w:name="Block Text" w:semiHidden="1" w:unhideWhenUsed="1"/>
-    <w:lsdException w:name="Hyperlink" w:semiHidden="1" w:unhideWhenUsed="1"/>
-    <w:lsdException w:name="FollowedHyperlink" w:semiHidden="1" w:unhideWhenUsed="1"/>
-    <w:lsdException w:name="Strong" w:uiPriority="22" w:qFormat="1"/>
-    <w:lsdException w:name="Emphasis" w:uiPriority="20" w:qFormat="1"/>
-    <w:lsdException w:name="Document Map" w:semiHidden="1" w:unhideWhenUsed="1"/>
-    <w:lsdException w:name="Plain Text" w:semiHidden="1" w:unhideWhenUsed="1"/>
-    <w:lsdException w:name="E-mail Signature" w:semiHidden="1" w:unhideWhenUsed="1"/>
-    <w:lsdException w:name="HTML Top of Form" w:semiHidden="1" w:unhideWhenUsed="1"/>
-    <w:lsdException w:name="HTML Bottom of Form" w:semiHidden="1" w:unhideWhenUsed="1"/>
-    <w:lsdException w:name="Normal (Web)" w:semiHidden="1" w:unhideWhenUsed="1"/>
-    <w:lsdException w:name="HTML Acronym" w:semiHidden="1" w:unhideWhenUsed="1"/>
-    <w:lsdException w:name="HTML Address" w:semiHidden="1" w:unhideWhenUsed="1"/>
-    <w:lsdException w:name="HTML Cite" w:semiHidden="1" w:unhideWhenUsed="1"/>
-    <w:lsdException w:name="HTML Code" w:semiHidden="1" w:unhideWhenUsed="1"/>
-    <w:lsdException w:name="HTML Definition" w:semiHidden="1" w:unhideWhenUsed="1"/>
-    <w:lsdException w:name="HTML Keyboard" w:semiHidden="1" w:unhideWhenUsed="1"/>
-    <w:lsdException w:name="HTML Preformatted" w:semiHidden="1" w:unhideWhenUsed="1"/>
-    <w:lsdException w:name="HTML Sample" w:semiHidden="1" w:unhideWhenUsed="1"/>
-    <w:lsdException w:name="HTML Typewriter" w:semiHidden="1" w:unhideWhenUsed="1"/>
-    <w:lsdException w:name="HTML Variable" w:semiHidden="1" w:unhideWhenUsed="1"/>
-    <w:lsdException w:name="Normal Table" w:semiHidden="1" w:unhideWhenUsed="1"/>
-    <w:lsdException w:name="annotation subject" w:semiHidden="1" w:unhideWhenUsed="1"/>
-    <w:lsdException w:name="No List" w:semiHidden="1" w:unhideWhenUsed="1"/>
-    <w:lsdException w:name="Outline List 1" w:semiHidden="1" w:unhideWhenUsed="1"/>
-    <w:lsdException w:name="Outline List 2" w:semiHidden="1" w:unhideWhenUsed="1"/>
-    <w:lsdException w:name="Outline List 3" w:semiHidden="1" w:unhideWhenUsed="1"/>
-    <w:lsdException w:name="Table Simple 1" w:semiHidden="1" w:unhideWhenUsed="1"/>
-    <w:lsdException w:name="Table Simple 2" w:semiHidden="1" w:unhideWhenUsed="1"/>
-    <w:lsdException w:name="Table Simple 3" w:semiHidden="1" w:unhideWhenUsed="1"/>
-    <w:lsdException w:name="Table Classic 1" w:semiHidden="1" w:unhideWhenUsed="1"/>
-    <w:lsdException w:name="Table Classic 2" w:semiHidden="1" w:unhideWhenUsed="1"/>
-    <w:lsdException w:name="Table Classic 3" w:semiHidden="1" w:unhideWhenUsed="1"/>
-    <w:lsdException w:name="Table Classic 4" w:semiHidden="1" w:unhideWhenUsed="1"/>
-    <w:lsdException w:name="Table Colorful 1" w:semiHidden="1" w:unhideWhenUsed="1"/>
-    <w:lsdException w:name="Table Colorful 2" w:semiHidden="1" w:unhideWhenUsed="1"/>
-    <w:lsdException w:name="Table Colorful 3" w:semiHidden="1" w:unhideWhenUsed="1"/>
-    <w:lsdException w:name="Table Columns 1" w:semiHidden="1" w:unhideWhenUsed="1"/>
-    <w:lsdException w:name="Table Columns 2" w:semiHidden="1" w:unhideWhenUsed="1"/>
-    <w:lsdException w:name="Table Columns 3" w:semiHidden="1" w:unhideWhenUsed="1"/>
-    <w:lsdException w:name="Table Columns 4" w:semiHidden="1" w:unhideWhenUsed="1"/>
-    <w:lsdException w:name="Table Columns 5" w:semiHidden="1" w:unhideWhenUsed="1"/>
-    <w:lsdException w:name="Table Grid 1" w:semiHidden="1" w:unhideWhenUsed="1"/>
-    <w:lsdException w:name="Table Grid 2" w:semiHidden="1" w:unhideWhenUsed="1"/>
-    <w:lsdException w:name="Table Grid 3" w:semiHidden="1" w:unhideWhenUsed="1"/>
-    <w:lsdException w:name="Table Grid 4" w:semiHidden="1" w:unhideWhenUsed="1"/>
-    <w:lsdException w:name="Table Grid 5" w:semiHidden="1" w:unhideWhenUsed="1"/>
-    <w:lsdException w:name="Table Grid 6" w:semiHidden="1" w:unhideWhenUsed="1"/>
-    <w:lsdException w:name="Table Grid 7" w:semiHidden="1" w:unhideWhenUsed="1"/>
-    <w:lsdException w:name="Table Grid 8" w:semiHidden="1" w:unhideWhenUsed="1"/>
-    <w:lsdException w:name="Table List 1" w:semiHidden="1" w:unhideWhenUsed="1"/>
-    <w:lsdException w:name="Table List 2" w:semiHidden="1" w:unhideWhenUsed="1"/>
-    <w:lsdException w:name="Table List 3" w:semiHidden="1" w:unhideWhenUsed="1"/>
-    <w:lsdException w:name="Table List 4" w:semiHidden="1" w:unhideWhenUsed="1"/>
-    <w:lsdException w:name="Table List 5" w:semiHidden="1" w:unhideWhenUsed="1"/>
-    <w:lsdException w:name="Table List 6" w:semiHidden="1" w:unhideWhenUsed="1"/>
-    <w:lsdException w:name="Table List 7" w:semiHidden="1" w:unhideWhenUsed="1"/>
-    <w:lsdException w:name="Table List 8" w:semiHidden="1" w:unhideWhenUsed="1"/>
-    <w:lsdException w:name="Table 3D effects 1" w:semiHidden="1" w:unhideWhenUsed="1"/>
-    <w:lsdException w:name="Table 3D effects 2" w:semiHidden="1" w:unhideWhenUsed="1"/>
-    <w:lsdException w:name="Table 3D effects 3" w:semiHidden="1" w:unhideWhenUsed="1"/>
-    <w:lsdException w:name="Table Contemporary" w:semiHidden="1" w:unhideWhenUsed="1"/>
-    <w:lsdException w:name="Table Elegant" w:semiHidden="1" w:unhideWhenUsed="1"/>
-    <w:lsdException w:name="Table Professional" w:semiHidden="1" w:unhideWhenUsed="1"/>
-    <w:lsdException w:name="Table Subtle 1" w:semiHidden="1" w:unhideWhenUsed="1"/>
-    <w:lsdException w:name="Table Subtle 2" w:semiHidden="1" w:unhideWhenUsed="1"/>
-    <w:lsdException w:name="Table Web 1" w:semiHidden="1" w:unhideWhenUsed="1"/>
-    <w:lsdException w:name="Table Web 2" w:semiHidden="1" w:unhideWhenUsed="1"/>
-    <w:lsdException w:name="Table Web 3" w:semiHidden="1" w:unhideWhenUsed="1"/>
-    <w:lsdException w:name="Balloon Text" w:semiHidden="1" w:unhideWhenUsed="1"/>
-    <w:lsdException w:name="Table Grid" w:uiPriority="39"/>
-    <w:lsdException w:name="Table Theme" w:semiHidden="1" w:unhideWhenUsed="1"/>
-    <w:lsdException w:name="Placeholder Text" w:semiHidden="1"/>
-    <w:lsdException w:name="No Spacing" w:uiPriority="1" w:qFormat="1"/>
-    <w:lsdException w:name="Light Shading" w:uiPriority="60"/>
-    <w:lsdException w:name="Light List" w:uiPriority="61"/>
-    <w:lsdException w:name="Light Grid" w:uiPriority="62"/>
-    <w:lsdException w:name="Medium Shading 1" w:uiPriority="63"/>
-    <w:lsdException w:name="Medium Shading 2" w:uiPriority="64"/>
-    <w:lsdException w:name="Medium List 1" w:uiPriority="65"/>
-    <w:lsdException w:name="Medium List 2" w:uiPriority="66"/>
-    <w:lsdException w:name="Medium Grid 1" w:uiPriority="67"/>
-    <w:lsdException w:name="Medium Grid 2" w:uiPriority="68"/>
-    <w:lsdException w:name="Medium Grid 3" w:uiPriority="69"/>
-    <w:lsdException w:name="Dark List" w:uiPriority="70"/>
-    <w:lsdException w:name="Colorful Shading" w:uiPriority="71"/>
-    <w:lsdException w:name="Colorful List" w:uiPriority="72"/>
-    <w:lsdException w:name="Colorful Grid" w:uiPriority="73"/>
-    <w:lsdException w:name="Light Shading Accent 1" w:uiPriority="60"/>
-    <w:lsdException w:name="Light List Accent 1" w:uiPriority="61"/>
-    <w:lsdException w:name="Light Grid Accent 1" w:uiPriority="62"/>
-    <w:lsdException w:name="Medium Shading 1 Accent 1" w:uiPriority="63"/>
-    <w:lsdException w:name="Medium Shading 2 Accent 1" w:uiPriority="64"/>
-    <w:lsdException w:name="Medium List 1 Accent 1" w:uiPriority="65"/>
-    <w:lsdException w:name="Revision" w:semiHidden="1"/>
-    <w:lsdException w:name="List Paragraph" w:uiPriority="34" w:qFormat="1"/>
-    <w:lsdException w:name="Quote" w:uiPriority="29" w:qFormat="1"/>
-    <w:lsdException w:name="Intense Quote" w:uiPriority="30" w:qFormat="1"/>
-    <w:lsdException w:name="Medium List 2 Accent 1" w:uiPriority="66"/>
-    <w:lsdException w:name="Medium Grid 1 Accent 1" w:uiPriority="67"/>
-    <w:lsdException w:name="Medium Grid 2 Accent 1" w:uiPriority="68"/>
-    <w:lsdException w:name="Medium Grid 3 Accent 1" w:uiPriority="69"/>
-    <w:lsdException w:name="Dark List Accent 1" w:uiPriority="70"/>
-    <w:lsdException w:name="Colorful Shading Accent 1" w:uiPriority="71"/>
-    <w:lsdException w:name="Colorful List Accent 1" w:uiPriority="72"/>
-    <w:lsdException w:name="Colorful Grid Accent 1" w:uiPriority="73"/>
-    <w:lsdException w:name="Light Shading Accent 2" w:uiPriority="60"/>
-    <w:lsdException w:name="Light List Accent 2" w:uiPriority="61"/>
-    <w:lsdException w:name="Light Grid Accent 2" w:uiPriority="62"/>
-    <w:lsdException w:name="Medium Shading 1 Accent 2" w:uiPriority="63"/>
-    <w:lsdException w:name="Medium Shading 2 Accent 2" w:uiPriority="64"/>
-    <w:lsdException w:name="Medium List 1 Accent 2" w:uiPriority="65"/>
-    <w:lsdException w:name="Medium List 2 Accent 2" w:uiPriority="66"/>
-    <w:lsdException w:name="Medium Grid 1 Accent 2" w:uiPriority="67"/>
-    <w:lsdException w:name="Medium Grid 2 Accent 2" w:uiPriority="68"/>
-    <w:lsdException w:name="Medium Grid 3 Accent 2" w:uiPriority="69"/>
-    <w:lsdException w:name="Dark List Accent 2" w:uiPriority="70"/>
-    <w:lsdException w:name="Colorful Shading Accent 2" w:uiPriority="71"/>
-    <w:lsdException w:name="Colorful List Accent 2" w:uiPriority="72"/>
-    <w:lsdException w:name="Colorful Grid Accent 2" w:uiPriority="73"/>
-    <w:lsdException w:name="Light Shading Accent 3" w:uiPriority="60"/>
-    <w:lsdException w:name="Light List Accent 3" w:uiPriority="61"/>
-    <w:lsdException w:name="Light Grid Accent 3" w:uiPriority="62"/>
-    <w:lsdException w:name="Medium Shading 1 Accent 3" w:uiPriority="63"/>
-    <w:lsdException w:name="Medium Shading 2 Accent 3" w:uiPriority="64"/>
-    <w:lsdException w:name="Medium List 1 Accent 3" w:uiPriority="65"/>
-    <w:lsdException w:name="Medium List 2 Accent 3" w:uiPriority="66"/>
-    <w:lsdException w:name="Medium Grid 1 Accent 3" w:uiPriority="67"/>
-    <w:lsdException w:name="Medium Grid 2 Accent 3" w:uiPriority="68"/>
-    <w:lsdException w:name="Medium Grid 3 Accent 3" w:uiPriority="69"/>
-    <w:lsdException w:name="Dark List Accent 3" w:uiPriority="70"/>
-    <w:lsdException w:name="Colorful Shading Accent 3" w:uiPriority="71"/>
-    <w:lsdException w:name="Colorful List Accent 3" w:uiPriority="72"/>
-    <w:lsdException w:name="Colorful Grid Accent 3" w:uiPriority="73"/>
-    <w:lsdException w:name="Light Shading Accent 4" w:uiPriority="60"/>
-    <w:lsdException w:name="Light List Accent 4" w:uiPriority="61"/>
-    <w:lsdException w:name="Light Grid Accent 4" w:uiPriority="62"/>
-    <w:lsdException w:name="Medium Shading 1 Accent 4" w:uiPriority="63"/>
-    <w:lsdException w:name="Medium Shading 2 Accent 4" w:uiPriority="64"/>
-    <w:lsdException w:name="Medium List 1 Accent 4" w:uiPriority="65"/>
-    <w:lsdException w:name="Medium List 2 Accent 4" w:uiPriority="66"/>
-    <w:lsdException w:name="Medium Grid 1 Accent 4" w:uiPriority="67"/>
-    <w:lsdException w:name="Medium Grid 2 Accent 4" w:uiPriority="68"/>
-    <w:lsdException w:name="Medium Grid 3 Accent 4" w:uiPriority="69"/>
-    <w:lsdException w:name="Dark List Accent 4" w:uiPriority="70"/>
-    <w:lsdException w:name="Colorful Shading Accent 4" w:uiPriority="71"/>
-    <w:lsdException w:name="Colorful List Accent 4" w:uiPriority="72"/>
-    <w:lsdException w:name="Colorful Grid Accent 4" w:uiPriority="73"/>
-    <w:lsdException w:name="Light Shading Accent 5" w:uiPriority="60"/>
-    <w:lsdException w:name="Light List Accent 5" w:uiPriority="61"/>
-    <w:lsdException w:name="Light Grid Accent 5" w:uiPriority="62"/>
-    <w:lsdException w:name="Medium Shading 1 Accent 5" w:uiPriority="63"/>
-    <w:lsdException w:name="Medium Shading 2 Accent 5" w:uiPriority="64"/>
-    <w:lsdException w:name="Medium List 1 Accent 5" w:uiPriority="65"/>
-    <w:lsdException w:name="Medium List 2 Accent 5" w:uiPriority="66"/>
-    <w:lsdException w:name="Medium Grid 1 Accent 5" w:uiPriority="67"/>
-    <w:lsdException w:name="Medium Grid 2 Accent 5" w:uiPriority="68"/>
-    <w:lsdException w:name="Medium Grid 3 Accent 5" w:uiPriority="69"/>
-    <w:lsdException w:name="Dark List Accent 5" w:uiPriority="70"/>
-    <w:lsdException w:name="Colorful Shading Accent 5" w:uiPriority="71"/>
-    <w:lsdException w:name="Colorful List Accent 5" w:uiPriority="72"/>
-    <w:lsdException w:name="Colorful Grid Accent 5" w:uiPriority="73"/>
-    <w:lsdException w:name="Light Shading Accent 6" w:uiPriority="60"/>
-    <w:lsdException w:name="Light List Accent 6" w:uiPriority="61"/>
-    <w:lsdException w:name="Light Grid Accent 6" w:uiPriority="62"/>
-    <w:lsdException w:name="Medium Shading 1 Accent 6" w:uiPriority="63"/>
-    <w:lsdException w:name="Medium Shading 2 Accent 6" w:uiPriority="64"/>
-    <w:lsdException w:name="Medium List 1 Accent 6" w:uiPriority="65"/>
-    <w:lsdException w:name="Medium List 2 Accent 6" w:uiPriority="66"/>
-    <w:lsdException w:name="Medium Grid 1 Accent 6" w:uiPriority="67"/>
-    <w:lsdException w:name="Medium Grid 2 Accent 6" w:uiPriority="68"/>
-    <w:lsdException w:name="Medium Grid 3 Accent 6" w:uiPriority="69"/>
-    <w:lsdException w:name="Dark List Accent 6" w:uiPriority="70"/>
-    <w:lsdException w:name="Colorful Shading Accent 6" w:uiPriority="71"/>
-    <w:lsdException w:name="Colorful List Accent 6" w:uiPriority="72"/>
-    <w:lsdException w:name="Colorful Grid Accent 6" w:uiPriority="73"/>
-    <w:lsdException w:name="Subtle Emphasis" w:uiPriority="19" w:qFormat="1"/>
-    <w:lsdException w:name="Intense Emphasis" w:uiPriority="21" w:qFormat="1"/>
-    <w:lsdException w:name="Subtle Reference" w:uiPriority="31" w:qFormat="1"/>
-    <w:lsdException w:name="Intense Reference" w:uiPriority="32" w:qFormat="1"/>
-    <w:lsdException w:name="Book Title" w:uiPriority="33" w:qFormat="1"/>
-    <w:lsdException w:name="Bibliography" w:semiHidden="1" w:uiPriority="37" w:unhideWhenUsed="1"/>
-    <w:lsdException w:name="TOC Heading" w:semiHidden="1" w:uiPriority="39" w:unhideWhenUsed="1" w:qFormat="1"/>
-    <w:lsdException w:name="Plain Table 1" w:uiPriority="41"/>
-    <w:lsdException w:name="Plain Table 2" w:uiPriority="42"/>
-    <w:lsdException w:name="Plain Table 3" w:uiPriority="43"/>
-    <w:lsdException w:name="Plain Table 4" w:uiPriority="44"/>
-    <w:lsdException w:name="Plain Table 5" w:uiPriority="45"/>
-    <w:lsdException w:name="Grid Table Light" w:uiPriority="40"/>
-    <w:lsdException w:name="Grid Table 1 Light" w:uiPriority="46"/>
-    <w:lsdException w:name="Grid Table 2" w:uiPriority="47"/>
-    <w:lsdException w:name="Grid Table 3" w:uiPriority="48"/>
-    <w:lsdException w:name="Grid Table 4" w:uiPriority="49"/>
-    <w:lsdException w:name="Grid Table 5 Dark" w:uiPriority="50"/>
-    <w:lsdException w:name="Grid Table 6 Colorful" w:uiPriority="51"/>
-    <w:lsdException w:name="Grid Table 7 Colorful" w:uiPriority="52"/>
-    <w:lsdException w:name="Grid Table 1 Light Accent 1" w:uiPriority="46"/>
-    <w:lsdException w:name="Grid Table 2 Accent 1" w:uiPriority="47"/>
-    <w:lsdException w:name="Grid Table 3 Accent 1" w:uiPriority="48"/>
-    <w:lsdException w:name="Grid Table 4 Accent 1" w:uiPriority="49"/>
-    <w:lsdException w:name="Grid Table 5 Dark Accent 1" w:uiPriority="50"/>
-    <w:lsdException w:name="Grid Table 6 Colorful Accent 1" w:uiPriority="51"/>
-    <w:lsdException w:name="Grid Table 7 Colorful Accent 1" w:uiPriority="52"/>
-    <w:lsdException w:name="Grid Table 1 Light Accent 2" w:uiPriority="46"/>
-    <w:lsdException w:name="Grid Table 2 Accent 2" w:uiPriority="47"/>
-    <w:lsdException w:name="Grid Table 3 Accent 2" w:uiPriority="48"/>
-    <w:lsdException w:name="Grid Table 4 Accent 2" w:uiPriority="49"/>
-    <w:lsdException w:name="Grid Table 5 Dark Accent 2" w:uiPriority="50"/>
-    <w:lsdException w:name="Grid Table 6 Colorful Accent 2" w:uiPriority="51"/>
-    <w:lsdException w:name="Grid Table 7 Colorful Accent 2" w:uiPriority="52"/>
-    <w:lsdException w:name="Grid Table 1 Light Accent 3" w:uiPriority="46"/>
-    <w:lsdException w:name="Grid Table 2 Accent 3" w:uiPriority="47"/>
-    <w:lsdException w:name="Grid Table 3 Accent 3" w:uiPriority="48"/>
-    <w:lsdException w:name="Grid Table 4 Accent 3" w:uiPriority="49"/>
-    <w:lsdException w:name="Grid Table 5 Dark Accent 3" w:uiPriority="50"/>
-    <w:lsdException w:name="Grid Table 6 Colorful Accent 3" w:uiPriority="51"/>
-    <w:lsdException w:name="Grid Table 7 Colorful Accent 3" w:uiPriority="52"/>
-    <w:lsdException w:name="Grid Table 1 Light Accent 4" w:uiPriority="46"/>
-    <w:lsdException w:name="Grid Table 2 Accent 4" w:uiPriority="47"/>
-    <w:lsdException w:name="Grid Table 3 Accent 4" w:uiPriority="48"/>
-    <w:lsdException w:name="Grid Table 4 Accent 4" w:uiPriority="49"/>
-    <w:lsdException w:name="Grid Table 5 Dark Accent 4" w:uiPriority="50"/>
-    <w:lsdException w:name="Grid Table 6 Colorful Accent 4" w:uiPriority="51"/>
-    <w:lsdException w:name="Grid Table 7 Colorful Accent 4" w:uiPriority="52"/>
-    <w:lsdException w:name="Grid Table 1 Light Accent 5" w:uiPriority="46"/>
-    <w:lsdException w:name="Grid Table 2 Accent 5" w:uiPriority="47"/>
-    <w:lsdException w:name="Grid Table 3 Accent 5" w:uiPriority="48"/>
-    <w:lsdException w:name="Grid Table 4 Accent 5" w:uiPriority="49"/>
-    <w:lsdException w:name="Grid Table 5 Dark Accent 5" w:uiPriority="50"/>
-    <w:lsdException w:name="Grid Table 6 Colorful Accent 5" w:uiPriority="51"/>
-    <w:lsdException w:name="Grid Table 7 Colorful Accent 5" w:uiPriority="52"/>
-    <w:lsdException w:name="Grid Table 1 Light Accent 6" w:uiPriority="46"/>
-    <w:lsdException w:name="Grid Table 2 Accent 6" w:uiPriority="47"/>
-    <w:lsdException w:name="Grid Table 3 Accent 6" w:uiPriority="48"/>
-    <w:lsdException w:name="Grid Table 4 Accent 6" w:uiPriority="49"/>
-    <w:lsdException w:name="Grid Table 5 Dark Accent 6" w:uiPriority="50"/>
-    <w:lsdException w:name="Grid Table 6 Colorful Accent 6" w:uiPriority="51"/>
-    <w:lsdException w:name="Grid Table 7 Colorful Accent 6" w:uiPriority="52"/>
-    <w:lsdException w:name="List Table 1 Light" w:uiPriority="46"/>
-    <w:lsdException w:name="List Table 2" w:uiPriority="47"/>
-    <w:lsdException w:name="List Table 3" w:uiPriority="48"/>
-    <w:lsdException w:name="List Table 4" w:uiPriority="49"/>
-    <w:lsdException w:name="List Table 5 Dark" w:uiPriority="50"/>
-    <w:lsdException w:name="List Table 6 Colorful" w:uiPriority="51"/>
-    <w:lsdException w:name="List Table 7 Colorful" w:uiPriority="52"/>
-    <w:lsdException w:name="List Table 1 Light Accent 1" w:uiPriority="46"/>
-    <w:lsdException w:name="List Table 2 Accent 1" w:uiPriority="47"/>
-    <w:lsdException w:name="List Table 3 Accent 1" w:uiPriority="48"/>
-    <w:lsdException w:name="List Table 4 Accent 1" w:uiPriority="49"/>
-    <w:lsdException w:name="List Table 5 Dark Accent 1" w:uiPriority="50"/>
-    <w:lsdException w:name="List Table 6 Colorful Accent 1" w:uiPriority="51"/>
-    <w:lsdException w:name="List Table 7 Colorful Accent 1" w:uiPriority="52"/>
-    <w:lsdException w:name="List Table 1 Light Accent 2" w:uiPriority="46"/>
-    <w:lsdException w:name="List Table 2 Accent 2" w:uiPriority="47"/>
-    <w:lsdException w:name="List Table 3 Accent 2" w:uiPriority="48"/>
-    <w:lsdException w:name="List Table 4 Accent 2" w:uiPriority="49"/>
-    <w:lsdException w:name="List Table 5 Dark Accent 2" w:uiPriority="50"/>
-    <w:lsdException w:name="List Table 6 Colorful Accent 2" w:uiPriority="51"/>
-    <w:lsdException w:name="List Table 7 Colorful Accent 2" w:uiPriority="52"/>
-    <w:lsdException w:name="List Table 1 Light Accent 3" w:uiPriority="46"/>
-    <w:lsdException w:name="List Table 2 Accent 3" w:uiPriority="47"/>
-    <w:lsdException w:name="List Table 3 Accent 3" w:uiPriority="48"/>
-    <w:lsdException w:name="List Table 4 Accent 3" w:uiPriority="49"/>
-    <w:lsdException w:name="List Table 5 Dark Accent 3" w:uiPriority="50"/>
-    <w:lsdException w:name="List Table 6 Colorful Accent 3" w:uiPriority="51"/>
-    <w:lsdException w:name="List Table 7 Colorful Accent 3" w:uiPriority="52"/>
-    <w:lsdException w:name="List Table 1 Light Accent 4" w:uiPriority="46"/>
-    <w:lsdException w:name="List Table 2 Accent 4" w:uiPriority="47"/>
-    <w:lsdException w:name="List Table 3 Accent 4" w:uiPriority="48"/>
-    <w:lsdException w:name="List Table 4 Accent 4" w:uiPriority="49"/>
-    <w:lsdException w:name="List Table 5 Dark Accent 4" w:uiPriority="50"/>
-    <w:lsdException w:name="List Table 6 Colorful Accent 4" w:uiPriority="51"/>
-    <w:lsdException w:name="List Table 7 Colorful Accent 4" w:uiPriority="52"/>
-    <w:lsdException w:name="List Table 1 Light Accent 5" w:uiPriority="46"/>
-    <w:lsdException w:name="List Table 2 Accent 5" w:uiPriority="47"/>
-    <w:lsdException w:name="List Table 3 Accent 5" w:uiPriority="48"/>
-    <w:lsdException w:name="List Table 4 Accent 5" w:uiPriority="49"/>
-    <w:lsdException w:name="List Table 5 Dark Accent 5" w:uiPriority="50"/>
-    <w:lsdException w:name="List Table 6 Colorful Accent 5" w:uiPriority="51"/>
-    <w:lsdException w:name="List Table 7 Colorful Accent 5" w:uiPriority="52"/>
-    <w:lsdException w:name="List Table 1 Light Accent 6" w:uiPriority="46"/>
-    <w:lsdException w:name="List Table 2 Accent 6" w:uiPriority="47"/>
-    <w:lsdException w:name="List Table 3 Accent 6" w:uiPriority="48"/>
-    <w:lsdException w:name="List Table 4 Accent 6" w:uiPriority="49"/>
-    <w:lsdException w:name="List Table 5 Dark Accent 6" w:uiPriority="50"/>
-    <w:lsdException w:name="List Table 6 Colorful Accent 6" w:uiPriority="51"/>
-    <w:lsdException w:name="List Table 7 Colorful Accent 6" w:uiPriority="52"/>
-    <w:lsdException w:name="Mention" w:semiHidden="1" w:unhideWhenUsed="1"/>
-    <w:lsdException w:name="Smart Hyperlink" w:semiHidden="1" w:unhideWhenUsed="1"/>
-    <w:lsdException w:name="Hashtag" w:semiHidden="1" w:unhideWhenUsed="1"/>
-    <w:lsdException w:name="Unresolved Mention" w:semiHidden="1" w:unhideWhenUsed="1"/>
-  </w:latentStyles>
-  <w:style w:type="paragraph" w:default="1" w:styleId="Normal">
-    <w:name w:val="Normal"/>
-    <w:qFormat/>
-  </w:style>
-  <w:style w:type="character" w:default="1" w:styleId="DefaultParagraphFont">
-    <w:name w:val="Default Paragraph Font"/>
-    <w:uiPriority w:val="1"/>
-    <w:semiHidden/>
-    <w:unhideWhenUsed/>
-  </w:style>
-  <w:style w:type="table" w:default="1" w:styleId="TableNormal">
-    <w:name w:val="Normal Table"/>
-    <w:uiPriority w:val="99"/>
-    <w:semiHidden/>
-    <w:unhideWhenUsed/>
-    <w:tblPr>
-      <w:tblInd w:w="0" w:type="dxa"/>
-      <w:tblCellMar>
-        <w:top w:w="0" w:type="dxa"/>
-        <w:left w:w="108" w:type="dxa"/>
-        <w:bottom w:w="0" w:type="dxa"/>
-        <w:right w:w="108" w:type="dxa"/>
-      </w:tblCellMar>
-    </w:tblPr>
-  </w:style>
-  <w:style w:type="numbering" w:default="1" w:styleId="NoList">
-    <w:name w:val="No List"/>
-    <w:uiPriority w:val="99"/>
-    <w:semiHidden/>
-    <w:unhideWhenUsed/>
-  </w:style>
-  <w:style w:type="character" w:styleId="PlaceholderText">
-    <w:name w:val="Placeholder Text"/>
-    <w:basedOn w:val="DefaultParagraphFont"/>
-    <w:uiPriority w:val="99"/>
-    <w:semiHidden/>
-    <w:rsid w:val="00C4128A"/>
-    <w:rPr>
-      <w:color w:val="808080"/>
-    </w:rPr>
-  </w:style>
-</w:styles>
-</file>
-
-<file path=word/glossary/webSettings.xml><?xml version="1.0" encoding="utf-8"?>
-<w:webSettings xmlns:mc="http://schemas.openxmlformats.org/markup-compatibility/2006" xmlns:r="http://schemas.openxmlformats.org/officeDocument/2006/relationships" xmlns:w="http://schemas.openxmlformats.org/wordprocessingml/2006/main" xmlns:w14="http://schemas.microsoft.com/office/word/2010/wordml" xmlns:w15="http://schemas.microsoft.com/office/word/2012/wordml" xmlns:w16cid="http://schemas.microsoft.com/office/word/2016/wordml/cid" xmlns:w16se="http://schemas.microsoft.com/office/word/2015/wordml/symex" mc:Ignorable="w14 w15 w16se w16cid">
-  <w:optimizeForBrowser/>
-  <w:allowPNG/>
-</w:webSettings>
-</file>
-
 <file path=word/theme/theme1.xml><?xml version="1.0" encoding="utf-8"?>
 <a:theme xmlns:a="http://schemas.openxmlformats.org/drawingml/2006/main" name="Office Theme">
   <a:themeElements>
@@ -24522,7 +23754,7 @@
 </file>
 
 <file path=customXml/itemProps1.xml><?xml version="1.0" encoding="utf-8"?>
-<ds:datastoreItem xmlns:ds="http://schemas.openxmlformats.org/officeDocument/2006/customXml" ds:itemID="{568D5CA8-3A05-4115-A9CE-F81AA7E4344A}">
+<ds:datastoreItem xmlns:ds="http://schemas.openxmlformats.org/officeDocument/2006/customXml" ds:itemID="{8194604A-090F-4118-BCA6-768184A18194}">
   <ds:schemaRefs>
     <ds:schemaRef ds:uri="http://schemas.openxmlformats.org/officeDocument/2006/bibliography"/>
   </ds:schemaRefs>

</xml_diff>